<commit_message>
Added save generated report test case
</commit_message>
<xml_diff>
--- a/Documents/FINAL/DesignDocument  v2 (with sequence diagrams).docx
+++ b/Documents/FINAL/DesignDocument  v2 (with sequence diagrams).docx
@@ -2385,9 +2385,13 @@
         <w:tblLook w:val="04A0" w:firstRow="1" w:lastRow="0" w:firstColumn="1" w:lastColumn="0" w:noHBand="0" w:noVBand="1"/>
       </w:tblPr>
       <w:tblGrid>
-        <w:gridCol w:w="3108"/>
-        <w:gridCol w:w="3027"/>
+        <w:gridCol w:w="962"/>
+        <w:gridCol w:w="2146"/>
+        <w:gridCol w:w="881"/>
         <w:gridCol w:w="1584"/>
+        <w:gridCol w:w="562"/>
+        <w:gridCol w:w="1295"/>
+        <w:gridCol w:w="289"/>
         <w:gridCol w:w="1857"/>
       </w:tblGrid>
       <w:tr>
@@ -2396,7 +2400,8 @@
         </w:trPr>
         <w:tc>
           <w:tcPr>
-            <w:tcW w:w="3085" w:type="dxa"/>
+            <w:tcW w:w="3108" w:type="dxa"/>
+            <w:gridSpan w:val="2"/>
           </w:tcPr>
           <w:p>
             <w:pPr>
@@ -2414,7 +2419,8 @@
         </w:tc>
         <w:tc>
           <w:tcPr>
-            <w:tcW w:w="3260" w:type="dxa"/>
+            <w:tcW w:w="3027" w:type="dxa"/>
+            <w:gridSpan w:val="3"/>
           </w:tcPr>
           <w:p>
             <w:pPr>
@@ -2432,7 +2438,8 @@
         </w:tc>
         <w:tc>
           <w:tcPr>
-            <w:tcW w:w="1374" w:type="dxa"/>
+            <w:tcW w:w="1584" w:type="dxa"/>
+            <w:gridSpan w:val="2"/>
           </w:tcPr>
           <w:p>
             <w:pPr>
@@ -2470,7 +2477,9 @@
       <w:tr>
         <w:tc>
           <w:tcPr>
-            <w:tcW w:w="3085" w:type="dxa"/>
+            <w:tcW w:w="3108" w:type="dxa"/>
+            <w:gridSpan w:val="2"/>
+            <w:shd w:val="clear" w:color="auto" w:fill="E2EFD9" w:themeFill="accent6" w:themeFillTint="33"/>
           </w:tcPr>
           <w:p>
             <w:pPr>
@@ -2489,19 +2498,23 @@
         </w:tc>
         <w:tc>
           <w:tcPr>
-            <w:tcW w:w="3260" w:type="dxa"/>
-          </w:tcPr>
-          <w:p>
-            <w:pPr>
-              <w:rPr>
-                <w:lang w:val="en-US"/>
-              </w:rPr>
-            </w:pPr>
-          </w:p>
-        </w:tc>
-        <w:tc>
-          <w:tcPr>
-            <w:tcW w:w="1374" w:type="dxa"/>
+            <w:tcW w:w="3027" w:type="dxa"/>
+            <w:gridSpan w:val="3"/>
+            <w:shd w:val="clear" w:color="auto" w:fill="E2EFD9" w:themeFill="accent6" w:themeFillTint="33"/>
+          </w:tcPr>
+          <w:p>
+            <w:pPr>
+              <w:rPr>
+                <w:lang w:val="en-US"/>
+              </w:rPr>
+            </w:pPr>
+          </w:p>
+        </w:tc>
+        <w:tc>
+          <w:tcPr>
+            <w:tcW w:w="1584" w:type="dxa"/>
+            <w:gridSpan w:val="2"/>
+            <w:shd w:val="clear" w:color="auto" w:fill="E2EFD9" w:themeFill="accent6" w:themeFillTint="33"/>
           </w:tcPr>
           <w:p>
             <w:pPr>
@@ -2514,20 +2527,22 @@
         <w:tc>
           <w:tcPr>
             <w:tcW w:w="1857" w:type="dxa"/>
-          </w:tcPr>
-          <w:p>
-            <w:pPr>
-              <w:rPr>
-                <w:lang w:val="en-US"/>
-              </w:rPr>
-            </w:pPr>
-          </w:p>
-        </w:tc>
-      </w:tr>
-      <w:tr>
-        <w:tc>
-          <w:tcPr>
-            <w:tcW w:w="3085" w:type="dxa"/>
+            <w:shd w:val="clear" w:color="auto" w:fill="E2EFD9" w:themeFill="accent6" w:themeFillTint="33"/>
+          </w:tcPr>
+          <w:p>
+            <w:pPr>
+              <w:rPr>
+                <w:lang w:val="en-US"/>
+              </w:rPr>
+            </w:pPr>
+          </w:p>
+        </w:tc>
+      </w:tr>
+      <w:tr>
+        <w:tc>
+          <w:tcPr>
+            <w:tcW w:w="3108" w:type="dxa"/>
+            <w:gridSpan w:val="2"/>
           </w:tcPr>
           <w:p>
             <w:pPr>
@@ -2545,7 +2560,8 @@
         </w:tc>
         <w:tc>
           <w:tcPr>
-            <w:tcW w:w="3260" w:type="dxa"/>
+            <w:tcW w:w="3027" w:type="dxa"/>
+            <w:gridSpan w:val="3"/>
           </w:tcPr>
           <w:p>
             <w:pPr>
@@ -2609,7 +2625,8 @@
         </w:tc>
         <w:tc>
           <w:tcPr>
-            <w:tcW w:w="1374" w:type="dxa"/>
+            <w:tcW w:w="1584" w:type="dxa"/>
+            <w:gridSpan w:val="2"/>
           </w:tcPr>
           <w:p>
             <w:pPr>
@@ -2647,7 +2664,8 @@
       <w:tr>
         <w:tc>
           <w:tcPr>
-            <w:tcW w:w="3085" w:type="dxa"/>
+            <w:tcW w:w="3108" w:type="dxa"/>
+            <w:gridSpan w:val="2"/>
           </w:tcPr>
           <w:p>
             <w:pPr>
@@ -2665,7 +2683,8 @@
         </w:tc>
         <w:tc>
           <w:tcPr>
-            <w:tcW w:w="3260" w:type="dxa"/>
+            <w:tcW w:w="3027" w:type="dxa"/>
+            <w:gridSpan w:val="3"/>
           </w:tcPr>
           <w:p>
             <w:pPr>
@@ -2683,7 +2702,8 @@
         </w:tc>
         <w:tc>
           <w:tcPr>
-            <w:tcW w:w="1374" w:type="dxa"/>
+            <w:tcW w:w="1584" w:type="dxa"/>
+            <w:gridSpan w:val="2"/>
           </w:tcPr>
           <w:p>
             <w:pPr>
@@ -2709,7 +2729,8 @@
       <w:tr>
         <w:tc>
           <w:tcPr>
-            <w:tcW w:w="3085" w:type="dxa"/>
+            <w:tcW w:w="3108" w:type="dxa"/>
+            <w:gridSpan w:val="2"/>
           </w:tcPr>
           <w:p>
             <w:pPr>
@@ -2755,7 +2776,8 @@
         </w:tc>
         <w:tc>
           <w:tcPr>
-            <w:tcW w:w="3260" w:type="dxa"/>
+            <w:tcW w:w="3027" w:type="dxa"/>
+            <w:gridSpan w:val="3"/>
           </w:tcPr>
           <w:p>
             <w:pPr>
@@ -2773,7 +2795,8 @@
         </w:tc>
         <w:tc>
           <w:tcPr>
-            <w:tcW w:w="1374" w:type="dxa"/>
+            <w:tcW w:w="1584" w:type="dxa"/>
+            <w:gridSpan w:val="2"/>
           </w:tcPr>
           <w:p>
             <w:pPr>
@@ -2807,7 +2830,8 @@
       <w:tr>
         <w:tc>
           <w:tcPr>
-            <w:tcW w:w="3085" w:type="dxa"/>
+            <w:tcW w:w="3108" w:type="dxa"/>
+            <w:gridSpan w:val="2"/>
           </w:tcPr>
           <w:p>
             <w:pPr>
@@ -2839,7 +2863,8 @@
         </w:tc>
         <w:tc>
           <w:tcPr>
-            <w:tcW w:w="3260" w:type="dxa"/>
+            <w:tcW w:w="3027" w:type="dxa"/>
+            <w:gridSpan w:val="3"/>
           </w:tcPr>
           <w:p>
             <w:pPr>
@@ -2871,7 +2896,8 @@
         </w:tc>
         <w:tc>
           <w:tcPr>
-            <w:tcW w:w="1374" w:type="dxa"/>
+            <w:tcW w:w="1584" w:type="dxa"/>
+            <w:gridSpan w:val="2"/>
           </w:tcPr>
           <w:p>
             <w:pPr>
@@ -2897,7 +2923,8 @@
       <w:tr>
         <w:tc>
           <w:tcPr>
-            <w:tcW w:w="3085" w:type="dxa"/>
+            <w:tcW w:w="3108" w:type="dxa"/>
+            <w:gridSpan w:val="2"/>
           </w:tcPr>
           <w:p>
             <w:pPr>
@@ -2943,7 +2970,8 @@
         </w:tc>
         <w:tc>
           <w:tcPr>
-            <w:tcW w:w="3260" w:type="dxa"/>
+            <w:tcW w:w="3027" w:type="dxa"/>
+            <w:gridSpan w:val="3"/>
           </w:tcPr>
           <w:p>
             <w:pPr>
@@ -2961,7 +2989,8 @@
         </w:tc>
         <w:tc>
           <w:tcPr>
-            <w:tcW w:w="1374" w:type="dxa"/>
+            <w:tcW w:w="1584" w:type="dxa"/>
+            <w:gridSpan w:val="2"/>
           </w:tcPr>
           <w:p>
             <w:pPr>
@@ -2995,7 +3024,8 @@
       <w:tr>
         <w:tc>
           <w:tcPr>
-            <w:tcW w:w="3085" w:type="dxa"/>
+            <w:tcW w:w="3108" w:type="dxa"/>
+            <w:gridSpan w:val="2"/>
           </w:tcPr>
           <w:p>
             <w:pPr>
@@ -3055,7 +3085,8 @@
         </w:tc>
         <w:tc>
           <w:tcPr>
-            <w:tcW w:w="3260" w:type="dxa"/>
+            <w:tcW w:w="3027" w:type="dxa"/>
+            <w:gridSpan w:val="3"/>
           </w:tcPr>
           <w:p>
             <w:pPr>
@@ -3073,7 +3104,8 @@
         </w:tc>
         <w:tc>
           <w:tcPr>
-            <w:tcW w:w="1374" w:type="dxa"/>
+            <w:tcW w:w="1584" w:type="dxa"/>
+            <w:gridSpan w:val="2"/>
           </w:tcPr>
           <w:p>
             <w:pPr>
@@ -3099,7 +3131,8 @@
       <w:tr>
         <w:tc>
           <w:tcPr>
-            <w:tcW w:w="3085" w:type="dxa"/>
+            <w:tcW w:w="3108" w:type="dxa"/>
+            <w:gridSpan w:val="2"/>
           </w:tcPr>
           <w:p>
             <w:pPr>
@@ -3131,7 +3164,8 @@
         </w:tc>
         <w:tc>
           <w:tcPr>
-            <w:tcW w:w="3260" w:type="dxa"/>
+            <w:tcW w:w="3027" w:type="dxa"/>
+            <w:gridSpan w:val="3"/>
           </w:tcPr>
           <w:p>
             <w:pPr>
@@ -3149,14 +3183,17 @@
         </w:tc>
         <w:tc>
           <w:tcPr>
-            <w:tcW w:w="1374" w:type="dxa"/>
-          </w:tcPr>
-          <w:p>
-            <w:pPr>
-              <w:rPr>
-                <w:lang w:val="en-US"/>
-              </w:rPr>
-            </w:pPr>
+            <w:tcW w:w="1584" w:type="dxa"/>
+            <w:gridSpan w:val="2"/>
+          </w:tcPr>
+          <w:p>
+            <w:pPr>
+              <w:rPr>
+                <w:lang w:val="en-US"/>
+              </w:rPr>
+            </w:pPr>
+            <w:bookmarkStart w:id="1" w:name="_GoBack"/>
+            <w:bookmarkEnd w:id="1"/>
           </w:p>
         </w:tc>
         <w:tc>
@@ -3175,7 +3212,8 @@
       <w:tr>
         <w:tc>
           <w:tcPr>
-            <w:tcW w:w="3085" w:type="dxa"/>
+            <w:tcW w:w="3108" w:type="dxa"/>
+            <w:gridSpan w:val="2"/>
           </w:tcPr>
           <w:p>
             <w:pPr>
@@ -3207,7 +3245,8 @@
         </w:tc>
         <w:tc>
           <w:tcPr>
-            <w:tcW w:w="3260" w:type="dxa"/>
+            <w:tcW w:w="3027" w:type="dxa"/>
+            <w:gridSpan w:val="3"/>
           </w:tcPr>
           <w:p>
             <w:pPr>
@@ -3225,7 +3264,8 @@
         </w:tc>
         <w:tc>
           <w:tcPr>
-            <w:tcW w:w="1374" w:type="dxa"/>
+            <w:tcW w:w="1584" w:type="dxa"/>
+            <w:gridSpan w:val="2"/>
           </w:tcPr>
           <w:p>
             <w:pPr>
@@ -3251,7 +3291,8 @@
       <w:tr>
         <w:tc>
           <w:tcPr>
-            <w:tcW w:w="3085" w:type="dxa"/>
+            <w:tcW w:w="3108" w:type="dxa"/>
+            <w:gridSpan w:val="2"/>
           </w:tcPr>
           <w:p>
             <w:pPr>
@@ -3283,19 +3324,21 @@
         </w:tc>
         <w:tc>
           <w:tcPr>
-            <w:tcW w:w="3260" w:type="dxa"/>
-          </w:tcPr>
-          <w:p>
-            <w:pPr>
-              <w:rPr>
-                <w:lang w:val="en-US"/>
-              </w:rPr>
-            </w:pPr>
-          </w:p>
-        </w:tc>
-        <w:tc>
-          <w:tcPr>
-            <w:tcW w:w="1374" w:type="dxa"/>
+            <w:tcW w:w="3027" w:type="dxa"/>
+            <w:gridSpan w:val="3"/>
+          </w:tcPr>
+          <w:p>
+            <w:pPr>
+              <w:rPr>
+                <w:lang w:val="en-US"/>
+              </w:rPr>
+            </w:pPr>
+          </w:p>
+        </w:tc>
+        <w:tc>
+          <w:tcPr>
+            <w:tcW w:w="1584" w:type="dxa"/>
+            <w:gridSpan w:val="2"/>
           </w:tcPr>
           <w:p>
             <w:pPr>
@@ -3321,31 +3364,34 @@
       <w:tr>
         <w:tc>
           <w:tcPr>
-            <w:tcW w:w="3085" w:type="dxa"/>
-          </w:tcPr>
-          <w:p>
-            <w:pPr>
-              <w:rPr>
-                <w:lang w:val="en-US"/>
-              </w:rPr>
-            </w:pPr>
-          </w:p>
-        </w:tc>
-        <w:tc>
-          <w:tcPr>
-            <w:tcW w:w="3260" w:type="dxa"/>
-          </w:tcPr>
-          <w:p>
-            <w:pPr>
-              <w:rPr>
-                <w:lang w:val="en-US"/>
-              </w:rPr>
-            </w:pPr>
-          </w:p>
-        </w:tc>
-        <w:tc>
-          <w:tcPr>
-            <w:tcW w:w="1374" w:type="dxa"/>
+            <w:tcW w:w="3108" w:type="dxa"/>
+            <w:gridSpan w:val="2"/>
+          </w:tcPr>
+          <w:p>
+            <w:pPr>
+              <w:rPr>
+                <w:lang w:val="en-US"/>
+              </w:rPr>
+            </w:pPr>
+          </w:p>
+        </w:tc>
+        <w:tc>
+          <w:tcPr>
+            <w:tcW w:w="3027" w:type="dxa"/>
+            <w:gridSpan w:val="3"/>
+          </w:tcPr>
+          <w:p>
+            <w:pPr>
+              <w:rPr>
+                <w:lang w:val="en-US"/>
+              </w:rPr>
+            </w:pPr>
+          </w:p>
+        </w:tc>
+        <w:tc>
+          <w:tcPr>
+            <w:tcW w:w="1584" w:type="dxa"/>
+            <w:gridSpan w:val="2"/>
           </w:tcPr>
           <w:p>
             <w:pPr>
@@ -3371,7 +3417,9 @@
       <w:tr>
         <w:tc>
           <w:tcPr>
-            <w:tcW w:w="3085" w:type="dxa"/>
+            <w:tcW w:w="3108" w:type="dxa"/>
+            <w:gridSpan w:val="2"/>
+            <w:shd w:val="clear" w:color="auto" w:fill="E2EFD9" w:themeFill="accent6" w:themeFillTint="33"/>
           </w:tcPr>
           <w:p>
             <w:pPr>
@@ -3389,19 +3437,23 @@
         </w:tc>
         <w:tc>
           <w:tcPr>
-            <w:tcW w:w="3260" w:type="dxa"/>
-          </w:tcPr>
-          <w:p>
-            <w:pPr>
-              <w:rPr>
-                <w:lang w:val="en-US"/>
-              </w:rPr>
-            </w:pPr>
-          </w:p>
-        </w:tc>
-        <w:tc>
-          <w:tcPr>
-            <w:tcW w:w="1374" w:type="dxa"/>
+            <w:tcW w:w="3027" w:type="dxa"/>
+            <w:gridSpan w:val="3"/>
+            <w:shd w:val="clear" w:color="auto" w:fill="E2EFD9" w:themeFill="accent6" w:themeFillTint="33"/>
+          </w:tcPr>
+          <w:p>
+            <w:pPr>
+              <w:rPr>
+                <w:lang w:val="en-US"/>
+              </w:rPr>
+            </w:pPr>
+          </w:p>
+        </w:tc>
+        <w:tc>
+          <w:tcPr>
+            <w:tcW w:w="1584" w:type="dxa"/>
+            <w:gridSpan w:val="2"/>
+            <w:shd w:val="clear" w:color="auto" w:fill="E2EFD9" w:themeFill="accent6" w:themeFillTint="33"/>
           </w:tcPr>
           <w:p>
             <w:pPr>
@@ -3414,6 +3466,7 @@
         <w:tc>
           <w:tcPr>
             <w:tcW w:w="1857" w:type="dxa"/>
+            <w:shd w:val="clear" w:color="auto" w:fill="E2EFD9" w:themeFill="accent6" w:themeFillTint="33"/>
           </w:tcPr>
           <w:p>
             <w:pPr>
@@ -3433,7 +3486,8 @@
       <w:tr>
         <w:tc>
           <w:tcPr>
-            <w:tcW w:w="3085" w:type="dxa"/>
+            <w:tcW w:w="3108" w:type="dxa"/>
+            <w:gridSpan w:val="2"/>
           </w:tcPr>
           <w:p>
             <w:pPr>
@@ -3486,7 +3540,8 @@
         </w:tc>
         <w:tc>
           <w:tcPr>
-            <w:tcW w:w="3260" w:type="dxa"/>
+            <w:tcW w:w="3027" w:type="dxa"/>
+            <w:gridSpan w:val="3"/>
           </w:tcPr>
           <w:p>
             <w:pPr>
@@ -3532,7 +3587,8 @@
         </w:tc>
         <w:tc>
           <w:tcPr>
-            <w:tcW w:w="1374" w:type="dxa"/>
+            <w:tcW w:w="1584" w:type="dxa"/>
+            <w:gridSpan w:val="2"/>
           </w:tcPr>
           <w:p>
             <w:pPr>
@@ -3566,7 +3622,8 @@
       <w:tr>
         <w:tc>
           <w:tcPr>
-            <w:tcW w:w="3085" w:type="dxa"/>
+            <w:tcW w:w="3108" w:type="dxa"/>
+            <w:gridSpan w:val="2"/>
           </w:tcPr>
           <w:p>
             <w:pPr>
@@ -3612,7 +3669,8 @@
         </w:tc>
         <w:tc>
           <w:tcPr>
-            <w:tcW w:w="3260" w:type="dxa"/>
+            <w:tcW w:w="3027" w:type="dxa"/>
+            <w:gridSpan w:val="3"/>
           </w:tcPr>
           <w:p>
             <w:pPr>
@@ -3685,7 +3743,8 @@
         </w:tc>
         <w:tc>
           <w:tcPr>
-            <w:tcW w:w="1374" w:type="dxa"/>
+            <w:tcW w:w="1584" w:type="dxa"/>
+            <w:gridSpan w:val="2"/>
           </w:tcPr>
           <w:p>
             <w:pPr>
@@ -3726,7 +3785,9 @@
       <w:tr>
         <w:tc>
           <w:tcPr>
-            <w:tcW w:w="3085" w:type="dxa"/>
+            <w:tcW w:w="3108" w:type="dxa"/>
+            <w:gridSpan w:val="2"/>
+            <w:shd w:val="clear" w:color="auto" w:fill="E2EFD9" w:themeFill="accent6" w:themeFillTint="33"/>
           </w:tcPr>
           <w:p>
             <w:pPr>
@@ -3744,19 +3805,23 @@
         </w:tc>
         <w:tc>
           <w:tcPr>
-            <w:tcW w:w="3260" w:type="dxa"/>
-          </w:tcPr>
-          <w:p>
-            <w:pPr>
-              <w:rPr>
-                <w:lang w:val="en-US"/>
-              </w:rPr>
-            </w:pPr>
-          </w:p>
-        </w:tc>
-        <w:tc>
-          <w:tcPr>
-            <w:tcW w:w="1374" w:type="dxa"/>
+            <w:tcW w:w="3027" w:type="dxa"/>
+            <w:gridSpan w:val="3"/>
+            <w:shd w:val="clear" w:color="auto" w:fill="E2EFD9" w:themeFill="accent6" w:themeFillTint="33"/>
+          </w:tcPr>
+          <w:p>
+            <w:pPr>
+              <w:rPr>
+                <w:lang w:val="en-US"/>
+              </w:rPr>
+            </w:pPr>
+          </w:p>
+        </w:tc>
+        <w:tc>
+          <w:tcPr>
+            <w:tcW w:w="1584" w:type="dxa"/>
+            <w:gridSpan w:val="2"/>
+            <w:shd w:val="clear" w:color="auto" w:fill="E2EFD9" w:themeFill="accent6" w:themeFillTint="33"/>
           </w:tcPr>
           <w:p>
             <w:pPr>
@@ -3769,20 +3834,22 @@
         <w:tc>
           <w:tcPr>
             <w:tcW w:w="1857" w:type="dxa"/>
-          </w:tcPr>
-          <w:p>
-            <w:pPr>
-              <w:rPr>
-                <w:lang w:val="en-US"/>
-              </w:rPr>
-            </w:pPr>
-          </w:p>
-        </w:tc>
-      </w:tr>
-      <w:tr>
-        <w:tc>
-          <w:tcPr>
-            <w:tcW w:w="3085" w:type="dxa"/>
+            <w:shd w:val="clear" w:color="auto" w:fill="E2EFD9" w:themeFill="accent6" w:themeFillTint="33"/>
+          </w:tcPr>
+          <w:p>
+            <w:pPr>
+              <w:rPr>
+                <w:lang w:val="en-US"/>
+              </w:rPr>
+            </w:pPr>
+          </w:p>
+        </w:tc>
+      </w:tr>
+      <w:tr>
+        <w:tc>
+          <w:tcPr>
+            <w:tcW w:w="3108" w:type="dxa"/>
+            <w:gridSpan w:val="2"/>
           </w:tcPr>
           <w:p>
             <w:pPr>
@@ -3814,7 +3881,8 @@
         </w:tc>
         <w:tc>
           <w:tcPr>
-            <w:tcW w:w="3260" w:type="dxa"/>
+            <w:tcW w:w="3027" w:type="dxa"/>
+            <w:gridSpan w:val="3"/>
           </w:tcPr>
           <w:p>
             <w:pPr>
@@ -3832,7 +3900,8 @@
         </w:tc>
         <w:tc>
           <w:tcPr>
-            <w:tcW w:w="1374" w:type="dxa"/>
+            <w:tcW w:w="1584" w:type="dxa"/>
+            <w:gridSpan w:val="2"/>
           </w:tcPr>
           <w:p>
             <w:pPr>
@@ -3864,7 +3933,8 @@
       <w:tr>
         <w:tc>
           <w:tcPr>
-            <w:tcW w:w="3085" w:type="dxa"/>
+            <w:tcW w:w="3108" w:type="dxa"/>
+            <w:gridSpan w:val="2"/>
           </w:tcPr>
           <w:p>
             <w:pPr>
@@ -3924,7 +3994,8 @@
         </w:tc>
         <w:tc>
           <w:tcPr>
-            <w:tcW w:w="3260" w:type="dxa"/>
+            <w:tcW w:w="3027" w:type="dxa"/>
+            <w:gridSpan w:val="3"/>
           </w:tcPr>
           <w:p>
             <w:pPr>
@@ -3942,7 +4013,8 @@
         </w:tc>
         <w:tc>
           <w:tcPr>
-            <w:tcW w:w="1374" w:type="dxa"/>
+            <w:tcW w:w="1584" w:type="dxa"/>
+            <w:gridSpan w:val="2"/>
           </w:tcPr>
           <w:p>
             <w:pPr>
@@ -3968,7 +4040,8 @@
       <w:tr>
         <w:tc>
           <w:tcPr>
-            <w:tcW w:w="3085" w:type="dxa"/>
+            <w:tcW w:w="3108" w:type="dxa"/>
+            <w:gridSpan w:val="2"/>
           </w:tcPr>
           <w:p>
             <w:pPr>
@@ -4000,7 +4073,8 @@
         </w:tc>
         <w:tc>
           <w:tcPr>
-            <w:tcW w:w="3260" w:type="dxa"/>
+            <w:tcW w:w="3027" w:type="dxa"/>
+            <w:gridSpan w:val="3"/>
           </w:tcPr>
           <w:p>
             <w:pPr>
@@ -4046,7 +4120,8 @@
         </w:tc>
         <w:tc>
           <w:tcPr>
-            <w:tcW w:w="1374" w:type="dxa"/>
+            <w:tcW w:w="1584" w:type="dxa"/>
+            <w:gridSpan w:val="2"/>
           </w:tcPr>
           <w:p>
             <w:pPr>
@@ -4086,7 +4161,8 @@
       <w:tr>
         <w:tc>
           <w:tcPr>
-            <w:tcW w:w="3085" w:type="dxa"/>
+            <w:tcW w:w="3108" w:type="dxa"/>
+            <w:gridSpan w:val="2"/>
           </w:tcPr>
           <w:p>
             <w:pPr>
@@ -4118,7 +4194,8 @@
         </w:tc>
         <w:tc>
           <w:tcPr>
-            <w:tcW w:w="3260" w:type="dxa"/>
+            <w:tcW w:w="3027" w:type="dxa"/>
+            <w:gridSpan w:val="3"/>
           </w:tcPr>
           <w:p>
             <w:pPr>
@@ -4164,7 +4241,8 @@
         </w:tc>
         <w:tc>
           <w:tcPr>
-            <w:tcW w:w="1374" w:type="dxa"/>
+            <w:tcW w:w="1584" w:type="dxa"/>
+            <w:gridSpan w:val="2"/>
           </w:tcPr>
           <w:p>
             <w:pPr>
@@ -4210,7 +4288,8 @@
       <w:tr>
         <w:tc>
           <w:tcPr>
-            <w:tcW w:w="3085" w:type="dxa"/>
+            <w:tcW w:w="3108" w:type="dxa"/>
+            <w:gridSpan w:val="2"/>
           </w:tcPr>
           <w:p>
             <w:pPr>
@@ -4242,7 +4321,8 @@
         </w:tc>
         <w:tc>
           <w:tcPr>
-            <w:tcW w:w="3260" w:type="dxa"/>
+            <w:tcW w:w="3027" w:type="dxa"/>
+            <w:gridSpan w:val="3"/>
           </w:tcPr>
           <w:p>
             <w:pPr>
@@ -4294,7 +4374,8 @@
         </w:tc>
         <w:tc>
           <w:tcPr>
-            <w:tcW w:w="1374" w:type="dxa"/>
+            <w:tcW w:w="1584" w:type="dxa"/>
+            <w:gridSpan w:val="2"/>
           </w:tcPr>
           <w:p>
             <w:pPr>
@@ -4328,7 +4409,8 @@
       <w:tr>
         <w:tc>
           <w:tcPr>
-            <w:tcW w:w="3085" w:type="dxa"/>
+            <w:tcW w:w="3108" w:type="dxa"/>
+            <w:gridSpan w:val="2"/>
           </w:tcPr>
           <w:p>
             <w:pPr>
@@ -4374,7 +4456,8 @@
         </w:tc>
         <w:tc>
           <w:tcPr>
-            <w:tcW w:w="3260" w:type="dxa"/>
+            <w:tcW w:w="3027" w:type="dxa"/>
+            <w:gridSpan w:val="3"/>
           </w:tcPr>
           <w:p>
             <w:pPr>
@@ -4392,7 +4475,8 @@
         </w:tc>
         <w:tc>
           <w:tcPr>
-            <w:tcW w:w="1374" w:type="dxa"/>
+            <w:tcW w:w="1584" w:type="dxa"/>
+            <w:gridSpan w:val="2"/>
           </w:tcPr>
           <w:p>
             <w:pPr>
@@ -4418,7 +4502,8 @@
       <w:tr>
         <w:tc>
           <w:tcPr>
-            <w:tcW w:w="3085" w:type="dxa"/>
+            <w:tcW w:w="3108" w:type="dxa"/>
+            <w:gridSpan w:val="2"/>
           </w:tcPr>
           <w:p>
             <w:pPr>
@@ -4464,7 +4549,8 @@
         </w:tc>
         <w:tc>
           <w:tcPr>
-            <w:tcW w:w="3260" w:type="dxa"/>
+            <w:tcW w:w="3027" w:type="dxa"/>
+            <w:gridSpan w:val="3"/>
           </w:tcPr>
           <w:p>
             <w:pPr>
@@ -4482,7 +4568,8 @@
         </w:tc>
         <w:tc>
           <w:tcPr>
-            <w:tcW w:w="1374" w:type="dxa"/>
+            <w:tcW w:w="1584" w:type="dxa"/>
+            <w:gridSpan w:val="2"/>
           </w:tcPr>
           <w:p>
             <w:pPr>
@@ -4508,7 +4595,8 @@
       <w:tr>
         <w:tc>
           <w:tcPr>
-            <w:tcW w:w="3085" w:type="dxa"/>
+            <w:tcW w:w="3108" w:type="dxa"/>
+            <w:gridSpan w:val="2"/>
           </w:tcPr>
           <w:p>
             <w:pPr>
@@ -4540,7 +4628,8 @@
         </w:tc>
         <w:tc>
           <w:tcPr>
-            <w:tcW w:w="3260" w:type="dxa"/>
+            <w:tcW w:w="3027" w:type="dxa"/>
+            <w:gridSpan w:val="3"/>
           </w:tcPr>
           <w:p>
             <w:pPr>
@@ -4578,7 +4667,8 @@
         </w:tc>
         <w:tc>
           <w:tcPr>
-            <w:tcW w:w="1374" w:type="dxa"/>
+            <w:tcW w:w="1584" w:type="dxa"/>
+            <w:gridSpan w:val="2"/>
           </w:tcPr>
           <w:p>
             <w:pPr>
@@ -4610,7 +4700,8 @@
       <w:tr>
         <w:tc>
           <w:tcPr>
-            <w:tcW w:w="3085" w:type="dxa"/>
+            <w:tcW w:w="3108" w:type="dxa"/>
+            <w:gridSpan w:val="2"/>
           </w:tcPr>
           <w:p>
             <w:pPr>
@@ -4642,7 +4733,8 @@
         </w:tc>
         <w:tc>
           <w:tcPr>
-            <w:tcW w:w="3260" w:type="dxa"/>
+            <w:tcW w:w="3027" w:type="dxa"/>
+            <w:gridSpan w:val="3"/>
           </w:tcPr>
           <w:p>
             <w:pPr>
@@ -4681,7 +4773,8 @@
         </w:tc>
         <w:tc>
           <w:tcPr>
-            <w:tcW w:w="1374" w:type="dxa"/>
+            <w:tcW w:w="1584" w:type="dxa"/>
+            <w:gridSpan w:val="2"/>
           </w:tcPr>
           <w:p>
             <w:pPr>
@@ -4713,7 +4806,8 @@
       <w:tr>
         <w:tc>
           <w:tcPr>
-            <w:tcW w:w="3085" w:type="dxa"/>
+            <w:tcW w:w="3108" w:type="dxa"/>
+            <w:gridSpan w:val="2"/>
           </w:tcPr>
           <w:p>
             <w:pPr>
@@ -4745,7 +4839,8 @@
         </w:tc>
         <w:tc>
           <w:tcPr>
-            <w:tcW w:w="3260" w:type="dxa"/>
+            <w:tcW w:w="3027" w:type="dxa"/>
+            <w:gridSpan w:val="3"/>
           </w:tcPr>
           <w:p>
             <w:pPr>
@@ -4783,7 +4878,8 @@
         </w:tc>
         <w:tc>
           <w:tcPr>
-            <w:tcW w:w="1374" w:type="dxa"/>
+            <w:tcW w:w="1584" w:type="dxa"/>
+            <w:gridSpan w:val="2"/>
           </w:tcPr>
           <w:p>
             <w:pPr>
@@ -4815,7 +4911,8 @@
       <w:tr>
         <w:tc>
           <w:tcPr>
-            <w:tcW w:w="3085" w:type="dxa"/>
+            <w:tcW w:w="3108" w:type="dxa"/>
+            <w:gridSpan w:val="2"/>
           </w:tcPr>
           <w:p>
             <w:pPr>
@@ -4847,7 +4944,8 @@
         </w:tc>
         <w:tc>
           <w:tcPr>
-            <w:tcW w:w="3260" w:type="dxa"/>
+            <w:tcW w:w="3027" w:type="dxa"/>
+            <w:gridSpan w:val="3"/>
           </w:tcPr>
           <w:p>
             <w:pPr>
@@ -4865,7 +4963,8 @@
         </w:tc>
         <w:tc>
           <w:tcPr>
-            <w:tcW w:w="1374" w:type="dxa"/>
+            <w:tcW w:w="1584" w:type="dxa"/>
+            <w:gridSpan w:val="2"/>
           </w:tcPr>
           <w:p>
             <w:pPr>
@@ -4897,7 +4996,8 @@
       <w:tr>
         <w:tc>
           <w:tcPr>
-            <w:tcW w:w="3085" w:type="dxa"/>
+            <w:tcW w:w="3108" w:type="dxa"/>
+            <w:gridSpan w:val="2"/>
           </w:tcPr>
           <w:p>
             <w:pPr>
@@ -4929,7 +5029,8 @@
         </w:tc>
         <w:tc>
           <w:tcPr>
-            <w:tcW w:w="3260" w:type="dxa"/>
+            <w:tcW w:w="3027" w:type="dxa"/>
+            <w:gridSpan w:val="3"/>
           </w:tcPr>
           <w:p>
             <w:pPr>
@@ -4975,7 +5076,8 @@
         </w:tc>
         <w:tc>
           <w:tcPr>
-            <w:tcW w:w="1374" w:type="dxa"/>
+            <w:tcW w:w="1584" w:type="dxa"/>
+            <w:gridSpan w:val="2"/>
           </w:tcPr>
           <w:p>
             <w:pPr>
@@ -5007,7 +5109,8 @@
       <w:tr>
         <w:tc>
           <w:tcPr>
-            <w:tcW w:w="3085" w:type="dxa"/>
+            <w:tcW w:w="3108" w:type="dxa"/>
+            <w:gridSpan w:val="2"/>
           </w:tcPr>
           <w:p>
             <w:pPr>
@@ -5095,7 +5198,8 @@
         </w:tc>
         <w:tc>
           <w:tcPr>
-            <w:tcW w:w="3260" w:type="dxa"/>
+            <w:tcW w:w="3027" w:type="dxa"/>
+            <w:gridSpan w:val="3"/>
           </w:tcPr>
           <w:p>
             <w:pPr>
@@ -5109,13 +5213,12 @@
               </w:rPr>
               <w:t>This method gets the given crop maturity and creates 3 growth stages , depending on the stage crop image is changed.</w:t>
             </w:r>
-            <w:bookmarkStart w:id="1" w:name="_GoBack"/>
-            <w:bookmarkEnd w:id="1"/>
-          </w:p>
-        </w:tc>
-        <w:tc>
-          <w:tcPr>
-            <w:tcW w:w="1374" w:type="dxa"/>
+          </w:p>
+        </w:tc>
+        <w:tc>
+          <w:tcPr>
+            <w:tcW w:w="1584" w:type="dxa"/>
+            <w:gridSpan w:val="2"/>
           </w:tcPr>
           <w:p>
             <w:pPr>
@@ -5141,7 +5244,94 @@
       <w:tr>
         <w:tc>
           <w:tcPr>
-            <w:tcW w:w="3085" w:type="dxa"/>
+            <w:tcW w:w="3108" w:type="dxa"/>
+            <w:gridSpan w:val="2"/>
+          </w:tcPr>
+          <w:p>
+            <w:pPr>
+              <w:rPr>
+                <w:lang w:val="en-US"/>
+              </w:rPr>
+            </w:pPr>
+            <w:r>
+              <w:rPr>
+                <w:lang w:val="en-US"/>
+              </w:rPr>
+              <w:t>-</w:t>
+            </w:r>
+            <w:proofErr w:type="spellStart"/>
+            <w:r>
+              <w:rPr>
+                <w:lang w:val="en-US"/>
+              </w:rPr>
+              <w:t>reasonOfDeath</w:t>
+            </w:r>
+            <w:proofErr w:type="spellEnd"/>
+            <w:r>
+              <w:rPr>
+                <w:lang w:val="en-US"/>
+              </w:rPr>
+              <w:t>(Crop crop)</w:t>
+            </w:r>
+          </w:p>
+        </w:tc>
+        <w:tc>
+          <w:tcPr>
+            <w:tcW w:w="3027" w:type="dxa"/>
+            <w:gridSpan w:val="3"/>
+          </w:tcPr>
+          <w:p>
+            <w:pPr>
+              <w:rPr>
+                <w:lang w:val="en-US"/>
+              </w:rPr>
+            </w:pPr>
+            <w:r>
+              <w:rPr>
+                <w:lang w:val="en-US"/>
+              </w:rPr>
+              <w:t>Returns a string with description of the reason of death for given crop, if the crop is dead.</w:t>
+            </w:r>
+          </w:p>
+        </w:tc>
+        <w:tc>
+          <w:tcPr>
+            <w:tcW w:w="1584" w:type="dxa"/>
+            <w:gridSpan w:val="2"/>
+          </w:tcPr>
+          <w:p>
+            <w:pPr>
+              <w:rPr>
+                <w:lang w:val="en-US"/>
+              </w:rPr>
+            </w:pPr>
+            <w:r>
+              <w:rPr>
+                <w:lang w:val="en-US"/>
+              </w:rPr>
+              <w:t>string</w:t>
+            </w:r>
+          </w:p>
+        </w:tc>
+        <w:tc>
+          <w:tcPr>
+            <w:tcW w:w="1857" w:type="dxa"/>
+          </w:tcPr>
+          <w:p>
+            <w:pPr>
+              <w:rPr>
+                <w:lang w:val="en-US"/>
+              </w:rPr>
+            </w:pPr>
+          </w:p>
+        </w:tc>
+      </w:tr>
+      <w:tr>
+        <w:tc>
+          <w:tcPr>
+            <w:tcW w:w="3108" w:type="dxa"/>
+            <w:gridSpan w:val="2"/>
+            <w:shd w:val="clear" w:color="auto" w:fill="E2EFD9" w:themeFill="accent6" w:themeFillTint="33"/>
           </w:tcPr>
           <w:p>
             <w:pPr>
@@ -5159,19 +5349,23 @@
         </w:tc>
         <w:tc>
           <w:tcPr>
-            <w:tcW w:w="3260" w:type="dxa"/>
-          </w:tcPr>
-          <w:p>
-            <w:pPr>
-              <w:rPr>
-                <w:lang w:val="en-US"/>
-              </w:rPr>
-            </w:pPr>
-          </w:p>
-        </w:tc>
-        <w:tc>
-          <w:tcPr>
-            <w:tcW w:w="1374" w:type="dxa"/>
+            <w:tcW w:w="3027" w:type="dxa"/>
+            <w:gridSpan w:val="3"/>
+            <w:shd w:val="clear" w:color="auto" w:fill="E2EFD9" w:themeFill="accent6" w:themeFillTint="33"/>
+          </w:tcPr>
+          <w:p>
+            <w:pPr>
+              <w:rPr>
+                <w:lang w:val="en-US"/>
+              </w:rPr>
+            </w:pPr>
+          </w:p>
+        </w:tc>
+        <w:tc>
+          <w:tcPr>
+            <w:tcW w:w="1584" w:type="dxa"/>
+            <w:gridSpan w:val="2"/>
+            <w:shd w:val="clear" w:color="auto" w:fill="E2EFD9" w:themeFill="accent6" w:themeFillTint="33"/>
           </w:tcPr>
           <w:p>
             <w:pPr>
@@ -5184,20 +5378,22 @@
         <w:tc>
           <w:tcPr>
             <w:tcW w:w="1857" w:type="dxa"/>
-          </w:tcPr>
-          <w:p>
-            <w:pPr>
-              <w:rPr>
-                <w:lang w:val="en-US"/>
-              </w:rPr>
-            </w:pPr>
-          </w:p>
-        </w:tc>
-      </w:tr>
-      <w:tr>
-        <w:tc>
-          <w:tcPr>
-            <w:tcW w:w="3085" w:type="dxa"/>
+            <w:shd w:val="clear" w:color="auto" w:fill="E2EFD9" w:themeFill="accent6" w:themeFillTint="33"/>
+          </w:tcPr>
+          <w:p>
+            <w:pPr>
+              <w:rPr>
+                <w:lang w:val="en-US"/>
+              </w:rPr>
+            </w:pPr>
+          </w:p>
+        </w:tc>
+      </w:tr>
+      <w:tr>
+        <w:tc>
+          <w:tcPr>
+            <w:tcW w:w="3108" w:type="dxa"/>
+            <w:gridSpan w:val="2"/>
           </w:tcPr>
           <w:p>
             <w:pPr>
@@ -5229,7 +5425,8 @@
         </w:tc>
         <w:tc>
           <w:tcPr>
-            <w:tcW w:w="3260" w:type="dxa"/>
+            <w:tcW w:w="3027" w:type="dxa"/>
+            <w:gridSpan w:val="3"/>
           </w:tcPr>
           <w:p>
             <w:pPr>
@@ -5247,7 +5444,8 @@
         </w:tc>
         <w:tc>
           <w:tcPr>
-            <w:tcW w:w="1374" w:type="dxa"/>
+            <w:tcW w:w="1584" w:type="dxa"/>
+            <w:gridSpan w:val="2"/>
           </w:tcPr>
           <w:p>
             <w:pPr>
@@ -5287,7 +5485,8 @@
       <w:tr>
         <w:tc>
           <w:tcPr>
-            <w:tcW w:w="3085" w:type="dxa"/>
+            <w:tcW w:w="3108" w:type="dxa"/>
+            <w:gridSpan w:val="2"/>
           </w:tcPr>
           <w:p>
             <w:pPr>
@@ -5306,6 +5505,91 @@
               <w:rPr>
                 <w:lang w:val="en-US"/>
               </w:rPr>
+              <w:t>LoadAllCrops</w:t>
+            </w:r>
+            <w:proofErr w:type="spellEnd"/>
+            <w:r>
+              <w:rPr>
+                <w:lang w:val="en-US"/>
+              </w:rPr>
+              <w:t>()</w:t>
+            </w:r>
+          </w:p>
+        </w:tc>
+        <w:tc>
+          <w:tcPr>
+            <w:tcW w:w="3027" w:type="dxa"/>
+            <w:gridSpan w:val="3"/>
+          </w:tcPr>
+          <w:p>
+            <w:pPr>
+              <w:rPr>
+                <w:lang w:val="en-US"/>
+              </w:rPr>
+            </w:pPr>
+            <w:r>
+              <w:rPr>
+                <w:lang w:val="en-US"/>
+              </w:rPr>
+              <w:t>Takes the whole information for ever crop and assigns is to the variables, returns a list of all crops.</w:t>
+            </w:r>
+          </w:p>
+        </w:tc>
+        <w:tc>
+          <w:tcPr>
+            <w:tcW w:w="1584" w:type="dxa"/>
+            <w:gridSpan w:val="2"/>
+          </w:tcPr>
+          <w:p>
+            <w:pPr>
+              <w:rPr>
+                <w:lang w:val="en-US"/>
+              </w:rPr>
+            </w:pPr>
+            <w:r>
+              <w:rPr>
+                <w:lang w:val="en-US"/>
+              </w:rPr>
+              <w:t>List&lt;Crop&gt;</w:t>
+            </w:r>
+          </w:p>
+        </w:tc>
+        <w:tc>
+          <w:tcPr>
+            <w:tcW w:w="1857" w:type="dxa"/>
+          </w:tcPr>
+          <w:p>
+            <w:pPr>
+              <w:rPr>
+                <w:lang w:val="en-US"/>
+              </w:rPr>
+            </w:pPr>
+          </w:p>
+        </w:tc>
+      </w:tr>
+      <w:tr>
+        <w:tc>
+          <w:tcPr>
+            <w:tcW w:w="3108" w:type="dxa"/>
+            <w:gridSpan w:val="2"/>
+          </w:tcPr>
+          <w:p>
+            <w:pPr>
+              <w:rPr>
+                <w:lang w:val="en-US"/>
+              </w:rPr>
+            </w:pPr>
+            <w:r>
+              <w:rPr>
+                <w:lang w:val="en-US"/>
+              </w:rPr>
+              <w:t>-</w:t>
+            </w:r>
+            <w:proofErr w:type="spellStart"/>
+            <w:r>
+              <w:rPr>
+                <w:lang w:val="en-US"/>
+              </w:rPr>
               <w:t>getImage</w:t>
             </w:r>
             <w:proofErr w:type="spellEnd"/>
@@ -5347,7 +5631,8 @@
         </w:tc>
         <w:tc>
           <w:tcPr>
-            <w:tcW w:w="3260" w:type="dxa"/>
+            <w:tcW w:w="3027" w:type="dxa"/>
+            <w:gridSpan w:val="3"/>
           </w:tcPr>
           <w:p>
             <w:pPr>
@@ -5365,7 +5650,8 @@
         </w:tc>
         <w:tc>
           <w:tcPr>
-            <w:tcW w:w="1374" w:type="dxa"/>
+            <w:tcW w:w="1584" w:type="dxa"/>
+            <w:gridSpan w:val="2"/>
           </w:tcPr>
           <w:p>
             <w:pPr>
@@ -5405,7 +5691,8 @@
       <w:tr>
         <w:tc>
           <w:tcPr>
-            <w:tcW w:w="3085" w:type="dxa"/>
+            <w:tcW w:w="3108" w:type="dxa"/>
+            <w:gridSpan w:val="2"/>
           </w:tcPr>
           <w:p>
             <w:pPr>
@@ -5437,19 +5724,27 @@
         </w:tc>
         <w:tc>
           <w:tcPr>
-            <w:tcW w:w="3260" w:type="dxa"/>
-          </w:tcPr>
-          <w:p>
-            <w:pPr>
-              <w:rPr>
-                <w:lang w:val="en-US"/>
-              </w:rPr>
-            </w:pPr>
-            <w:r>
-              <w:rPr>
-                <w:lang w:val="en-US"/>
-              </w:rPr>
-              <w:t xml:space="preserve">When the plots are first initialized </w:t>
+            <w:tcW w:w="3027" w:type="dxa"/>
+            <w:gridSpan w:val="3"/>
+          </w:tcPr>
+          <w:p>
+            <w:pPr>
+              <w:rPr>
+                <w:lang w:val="en-US"/>
+              </w:rPr>
+            </w:pPr>
+            <w:r>
+              <w:rPr>
+                <w:lang w:val="en-US"/>
+              </w:rPr>
+              <w:t xml:space="preserve">When the plots are first </w:t>
+            </w:r>
+            <w:r>
+              <w:rPr>
+                <w:lang w:val="en-US"/>
+              </w:rPr>
+              <w:lastRenderedPageBreak/>
+              <w:t xml:space="preserve">initialized </w:t>
             </w:r>
             <w:r>
               <w:rPr>
@@ -5475,19 +5770,21 @@
         </w:tc>
         <w:tc>
           <w:tcPr>
-            <w:tcW w:w="1374" w:type="dxa"/>
-          </w:tcPr>
-          <w:p>
-            <w:pPr>
-              <w:rPr>
-                <w:lang w:val="en-US"/>
-              </w:rPr>
-            </w:pPr>
-            <w:proofErr w:type="spellStart"/>
-            <w:r>
-              <w:rPr>
-                <w:lang w:val="en-US"/>
-              </w:rPr>
+            <w:tcW w:w="1584" w:type="dxa"/>
+            <w:gridSpan w:val="2"/>
+          </w:tcPr>
+          <w:p>
+            <w:pPr>
+              <w:rPr>
+                <w:lang w:val="en-US"/>
+              </w:rPr>
+            </w:pPr>
+            <w:proofErr w:type="spellStart"/>
+            <w:r>
+              <w:rPr>
+                <w:lang w:val="en-US"/>
+              </w:rPr>
+              <w:lastRenderedPageBreak/>
               <w:t>SoilType</w:t>
             </w:r>
             <w:proofErr w:type="spellEnd"/>
@@ -5513,9 +5810,14 @@
         </w:tc>
       </w:tr>
       <w:tr>
-        <w:tc>
-          <w:tcPr>
-            <w:tcW w:w="3085" w:type="dxa"/>
+        <w:trPr>
+          <w:gridAfter w:val="2"/>
+          <w:wAfter w:w="2146" w:type="dxa"/>
+        </w:trPr>
+        <w:tc>
+          <w:tcPr>
+            <w:tcW w:w="962" w:type="dxa"/>
+            <w:shd w:val="clear" w:color="auto" w:fill="E2EFD9" w:themeFill="accent6" w:themeFillTint="33"/>
           </w:tcPr>
           <w:p>
             <w:pPr>
@@ -5533,19 +5835,22 @@
         </w:tc>
         <w:tc>
           <w:tcPr>
-            <w:tcW w:w="3260" w:type="dxa"/>
-          </w:tcPr>
-          <w:p>
-            <w:pPr>
-              <w:rPr>
-                <w:lang w:val="en-US"/>
-              </w:rPr>
-            </w:pPr>
-          </w:p>
-        </w:tc>
-        <w:tc>
-          <w:tcPr>
-            <w:tcW w:w="1374" w:type="dxa"/>
+            <w:tcW w:w="3027" w:type="dxa"/>
+            <w:gridSpan w:val="2"/>
+            <w:shd w:val="clear" w:color="auto" w:fill="E2EFD9" w:themeFill="accent6" w:themeFillTint="33"/>
+          </w:tcPr>
+          <w:p>
+            <w:pPr>
+              <w:rPr>
+                <w:lang w:val="en-US"/>
+              </w:rPr>
+            </w:pPr>
+          </w:p>
+        </w:tc>
+        <w:tc>
+          <w:tcPr>
+            <w:tcW w:w="1584" w:type="dxa"/>
+            <w:shd w:val="clear" w:color="auto" w:fill="E2EFD9" w:themeFill="accent6" w:themeFillTint="33"/>
           </w:tcPr>
           <w:p>
             <w:pPr>
@@ -5558,20 +5863,23 @@
         <w:tc>
           <w:tcPr>
             <w:tcW w:w="1857" w:type="dxa"/>
-          </w:tcPr>
-          <w:p>
-            <w:pPr>
-              <w:rPr>
-                <w:lang w:val="en-US"/>
-              </w:rPr>
-            </w:pPr>
-          </w:p>
-        </w:tc>
-      </w:tr>
-      <w:tr>
-        <w:tc>
-          <w:tcPr>
-            <w:tcW w:w="3085" w:type="dxa"/>
+            <w:gridSpan w:val="2"/>
+            <w:shd w:val="clear" w:color="auto" w:fill="E2EFD9" w:themeFill="accent6" w:themeFillTint="33"/>
+          </w:tcPr>
+          <w:p>
+            <w:pPr>
+              <w:rPr>
+                <w:lang w:val="en-US"/>
+              </w:rPr>
+            </w:pPr>
+          </w:p>
+        </w:tc>
+      </w:tr>
+      <w:tr>
+        <w:tc>
+          <w:tcPr>
+            <w:tcW w:w="3108" w:type="dxa"/>
+            <w:gridSpan w:val="2"/>
           </w:tcPr>
           <w:p>
             <w:pPr>
@@ -5626,44 +5934,38 @@
         </w:tc>
         <w:tc>
           <w:tcPr>
-            <w:tcW w:w="3260" w:type="dxa"/>
-          </w:tcPr>
-          <w:p>
-            <w:pPr>
-              <w:rPr>
-                <w:lang w:val="en-US"/>
-              </w:rPr>
-            </w:pPr>
-            <w:r>
-              <w:rPr>
-                <w:lang w:val="en-US"/>
-              </w:rPr>
-              <w:t xml:space="preserve">Each crop has four images which shows different stages </w:t>
-            </w:r>
-            <w:r>
-              <w:rPr>
-                <w:lang w:val="en-US"/>
-              </w:rPr>
-              <w:lastRenderedPageBreak/>
-              <w:t>of a crop growth. This method return an image based on the number pass through the parameter.</w:t>
-            </w:r>
-          </w:p>
-        </w:tc>
-        <w:tc>
-          <w:tcPr>
-            <w:tcW w:w="1374" w:type="dxa"/>
-          </w:tcPr>
-          <w:p>
-            <w:pPr>
-              <w:rPr>
-                <w:lang w:val="en-US"/>
-              </w:rPr>
-            </w:pPr>
-            <w:r>
-              <w:rPr>
-                <w:lang w:val="en-US"/>
-              </w:rPr>
-              <w:lastRenderedPageBreak/>
+            <w:tcW w:w="3027" w:type="dxa"/>
+            <w:gridSpan w:val="3"/>
+          </w:tcPr>
+          <w:p>
+            <w:pPr>
+              <w:rPr>
+                <w:lang w:val="en-US"/>
+              </w:rPr>
+            </w:pPr>
+            <w:r>
+              <w:rPr>
+                <w:lang w:val="en-US"/>
+              </w:rPr>
+              <w:t>Each crop has four images which shows different stages of a crop growth. This method return an image based on the number pass through the parameter.</w:t>
+            </w:r>
+          </w:p>
+        </w:tc>
+        <w:tc>
+          <w:tcPr>
+            <w:tcW w:w="1584" w:type="dxa"/>
+            <w:gridSpan w:val="2"/>
+          </w:tcPr>
+          <w:p>
+            <w:pPr>
+              <w:rPr>
+                <w:lang w:val="en-US"/>
+              </w:rPr>
+            </w:pPr>
+            <w:r>
+              <w:rPr>
+                <w:lang w:val="en-US"/>
+              </w:rPr>
               <w:t>Image</w:t>
             </w:r>
           </w:p>
@@ -5696,7 +5998,8 @@
       <w:tr>
         <w:tc>
           <w:tcPr>
-            <w:tcW w:w="3085" w:type="dxa"/>
+            <w:tcW w:w="3108" w:type="dxa"/>
+            <w:gridSpan w:val="2"/>
           </w:tcPr>
           <w:p>
             <w:pPr>
@@ -5714,19 +6017,21 @@
         </w:tc>
         <w:tc>
           <w:tcPr>
-            <w:tcW w:w="3260" w:type="dxa"/>
-          </w:tcPr>
-          <w:p>
-            <w:pPr>
-              <w:rPr>
-                <w:lang w:val="en-US"/>
-              </w:rPr>
-            </w:pPr>
-          </w:p>
-        </w:tc>
-        <w:tc>
-          <w:tcPr>
-            <w:tcW w:w="1374" w:type="dxa"/>
+            <w:tcW w:w="3027" w:type="dxa"/>
+            <w:gridSpan w:val="3"/>
+          </w:tcPr>
+          <w:p>
+            <w:pPr>
+              <w:rPr>
+                <w:lang w:val="en-US"/>
+              </w:rPr>
+            </w:pPr>
+          </w:p>
+        </w:tc>
+        <w:tc>
+          <w:tcPr>
+            <w:tcW w:w="1584" w:type="dxa"/>
+            <w:gridSpan w:val="2"/>
           </w:tcPr>
           <w:p>
             <w:pPr>
@@ -5752,7 +6057,8 @@
       <w:tr>
         <w:tc>
           <w:tcPr>
-            <w:tcW w:w="3085" w:type="dxa"/>
+            <w:tcW w:w="3108" w:type="dxa"/>
+            <w:gridSpan w:val="2"/>
           </w:tcPr>
           <w:p>
             <w:pPr>
@@ -5805,7 +6111,8 @@
         </w:tc>
         <w:tc>
           <w:tcPr>
-            <w:tcW w:w="3260" w:type="dxa"/>
+            <w:tcW w:w="3027" w:type="dxa"/>
+            <w:gridSpan w:val="3"/>
           </w:tcPr>
           <w:p>
             <w:pPr>
@@ -5823,7 +6130,8 @@
         </w:tc>
         <w:tc>
           <w:tcPr>
-            <w:tcW w:w="1374" w:type="dxa"/>
+            <w:tcW w:w="1584" w:type="dxa"/>
+            <w:gridSpan w:val="2"/>
           </w:tcPr>
           <w:p>
             <w:pPr>
@@ -5855,39 +6163,54 @@
       <w:tr>
         <w:tc>
           <w:tcPr>
-            <w:tcW w:w="3085" w:type="dxa"/>
-          </w:tcPr>
-          <w:p>
-            <w:pPr>
-              <w:rPr>
-                <w:lang w:val="en-US"/>
-              </w:rPr>
-            </w:pPr>
-            <w:proofErr w:type="spellStart"/>
-            <w:r>
-              <w:rPr>
-                <w:lang w:val="en-US"/>
-              </w:rPr>
-              <w:t>CropData</w:t>
-            </w:r>
-            <w:proofErr w:type="spellEnd"/>
-          </w:p>
-        </w:tc>
-        <w:tc>
-          <w:tcPr>
-            <w:tcW w:w="3260" w:type="dxa"/>
-          </w:tcPr>
-          <w:p>
-            <w:pPr>
-              <w:rPr>
-                <w:lang w:val="en-US"/>
-              </w:rPr>
-            </w:pPr>
-          </w:p>
-        </w:tc>
-        <w:tc>
-          <w:tcPr>
-            <w:tcW w:w="1374" w:type="dxa"/>
+            <w:tcW w:w="3108" w:type="dxa"/>
+            <w:gridSpan w:val="2"/>
+          </w:tcPr>
+          <w:p>
+            <w:pPr>
+              <w:rPr>
+                <w:lang w:val="en-US"/>
+              </w:rPr>
+            </w:pPr>
+            <w:r>
+              <w:rPr>
+                <w:lang w:val="en-US"/>
+              </w:rPr>
+              <w:t>+</w:t>
+            </w:r>
+            <w:proofErr w:type="spellStart"/>
+            <w:r>
+              <w:rPr>
+                <w:lang w:val="en-US"/>
+              </w:rPr>
+              <w:t>SetInitialValues</w:t>
+            </w:r>
+            <w:proofErr w:type="spellEnd"/>
+            <w:r>
+              <w:rPr>
+                <w:lang w:val="en-US"/>
+              </w:rPr>
+              <w:t>()</w:t>
+            </w:r>
+          </w:p>
+        </w:tc>
+        <w:tc>
+          <w:tcPr>
+            <w:tcW w:w="3027" w:type="dxa"/>
+            <w:gridSpan w:val="3"/>
+          </w:tcPr>
+          <w:p>
+            <w:pPr>
+              <w:rPr>
+                <w:lang w:val="en-US"/>
+              </w:rPr>
+            </w:pPr>
+          </w:p>
+        </w:tc>
+        <w:tc>
+          <w:tcPr>
+            <w:tcW w:w="1584" w:type="dxa"/>
+            <w:gridSpan w:val="2"/>
           </w:tcPr>
           <w:p>
             <w:pPr>
@@ -5913,94 +6236,169 @@
       <w:tr>
         <w:tc>
           <w:tcPr>
-            <w:tcW w:w="3085" w:type="dxa"/>
-          </w:tcPr>
-          <w:p>
-            <w:pPr>
-              <w:rPr>
-                <w:lang w:val="en-US"/>
-              </w:rPr>
-            </w:pPr>
-            <w:r>
-              <w:rPr>
-                <w:lang w:val="en-US"/>
-              </w:rPr>
-              <w:t xml:space="preserve">+ </w:t>
-            </w:r>
-            <w:proofErr w:type="spellStart"/>
-            <w:r>
-              <w:rPr>
-                <w:lang w:val="en-US"/>
-              </w:rPr>
-              <w:t>l</w:t>
-            </w:r>
-            <w:r>
-              <w:rPr>
-                <w:lang w:val="en-US"/>
-              </w:rPr>
-              <w:t>oadAllCrops</w:t>
-            </w:r>
-            <w:proofErr w:type="spellEnd"/>
-            <w:r>
-              <w:rPr>
-                <w:lang w:val="en-US"/>
-              </w:rPr>
-              <w:t>()</w:t>
-            </w:r>
-          </w:p>
-        </w:tc>
-        <w:tc>
-          <w:tcPr>
-            <w:tcW w:w="3260" w:type="dxa"/>
-          </w:tcPr>
-          <w:p>
-            <w:pPr>
-              <w:rPr>
-                <w:lang w:val="en-US"/>
-              </w:rPr>
-            </w:pPr>
-            <w:r>
-              <w:rPr>
-                <w:lang w:val="en-US"/>
-              </w:rPr>
-              <w:t>By invoking this method, all the crops can be loaded from the database.</w:t>
-            </w:r>
-          </w:p>
-        </w:tc>
-        <w:tc>
-          <w:tcPr>
-            <w:tcW w:w="1374" w:type="dxa"/>
-          </w:tcPr>
-          <w:p>
-            <w:pPr>
-              <w:rPr>
-                <w:lang w:val="en-US"/>
-              </w:rPr>
-            </w:pPr>
-            <w:r>
-              <w:rPr>
-                <w:lang w:val="en-US"/>
-              </w:rPr>
-              <w:t>List&lt;Crop&gt;</w:t>
-            </w:r>
+            <w:tcW w:w="3108" w:type="dxa"/>
+            <w:gridSpan w:val="2"/>
+            <w:shd w:val="clear" w:color="auto" w:fill="E2EFD9" w:themeFill="accent6" w:themeFillTint="33"/>
+          </w:tcPr>
+          <w:p>
+            <w:pPr>
+              <w:rPr>
+                <w:lang w:val="en-US"/>
+              </w:rPr>
+            </w:pPr>
+            <w:r>
+              <w:rPr>
+                <w:lang w:val="en-US"/>
+              </w:rPr>
+              <w:t>Statistics</w:t>
+            </w:r>
+          </w:p>
+        </w:tc>
+        <w:tc>
+          <w:tcPr>
+            <w:tcW w:w="3027" w:type="dxa"/>
+            <w:gridSpan w:val="3"/>
+            <w:shd w:val="clear" w:color="auto" w:fill="E2EFD9" w:themeFill="accent6" w:themeFillTint="33"/>
+          </w:tcPr>
+          <w:p>
+            <w:pPr>
+              <w:rPr>
+                <w:lang w:val="en-US"/>
+              </w:rPr>
+            </w:pPr>
+          </w:p>
+        </w:tc>
+        <w:tc>
+          <w:tcPr>
+            <w:tcW w:w="1584" w:type="dxa"/>
+            <w:gridSpan w:val="2"/>
+            <w:shd w:val="clear" w:color="auto" w:fill="E2EFD9" w:themeFill="accent6" w:themeFillTint="33"/>
+          </w:tcPr>
+          <w:p>
+            <w:pPr>
+              <w:rPr>
+                <w:lang w:val="en-US"/>
+              </w:rPr>
+            </w:pPr>
           </w:p>
         </w:tc>
         <w:tc>
           <w:tcPr>
             <w:tcW w:w="1857" w:type="dxa"/>
-          </w:tcPr>
-          <w:p>
-            <w:pPr>
-              <w:rPr>
-                <w:lang w:val="en-US"/>
-              </w:rPr>
-            </w:pPr>
-            <w:r>
-              <w:rPr>
-                <w:lang w:val="en-US"/>
-              </w:rPr>
-              <w:t>CropData</w:t>
-            </w:r>
+            <w:shd w:val="clear" w:color="auto" w:fill="E2EFD9" w:themeFill="accent6" w:themeFillTint="33"/>
+          </w:tcPr>
+          <w:p>
+            <w:pPr>
+              <w:rPr>
+                <w:lang w:val="en-US"/>
+              </w:rPr>
+            </w:pPr>
+          </w:p>
+        </w:tc>
+      </w:tr>
+      <w:tr>
+        <w:tc>
+          <w:tcPr>
+            <w:tcW w:w="3108" w:type="dxa"/>
+            <w:gridSpan w:val="2"/>
+          </w:tcPr>
+          <w:p>
+            <w:pPr>
+              <w:rPr>
+                <w:lang w:val="en-US"/>
+              </w:rPr>
+            </w:pPr>
+          </w:p>
+        </w:tc>
+        <w:tc>
+          <w:tcPr>
+            <w:tcW w:w="3027" w:type="dxa"/>
+            <w:gridSpan w:val="3"/>
+          </w:tcPr>
+          <w:p>
+            <w:pPr>
+              <w:rPr>
+                <w:lang w:val="en-US"/>
+              </w:rPr>
+            </w:pPr>
+          </w:p>
+        </w:tc>
+        <w:tc>
+          <w:tcPr>
+            <w:tcW w:w="1584" w:type="dxa"/>
+            <w:gridSpan w:val="2"/>
+          </w:tcPr>
+          <w:p>
+            <w:pPr>
+              <w:rPr>
+                <w:lang w:val="en-US"/>
+              </w:rPr>
+            </w:pPr>
+          </w:p>
+        </w:tc>
+        <w:tc>
+          <w:tcPr>
+            <w:tcW w:w="1857" w:type="dxa"/>
+          </w:tcPr>
+          <w:p>
+            <w:pPr>
+              <w:rPr>
+                <w:lang w:val="en-US"/>
+              </w:rPr>
+            </w:pPr>
+          </w:p>
+        </w:tc>
+      </w:tr>
+      <w:tr>
+        <w:tc>
+          <w:tcPr>
+            <w:tcW w:w="3108" w:type="dxa"/>
+            <w:gridSpan w:val="2"/>
+          </w:tcPr>
+          <w:p>
+            <w:pPr>
+              <w:rPr>
+                <w:lang w:val="en-US"/>
+              </w:rPr>
+            </w:pPr>
+          </w:p>
+        </w:tc>
+        <w:tc>
+          <w:tcPr>
+            <w:tcW w:w="3027" w:type="dxa"/>
+            <w:gridSpan w:val="3"/>
+          </w:tcPr>
+          <w:p>
+            <w:pPr>
+              <w:rPr>
+                <w:lang w:val="en-US"/>
+              </w:rPr>
+            </w:pPr>
+          </w:p>
+        </w:tc>
+        <w:tc>
+          <w:tcPr>
+            <w:tcW w:w="1584" w:type="dxa"/>
+            <w:gridSpan w:val="2"/>
+          </w:tcPr>
+          <w:p>
+            <w:pPr>
+              <w:rPr>
+                <w:lang w:val="en-US"/>
+              </w:rPr>
+            </w:pPr>
+          </w:p>
+        </w:tc>
+        <w:tc>
+          <w:tcPr>
+            <w:tcW w:w="1857" w:type="dxa"/>
+          </w:tcPr>
+          <w:p>
+            <w:pPr>
+              <w:rPr>
+                <w:lang w:val="en-US"/>
+              </w:rPr>
+            </w:pPr>
           </w:p>
         </w:tc>
       </w:tr>
@@ -6481,7 +6879,14 @@
               <w:rPr>
                 <w:lang w:val="en-US"/>
               </w:rPr>
-              <w:t xml:space="preserve">The recommended temperature for survival Celsius </w:t>
+              <w:t xml:space="preserve">The recommended </w:t>
+            </w:r>
+            <w:r>
+              <w:rPr>
+                <w:lang w:val="en-US"/>
+              </w:rPr>
+              <w:lastRenderedPageBreak/>
+              <w:t xml:space="preserve">temperature for survival Celsius </w:t>
             </w:r>
           </w:p>
         </w:tc>
@@ -6499,7 +6904,15 @@
               <w:rPr>
                 <w:lang w:val="en-US"/>
               </w:rPr>
-              <w:t xml:space="preserve">If weather temp is 5 degrees below temperature for 2 week, if weather temp is below 10 degree for 1 week. If weather temp is 10 degrees above temperature. </w:t>
+              <w:lastRenderedPageBreak/>
+              <w:t xml:space="preserve">If weather temp is </w:t>
+            </w:r>
+            <w:r>
+              <w:rPr>
+                <w:lang w:val="en-US"/>
+              </w:rPr>
+              <w:lastRenderedPageBreak/>
+              <w:t xml:space="preserve">5 degrees below temperature for 2 week, if weather temp is below 10 degree for 1 week. If weather temp is 10 degrees above temperature. </w:t>
             </w:r>
           </w:p>
         </w:tc>
@@ -6532,7 +6945,6 @@
               <w:rPr>
                 <w:lang w:val="en-US"/>
               </w:rPr>
-              <w:lastRenderedPageBreak/>
               <w:t>NutritionRate</w:t>
             </w:r>
             <w:proofErr w:type="spellEnd"/>
@@ -7133,6 +7545,7 @@
         <w:pStyle w:val="Heading9"/>
       </w:pPr>
       <w:r>
+        <w:lastRenderedPageBreak/>
         <w:t>Plot Rules</w:t>
       </w:r>
     </w:p>
@@ -7419,14 +7832,7 @@
               <w:rPr>
                 <w:lang w:val="en-US"/>
               </w:rPr>
-              <w:t xml:space="preserve">Decreases each week by weather </w:t>
-            </w:r>
-            <w:r>
-              <w:rPr>
-                <w:lang w:val="en-US"/>
-              </w:rPr>
-              <w:lastRenderedPageBreak/>
-              <w:t>temperature, crop thirst, and saturation lose rate.</w:t>
+              <w:t>Decreases each week by weather temperature, crop thirst, and saturation lose rate.</w:t>
             </w:r>
           </w:p>
         </w:tc>
@@ -7915,7 +8321,14 @@
               <w:rPr>
                 <w:lang w:val="en-US"/>
               </w:rPr>
-              <w:t xml:space="preserve"> Object cannot connect to the database.</w:t>
+              <w:t xml:space="preserve"> </w:t>
+            </w:r>
+            <w:r>
+              <w:rPr>
+                <w:lang w:val="en-US"/>
+              </w:rPr>
+              <w:lastRenderedPageBreak/>
+              <w:t>Object cannot connect to the database.</w:t>
             </w:r>
           </w:p>
         </w:tc>
@@ -7933,7 +8346,15 @@
               <w:rPr>
                 <w:lang w:val="en-US"/>
               </w:rPr>
-              <w:t>When the application starts or if a call to the database is made somewhere during the run time of the application.</w:t>
+              <w:lastRenderedPageBreak/>
+              <w:t xml:space="preserve">When the application </w:t>
+            </w:r>
+            <w:r>
+              <w:rPr>
+                <w:lang w:val="en-US"/>
+              </w:rPr>
+              <w:lastRenderedPageBreak/>
+              <w:t>starts or if a call to the database is made somewhere during the run time of the application.</w:t>
             </w:r>
           </w:p>
         </w:tc>
@@ -7963,7 +8384,6 @@
         <w:pStyle w:val="Heading9"/>
       </w:pPr>
       <w:r>
-        <w:lastRenderedPageBreak/>
         <w:t>Interaction</w:t>
       </w:r>
     </w:p>
@@ -9518,7 +9938,7 @@
 </file>
 
 <file path=customXml/itemProps1.xml><?xml version="1.0" encoding="utf-8"?>
-<ds:datastoreItem xmlns:ds="http://schemas.openxmlformats.org/officeDocument/2006/customXml" ds:itemID="{2B5B26D5-0CC0-45B0-8108-5DF3C7E020D1}">
+<ds:datastoreItem xmlns:ds="http://schemas.openxmlformats.org/officeDocument/2006/customXml" ds:itemID="{D7B9C89E-70C7-49BE-867A-367FC8AA6D8A}">
   <ds:schemaRefs>
     <ds:schemaRef ds:uri="http://schemas.openxmlformats.org/officeDocument/2006/bibliography"/>
   </ds:schemaRefs>

</xml_diff>

<commit_message>
RCAEA method decrption needs to be finished
</commit_message>
<xml_diff>
--- a/Documents/FINAL/DesignDocument  v2 (with sequence diagrams).docx
+++ b/Documents/FINAL/DesignDocument  v2 (with sequence diagrams).docx
@@ -842,31 +842,13 @@
               <w:rPr>
                 <w:lang w:val="en-US"/>
               </w:rPr>
-              <w:t>Simulation is a core class, it contains all the necessary data for the GUI to display. The Simulation is in charge of playing, stopping, and restarting the simulati</w:t>
-            </w:r>
-            <w:r>
-              <w:rPr>
-                <w:lang w:val="en-US"/>
-              </w:rPr>
-              <w:t xml:space="preserve">on. It is also in charge of </w:t>
-            </w:r>
-            <w:r>
-              <w:rPr>
-                <w:lang w:val="en-US"/>
-              </w:rPr>
-              <w:t>getting User input</w:t>
-            </w:r>
-            <w:r>
-              <w:rPr>
-                <w:lang w:val="en-US"/>
-              </w:rPr>
-              <w:t xml:space="preserve"> on how much fertilizer, water,  soil type to be used in</w:t>
-            </w:r>
-            <w:r>
-              <w:rPr>
-                <w:lang w:val="en-US"/>
-              </w:rPr>
-              <w:t xml:space="preserve"> the simulation, and determining which province the application will use. </w:t>
+              <w:t>The Simulation is in charge of playing, stopping, and restarting the simulati</w:t>
+            </w:r>
+            <w:r>
+              <w:rPr>
+                <w:lang w:val="en-US"/>
+              </w:rPr>
+              <w:t xml:space="preserve">on.  </w:t>
             </w:r>
           </w:p>
         </w:tc>
@@ -1513,7 +1495,6 @@
               <w:rPr>
                 <w:lang w:val="en-US"/>
               </w:rPr>
-              <w:lastRenderedPageBreak/>
               <w:t>PlotWeek</w:t>
             </w:r>
             <w:proofErr w:type="spellEnd"/>
@@ -1594,6 +1575,7 @@
               <w:rPr>
                 <w:lang w:val="en-US"/>
               </w:rPr>
+              <w:lastRenderedPageBreak/>
               <w:t>Crop</w:t>
             </w:r>
           </w:p>
@@ -2183,7 +2165,25 @@
               <w:rPr>
                 <w:lang w:val="en-US"/>
               </w:rPr>
-              <w:t>Load and save simulation</w:t>
+              <w:t>RCAEA</w:t>
+            </w:r>
+            <w:r>
+              <w:rPr>
+                <w:lang w:val="en-US"/>
+              </w:rPr>
+              <w:t xml:space="preserve"> is a core </w:t>
+            </w:r>
+            <w:r>
+              <w:rPr>
+                <w:lang w:val="en-US"/>
+              </w:rPr>
+              <w:t>class (manager class)</w:t>
+            </w:r>
+            <w:r>
+              <w:rPr>
+                <w:lang w:val="en-US"/>
+              </w:rPr>
+              <w:t>.It contains objects of all other classes.</w:t>
             </w:r>
           </w:p>
         </w:tc>
@@ -2278,7 +2278,15 @@
               <w:rPr>
                 <w:lang w:val="en-US"/>
               </w:rPr>
-              <w:t xml:space="preserve"> from the database and contains buy and sell price for each crop.</w:t>
+              <w:t xml:space="preserve"> from the database and contains buy and sell price for ea</w:t>
+            </w:r>
+            <w:bookmarkStart w:id="1" w:name="_GoBack"/>
+            <w:bookmarkEnd w:id="1"/>
+            <w:r>
+              <w:rPr>
+                <w:lang w:val="en-US"/>
+              </w:rPr>
+              <w:t>ch crop.</w:t>
             </w:r>
           </w:p>
         </w:tc>
@@ -2390,7 +2398,6 @@
         <w:pStyle w:val="Heading9"/>
       </w:pPr>
       <w:r>
-        <w:lastRenderedPageBreak/>
         <w:t>Method Description</w:t>
       </w:r>
     </w:p>
@@ -2535,6 +2542,7 @@
               <w:rPr>
                 <w:lang w:val="en-US"/>
               </w:rPr>
+              <w:lastRenderedPageBreak/>
               <w:t>+ run( )</w:t>
             </w:r>
           </w:p>
@@ -3622,7 +3630,6 @@
               <w:rPr>
                 <w:lang w:val="en-US"/>
               </w:rPr>
-              <w:lastRenderedPageBreak/>
               <w:t>FileName</w:t>
             </w:r>
             <w:proofErr w:type="spellEnd"/>
@@ -3648,7 +3655,6 @@
               <w:rPr>
                 <w:lang w:val="en-US"/>
               </w:rPr>
-              <w:lastRenderedPageBreak/>
               <w:t>Simulation</w:t>
             </w:r>
           </w:p>
@@ -3694,6 +3700,7 @@
                 <w:b/>
                 <w:lang w:val="en-US"/>
               </w:rPr>
+              <w:lastRenderedPageBreak/>
               <w:t>Plot</w:t>
             </w:r>
           </w:p>
@@ -4578,46 +4585,46 @@
               <w:rPr>
                 <w:lang w:val="en-US"/>
               </w:rPr>
+              <w:t>+</w:t>
+            </w:r>
+            <w:proofErr w:type="spellStart"/>
+            <w:r>
+              <w:rPr>
+                <w:lang w:val="en-US"/>
+              </w:rPr>
+              <w:t>deleteAllCrops</w:t>
+            </w:r>
+            <w:proofErr w:type="spellEnd"/>
+            <w:r>
+              <w:rPr>
+                <w:lang w:val="en-US"/>
+              </w:rPr>
+              <w:t xml:space="preserve">() </w:t>
+            </w:r>
+          </w:p>
+        </w:tc>
+        <w:tc>
+          <w:tcPr>
+            <w:tcW w:w="2823" w:type="dxa"/>
+          </w:tcPr>
+          <w:p>
+            <w:pPr>
+              <w:rPr>
+                <w:lang w:val="en-US"/>
+              </w:rPr>
+            </w:pPr>
+            <w:r>
+              <w:rPr>
+                <w:lang w:val="en-US"/>
+              </w:rPr>
+              <w:t xml:space="preserve">Will firstly look at the surrounding Plots and if the surrounds plots hold the same type of crops then </w:t>
+            </w:r>
+            <w:proofErr w:type="spellStart"/>
+            <w:r>
+              <w:rPr>
+                <w:lang w:val="en-US"/>
+              </w:rPr>
               <w:lastRenderedPageBreak/>
-              <w:t>+</w:t>
-            </w:r>
-            <w:proofErr w:type="spellStart"/>
-            <w:r>
-              <w:rPr>
-                <w:lang w:val="en-US"/>
-              </w:rPr>
-              <w:t>deleteAllCrops</w:t>
-            </w:r>
-            <w:proofErr w:type="spellEnd"/>
-            <w:r>
-              <w:rPr>
-                <w:lang w:val="en-US"/>
-              </w:rPr>
-              <w:t xml:space="preserve">() </w:t>
-            </w:r>
-          </w:p>
-        </w:tc>
-        <w:tc>
-          <w:tcPr>
-            <w:tcW w:w="2823" w:type="dxa"/>
-          </w:tcPr>
-          <w:p>
-            <w:pPr>
-              <w:rPr>
-                <w:lang w:val="en-US"/>
-              </w:rPr>
-            </w:pPr>
-            <w:r>
-              <w:rPr>
-                <w:lang w:val="en-US"/>
-              </w:rPr>
-              <w:t xml:space="preserve">Will firstly look at the surrounding Plots and if the surrounds plots hold the same type of crops then </w:t>
-            </w:r>
-            <w:proofErr w:type="spellStart"/>
-            <w:r>
-              <w:rPr>
-                <w:lang w:val="en-US"/>
-              </w:rPr>
               <w:t>deleteAllCrops</w:t>
             </w:r>
             <w:proofErr w:type="spellEnd"/>
@@ -5342,14 +5349,132 @@
               <w:rPr>
                 <w:lang w:val="en-US"/>
               </w:rPr>
-              <w:t xml:space="preserve">Takes the whole information for ever crop and assigns is </w:t>
+              <w:t>Takes the whole information for ever crop and assigns is to the variables, returns a list of all crops.</w:t>
+            </w:r>
+          </w:p>
+        </w:tc>
+        <w:tc>
+          <w:tcPr>
+            <w:tcW w:w="1584" w:type="dxa"/>
+          </w:tcPr>
+          <w:p>
+            <w:pPr>
+              <w:rPr>
+                <w:lang w:val="en-US"/>
+              </w:rPr>
+            </w:pPr>
+            <w:r>
+              <w:rPr>
+                <w:lang w:val="en-US"/>
+              </w:rPr>
+              <w:t>List&lt;Crop&gt;</w:t>
+            </w:r>
+          </w:p>
+        </w:tc>
+        <w:tc>
+          <w:tcPr>
+            <w:tcW w:w="1862" w:type="dxa"/>
+          </w:tcPr>
+          <w:p>
+            <w:pPr>
+              <w:rPr>
+                <w:lang w:val="en-US"/>
+              </w:rPr>
+            </w:pPr>
+            <w:proofErr w:type="spellStart"/>
+            <w:r>
+              <w:rPr>
+                <w:lang w:val="en-US"/>
+              </w:rPr>
+              <w:t>DataBase</w:t>
+            </w:r>
+            <w:proofErr w:type="spellEnd"/>
+          </w:p>
+        </w:tc>
+      </w:tr>
+      <w:tr>
+        <w:tc>
+          <w:tcPr>
+            <w:tcW w:w="3548" w:type="dxa"/>
+          </w:tcPr>
+          <w:p>
+            <w:pPr>
+              <w:rPr>
+                <w:lang w:val="en-US"/>
+              </w:rPr>
+            </w:pPr>
+            <w:r>
+              <w:rPr>
+                <w:lang w:val="en-US"/>
+              </w:rPr>
+              <w:t>-</w:t>
+            </w:r>
+            <w:proofErr w:type="spellStart"/>
+            <w:r>
+              <w:rPr>
+                <w:lang w:val="en-US"/>
+              </w:rPr>
+              <w:t>getImage</w:t>
+            </w:r>
+            <w:proofErr w:type="spellEnd"/>
+            <w:r>
+              <w:rPr>
+                <w:lang w:val="en-US"/>
+              </w:rPr>
+              <w:t xml:space="preserve">(String </w:t>
+            </w:r>
+            <w:proofErr w:type="spellStart"/>
+            <w:r>
+              <w:rPr>
+                <w:lang w:val="en-US"/>
+              </w:rPr>
+              <w:t>CropName</w:t>
+            </w:r>
+            <w:proofErr w:type="spellEnd"/>
+            <w:r>
+              <w:rPr>
+                <w:lang w:val="en-US"/>
+              </w:rPr>
+              <w:t xml:space="preserve">, </w:t>
+            </w:r>
+            <w:proofErr w:type="spellStart"/>
+            <w:r>
+              <w:rPr>
+                <w:lang w:val="en-US"/>
+              </w:rPr>
+              <w:t>int</w:t>
+            </w:r>
+            <w:proofErr w:type="spellEnd"/>
+            <w:r>
+              <w:rPr>
+                <w:lang w:val="en-US"/>
+              </w:rPr>
+              <w:t xml:space="preserve"> images number)</w:t>
+            </w:r>
+          </w:p>
+        </w:tc>
+        <w:tc>
+          <w:tcPr>
+            <w:tcW w:w="2823" w:type="dxa"/>
+          </w:tcPr>
+          <w:p>
+            <w:pPr>
+              <w:rPr>
+                <w:lang w:val="en-US"/>
+              </w:rPr>
+            </w:pPr>
+            <w:r>
+              <w:rPr>
+                <w:lang w:val="en-US"/>
+              </w:rPr>
+              <w:t xml:space="preserve">Finds the specific image requested by the user in the </w:t>
             </w:r>
             <w:r>
               <w:rPr>
                 <w:lang w:val="en-US"/>
               </w:rPr>
               <w:lastRenderedPageBreak/>
-              <w:t>to the variables, returns a list of all crops.</w:t>
+              <w:t>List of images the database class holds and returns an Image.</w:t>
             </w:r>
           </w:p>
         </w:tc>
@@ -5368,124 +5493,6 @@
                 <w:lang w:val="en-US"/>
               </w:rPr>
               <w:lastRenderedPageBreak/>
-              <w:t>List&lt;Crop&gt;</w:t>
-            </w:r>
-          </w:p>
-        </w:tc>
-        <w:tc>
-          <w:tcPr>
-            <w:tcW w:w="1862" w:type="dxa"/>
-          </w:tcPr>
-          <w:p>
-            <w:pPr>
-              <w:rPr>
-                <w:lang w:val="en-US"/>
-              </w:rPr>
-            </w:pPr>
-            <w:proofErr w:type="spellStart"/>
-            <w:r>
-              <w:rPr>
-                <w:lang w:val="en-US"/>
-              </w:rPr>
-              <w:t>DataBase</w:t>
-            </w:r>
-            <w:proofErr w:type="spellEnd"/>
-          </w:p>
-        </w:tc>
-      </w:tr>
-      <w:tr>
-        <w:tc>
-          <w:tcPr>
-            <w:tcW w:w="3548" w:type="dxa"/>
-          </w:tcPr>
-          <w:p>
-            <w:pPr>
-              <w:rPr>
-                <w:lang w:val="en-US"/>
-              </w:rPr>
-            </w:pPr>
-            <w:r>
-              <w:rPr>
-                <w:lang w:val="en-US"/>
-              </w:rPr>
-              <w:t>-</w:t>
-            </w:r>
-            <w:proofErr w:type="spellStart"/>
-            <w:r>
-              <w:rPr>
-                <w:lang w:val="en-US"/>
-              </w:rPr>
-              <w:t>getImage</w:t>
-            </w:r>
-            <w:proofErr w:type="spellEnd"/>
-            <w:r>
-              <w:rPr>
-                <w:lang w:val="en-US"/>
-              </w:rPr>
-              <w:t xml:space="preserve">(String </w:t>
-            </w:r>
-            <w:proofErr w:type="spellStart"/>
-            <w:r>
-              <w:rPr>
-                <w:lang w:val="en-US"/>
-              </w:rPr>
-              <w:t>CropName</w:t>
-            </w:r>
-            <w:proofErr w:type="spellEnd"/>
-            <w:r>
-              <w:rPr>
-                <w:lang w:val="en-US"/>
-              </w:rPr>
-              <w:t xml:space="preserve">, </w:t>
-            </w:r>
-            <w:proofErr w:type="spellStart"/>
-            <w:r>
-              <w:rPr>
-                <w:lang w:val="en-US"/>
-              </w:rPr>
-              <w:t>int</w:t>
-            </w:r>
-            <w:proofErr w:type="spellEnd"/>
-            <w:r>
-              <w:rPr>
-                <w:lang w:val="en-US"/>
-              </w:rPr>
-              <w:t xml:space="preserve"> images number)</w:t>
-            </w:r>
-          </w:p>
-        </w:tc>
-        <w:tc>
-          <w:tcPr>
-            <w:tcW w:w="2823" w:type="dxa"/>
-          </w:tcPr>
-          <w:p>
-            <w:pPr>
-              <w:rPr>
-                <w:lang w:val="en-US"/>
-              </w:rPr>
-            </w:pPr>
-            <w:r>
-              <w:rPr>
-                <w:lang w:val="en-US"/>
-              </w:rPr>
-              <w:t>Finds the specific image requested by the user in the List of images the database class holds and returns an Image.</w:t>
-            </w:r>
-          </w:p>
-        </w:tc>
-        <w:tc>
-          <w:tcPr>
-            <w:tcW w:w="1584" w:type="dxa"/>
-          </w:tcPr>
-          <w:p>
-            <w:pPr>
-              <w:rPr>
-                <w:lang w:val="en-US"/>
-              </w:rPr>
-            </w:pPr>
-            <w:r>
-              <w:rPr>
-                <w:lang w:val="en-US"/>
-              </w:rPr>
               <w:t>Image</w:t>
             </w:r>
           </w:p>
@@ -5945,15 +5952,7 @@
               <w:rPr>
                 <w:lang w:val="en-US"/>
               </w:rPr>
-              <w:t>Set initial value of every crop week for</w:t>
-            </w:r>
-            <w:bookmarkStart w:id="1" w:name="_GoBack"/>
-            <w:bookmarkEnd w:id="1"/>
-            <w:r>
-              <w:rPr>
-                <w:lang w:val="en-US"/>
-              </w:rPr>
-              <w:t xml:space="preserve"> each crop</w:t>
+              <w:t>Set initial value of every crop week for each crop</w:t>
             </w:r>
           </w:p>
         </w:tc>
@@ -6148,19 +6147,7 @@
               <w:rPr>
                 <w:lang w:val="en-US"/>
               </w:rPr>
-              <w:t>This method calculates</w:t>
-            </w:r>
-            <w:r>
-              <w:rPr>
-                <w:lang w:val="en-US"/>
-              </w:rPr>
-              <w:t xml:space="preserve"> only water </w:t>
-            </w:r>
-            <w:r>
-              <w:rPr>
-                <w:lang w:val="en-US"/>
-              </w:rPr>
-              <w:t>cost of a given crop passed as a parameter</w:t>
+              <w:t>This method calculates only water cost of a given crop passed as a parameter</w:t>
             </w:r>
           </w:p>
         </w:tc>
@@ -6248,19 +6235,7 @@
               <w:rPr>
                 <w:lang w:val="en-US"/>
               </w:rPr>
-              <w:t xml:space="preserve">This method calculates only </w:t>
-            </w:r>
-            <w:r>
-              <w:rPr>
-                <w:lang w:val="en-US"/>
-              </w:rPr>
-              <w:t>fertilizer</w:t>
-            </w:r>
-            <w:r>
-              <w:rPr>
-                <w:lang w:val="en-US"/>
-              </w:rPr>
-              <w:t xml:space="preserve"> cost of a given crop passed as a parameter</w:t>
+              <w:t>This method calculates only fertilizer cost of a given crop passed as a parameter</w:t>
             </w:r>
           </w:p>
         </w:tc>
@@ -6298,6 +6273,261 @@
               </w:rPr>
               <w:t>Statistics</w:t>
             </w:r>
+          </w:p>
+        </w:tc>
+      </w:tr>
+      <w:tr>
+        <w:tc>
+          <w:tcPr>
+            <w:tcW w:w="9817" w:type="dxa"/>
+            <w:gridSpan w:val="4"/>
+            <w:shd w:val="clear" w:color="auto" w:fill="A6A6A6" w:themeFill="background1" w:themeFillShade="A6"/>
+          </w:tcPr>
+          <w:p>
+            <w:pPr>
+              <w:tabs>
+                <w:tab w:val="center" w:pos="4800"/>
+                <w:tab w:val="left" w:pos="6570"/>
+              </w:tabs>
+              <w:rPr>
+                <w:lang w:val="en-US"/>
+              </w:rPr>
+            </w:pPr>
+            <w:r>
+              <w:rPr>
+                <w:lang w:val="en-US"/>
+              </w:rPr>
+              <w:tab/>
+              <w:t>RCAEA</w:t>
+            </w:r>
+            <w:r>
+              <w:rPr>
+                <w:lang w:val="en-US"/>
+              </w:rPr>
+              <w:tab/>
+            </w:r>
+          </w:p>
+        </w:tc>
+      </w:tr>
+      <w:tr>
+        <w:tc>
+          <w:tcPr>
+            <w:tcW w:w="3548" w:type="dxa"/>
+          </w:tcPr>
+          <w:p>
+            <w:pPr>
+              <w:rPr>
+                <w:lang w:val="en-US"/>
+              </w:rPr>
+            </w:pPr>
+            <w:r>
+              <w:rPr>
+                <w:lang w:val="en-US"/>
+              </w:rPr>
+              <w:t>+</w:t>
+            </w:r>
+            <w:r>
+              <w:t xml:space="preserve"> </w:t>
+            </w:r>
+            <w:proofErr w:type="spellStart"/>
+            <w:r>
+              <w:rPr>
+                <w:lang w:val="en-US"/>
+              </w:rPr>
+              <w:t>loadSimulation</w:t>
+            </w:r>
+            <w:proofErr w:type="spellEnd"/>
+            <w:r>
+              <w:rPr>
+                <w:lang w:val="en-US"/>
+              </w:rPr>
+              <w:t xml:space="preserve">(string </w:t>
+            </w:r>
+            <w:proofErr w:type="spellStart"/>
+            <w:r>
+              <w:rPr>
+                <w:lang w:val="en-US"/>
+              </w:rPr>
+              <w:t>simulationName</w:t>
+            </w:r>
+            <w:proofErr w:type="spellEnd"/>
+            <w:r>
+              <w:rPr>
+                <w:lang w:val="en-US"/>
+              </w:rPr>
+              <w:t>)</w:t>
+            </w:r>
+          </w:p>
+        </w:tc>
+        <w:tc>
+          <w:tcPr>
+            <w:tcW w:w="2823" w:type="dxa"/>
+          </w:tcPr>
+          <w:p>
+            <w:pPr>
+              <w:rPr>
+                <w:lang w:val="en-US"/>
+              </w:rPr>
+            </w:pPr>
+          </w:p>
+        </w:tc>
+        <w:tc>
+          <w:tcPr>
+            <w:tcW w:w="1584" w:type="dxa"/>
+          </w:tcPr>
+          <w:p>
+            <w:pPr>
+              <w:rPr>
+                <w:lang w:val="en-US"/>
+              </w:rPr>
+            </w:pPr>
+            <w:r>
+              <w:rPr>
+                <w:lang w:val="en-US"/>
+              </w:rPr>
+              <w:t>bool</w:t>
+            </w:r>
+          </w:p>
+        </w:tc>
+        <w:tc>
+          <w:tcPr>
+            <w:tcW w:w="1862" w:type="dxa"/>
+          </w:tcPr>
+          <w:p>
+            <w:pPr>
+              <w:rPr>
+                <w:lang w:val="en-US"/>
+              </w:rPr>
+            </w:pPr>
+          </w:p>
+        </w:tc>
+      </w:tr>
+      <w:tr>
+        <w:tc>
+          <w:tcPr>
+            <w:tcW w:w="3548" w:type="dxa"/>
+          </w:tcPr>
+          <w:p>
+            <w:pPr>
+              <w:rPr>
+                <w:lang w:val="en-US"/>
+              </w:rPr>
+            </w:pPr>
+            <w:r>
+              <w:rPr>
+                <w:lang w:val="en-US"/>
+              </w:rPr>
+              <w:t>+</w:t>
+            </w:r>
+            <w:r>
+              <w:t xml:space="preserve"> </w:t>
+            </w:r>
+            <w:proofErr w:type="spellStart"/>
+            <w:r>
+              <w:rPr>
+                <w:lang w:val="en-US"/>
+              </w:rPr>
+              <w:t>SaveSimulation</w:t>
+            </w:r>
+            <w:proofErr w:type="spellEnd"/>
+            <w:r>
+              <w:rPr>
+                <w:lang w:val="en-US"/>
+              </w:rPr>
+              <w:t>()</w:t>
+            </w:r>
+          </w:p>
+        </w:tc>
+        <w:tc>
+          <w:tcPr>
+            <w:tcW w:w="2823" w:type="dxa"/>
+          </w:tcPr>
+          <w:p>
+            <w:pPr>
+              <w:rPr>
+                <w:lang w:val="en-US"/>
+              </w:rPr>
+            </w:pPr>
+          </w:p>
+        </w:tc>
+        <w:tc>
+          <w:tcPr>
+            <w:tcW w:w="1584" w:type="dxa"/>
+          </w:tcPr>
+          <w:p>
+            <w:pPr>
+              <w:rPr>
+                <w:lang w:val="en-US"/>
+              </w:rPr>
+            </w:pPr>
+            <w:r>
+              <w:rPr>
+                <w:lang w:val="en-US"/>
+              </w:rPr>
+              <w:t>bool</w:t>
+            </w:r>
+          </w:p>
+        </w:tc>
+        <w:tc>
+          <w:tcPr>
+            <w:tcW w:w="1862" w:type="dxa"/>
+          </w:tcPr>
+          <w:p>
+            <w:pPr>
+              <w:rPr>
+                <w:lang w:val="en-US"/>
+              </w:rPr>
+            </w:pPr>
+          </w:p>
+        </w:tc>
+      </w:tr>
+      <w:tr>
+        <w:tc>
+          <w:tcPr>
+            <w:tcW w:w="3548" w:type="dxa"/>
+          </w:tcPr>
+          <w:p>
+            <w:pPr>
+              <w:rPr>
+                <w:lang w:val="en-US"/>
+              </w:rPr>
+            </w:pPr>
+          </w:p>
+        </w:tc>
+        <w:tc>
+          <w:tcPr>
+            <w:tcW w:w="2823" w:type="dxa"/>
+          </w:tcPr>
+          <w:p>
+            <w:pPr>
+              <w:rPr>
+                <w:lang w:val="en-US"/>
+              </w:rPr>
+            </w:pPr>
+          </w:p>
+        </w:tc>
+        <w:tc>
+          <w:tcPr>
+            <w:tcW w:w="1584" w:type="dxa"/>
+          </w:tcPr>
+          <w:p>
+            <w:pPr>
+              <w:rPr>
+                <w:lang w:val="en-US"/>
+              </w:rPr>
+            </w:pPr>
+          </w:p>
+        </w:tc>
+        <w:tc>
+          <w:tcPr>
+            <w:tcW w:w="1862" w:type="dxa"/>
+          </w:tcPr>
+          <w:p>
+            <w:pPr>
+              <w:rPr>
+                <w:lang w:val="en-US"/>
+              </w:rPr>
+            </w:pPr>
           </w:p>
         </w:tc>
       </w:tr>
@@ -6444,14 +6674,14 @@
               <w:rPr>
                 <w:lang w:val="en-US"/>
               </w:rPr>
-              <w:t xml:space="preserve">The time (in weeks) it takes for the crop to reach full maturity. When a crop reaches maturity it will be </w:t>
+              <w:t xml:space="preserve">The time (in weeks) it takes for the crop to reach full maturity. When a crop </w:t>
             </w:r>
             <w:r>
               <w:rPr>
                 <w:lang w:val="en-US"/>
               </w:rPr>
               <w:lastRenderedPageBreak/>
-              <w:t>automatically harvested.</w:t>
+              <w:t>reaches maturity it will be automatically harvested.</w:t>
             </w:r>
           </w:p>
         </w:tc>
@@ -7139,7 +7369,14 @@
               <w:rPr>
                 <w:lang w:val="en-US"/>
               </w:rPr>
-              <w:t xml:space="preserve"> Or from selected watering rate (water given from watering rate will depend on current water and water minimum and maximum)</w:t>
+              <w:t xml:space="preserve"> Or from selected watering rate (water given from watering rate will depend on current water and water minimum and </w:t>
+            </w:r>
+            <w:r>
+              <w:rPr>
+                <w:lang w:val="en-US"/>
+              </w:rPr>
+              <w:lastRenderedPageBreak/>
+              <w:t>maximum)</w:t>
             </w:r>
             <w:r>
               <w:rPr>
@@ -7158,7 +7395,6 @@
               <w:rPr>
                 <w:lang w:val="en-US"/>
               </w:rPr>
-              <w:lastRenderedPageBreak/>
               <w:t>Water decreases each week based on the Soils Water Saturation and crops thirst</w:t>
             </w:r>
           </w:p>
@@ -7981,7 +8217,14 @@
               <w:rPr>
                 <w:lang w:val="en-US"/>
               </w:rPr>
-              <w:t xml:space="preserve">The number of Plot weeks are determined by the beginning and end dates. </w:t>
+              <w:t xml:space="preserve">The number of Plot weeks are determined by the </w:t>
+            </w:r>
+            <w:r>
+              <w:rPr>
+                <w:lang w:val="en-US"/>
+              </w:rPr>
+              <w:lastRenderedPageBreak/>
+              <w:t xml:space="preserve">beginning and end dates. </w:t>
             </w:r>
           </w:p>
         </w:tc>
@@ -8012,14 +8255,14 @@
               <w:rPr>
                 <w:lang w:val="en-US"/>
               </w:rPr>
-              <w:t xml:space="preserve">When beginning or end dates are changed the number of plot weeks </w:t>
+              <w:t xml:space="preserve">When beginning or end dates are changed the </w:t>
             </w:r>
             <w:r>
               <w:rPr>
                 <w:lang w:val="en-US"/>
               </w:rPr>
               <w:lastRenderedPageBreak/>
-              <w:t xml:space="preserve">and position of those plot weeks within a plot are accordingly </w:t>
+              <w:t xml:space="preserve">number of plot weeks and position of those plot weeks within a plot are accordingly </w:t>
             </w:r>
             <w:proofErr w:type="spellStart"/>
             <w:r>
@@ -8321,7 +8564,7 @@
               <w:rPr>
                 <w:b/>
                 <w:noProof/>
-                <w:lang w:val="en-US"/>
+                <w:lang w:val="bg-BG" w:eastAsia="bg-BG"/>
               </w:rPr>
               <w:drawing>
                 <wp:inline distT="0" distB="0" distL="0" distR="0">
@@ -8404,7 +8647,7 @@
               <w:rPr>
                 <w:b/>
                 <w:noProof/>
-                <w:lang w:val="en-US"/>
+                <w:lang w:val="bg-BG" w:eastAsia="bg-BG"/>
               </w:rPr>
               <w:drawing>
                 <wp:inline distT="0" distB="0" distL="0" distR="0">
@@ -9814,7 +10057,7 @@
 </file>
 
 <file path=customXml/itemProps1.xml><?xml version="1.0" encoding="utf-8"?>
-<ds:datastoreItem xmlns:ds="http://schemas.openxmlformats.org/officeDocument/2006/customXml" ds:itemID="{FA0F5D0B-1E51-4390-B874-54699CCFE158}">
+<ds:datastoreItem xmlns:ds="http://schemas.openxmlformats.org/officeDocument/2006/customXml" ds:itemID="{D6A6739E-7312-457B-A46D-B7DA3510E8E4}">
   <ds:schemaRefs>
     <ds:schemaRef ds:uri="http://schemas.openxmlformats.org/officeDocument/2006/bibliography"/>
   </ds:schemaRefs>

</xml_diff>

<commit_message>
Big Update Read in description
Updated the database please update your database.

In database i got rid of water thirst and fixed crop water minimum and
maximum based on mm water

fixed yield based on the amount of kilos it produces per ares

fixed sell prices

fixed soiltype
fixed water lose rate and water retention

plot sizes now can be changed for each plot

water, yield,profits, now make sense

fixed cropweek got rid of unused data,
</commit_message>
<xml_diff>
--- a/Documents/FINAL/DesignDocument  v2 (with sequence diagrams).docx
+++ b/Documents/FINAL/DesignDocument  v2 (with sequence diagrams).docx
@@ -5945,15 +5945,7 @@
               <w:rPr>
                 <w:lang w:val="en-US"/>
               </w:rPr>
-              <w:t>Set initial value of every crop week for</w:t>
-            </w:r>
-            <w:bookmarkStart w:id="1" w:name="_GoBack"/>
-            <w:bookmarkEnd w:id="1"/>
-            <w:r>
-              <w:rPr>
-                <w:lang w:val="en-US"/>
-              </w:rPr>
-              <w:t xml:space="preserve"> each crop</w:t>
+              <w:t>Set initial value of every crop week for each crop</w:t>
             </w:r>
           </w:p>
         </w:tc>
@@ -6148,19 +6140,7 @@
               <w:rPr>
                 <w:lang w:val="en-US"/>
               </w:rPr>
-              <w:t>This method calculates</w:t>
-            </w:r>
-            <w:r>
-              <w:rPr>
-                <w:lang w:val="en-US"/>
-              </w:rPr>
-              <w:t xml:space="preserve"> only water </w:t>
-            </w:r>
-            <w:r>
-              <w:rPr>
-                <w:lang w:val="en-US"/>
-              </w:rPr>
-              <w:t>cost of a given crop passed as a parameter</w:t>
+              <w:t>This method calculates only water cost of a given crop passed as a parameter</w:t>
             </w:r>
           </w:p>
         </w:tc>
@@ -6248,19 +6228,7 @@
               <w:rPr>
                 <w:lang w:val="en-US"/>
               </w:rPr>
-              <w:t xml:space="preserve">This method calculates only </w:t>
-            </w:r>
-            <w:r>
-              <w:rPr>
-                <w:lang w:val="en-US"/>
-              </w:rPr>
-              <w:t>fertilizer</w:t>
-            </w:r>
-            <w:r>
-              <w:rPr>
-                <w:lang w:val="en-US"/>
-              </w:rPr>
-              <w:t xml:space="preserve"> cost of a given crop passed as a parameter</w:t>
+              <w:t>This method calculates only fertilizer cost of a given crop passed as a parameter</w:t>
             </w:r>
           </w:p>
         </w:tc>
@@ -6314,7 +6282,7 @@
         <w:pStyle w:val="Heading9"/>
       </w:pPr>
       <w:r>
-        <w:t>Crop Rules</w:t>
+        <w:t>Crop Dictionary</w:t>
       </w:r>
     </w:p>
     <w:tbl>
@@ -6513,13 +6481,13 @@
               <w:rPr>
                 <w:lang w:val="en-US"/>
               </w:rPr>
-              <w:t>The minimum amount water the crop needs.</w:t>
-            </w:r>
-            <w:r>
-              <w:rPr>
-                <w:lang w:val="en-US"/>
-              </w:rPr>
-              <w:t xml:space="preserve"> A crop that can last longer without water has a higher minimum.</w:t>
+              <w:t>The mini</w:t>
+            </w:r>
+            <w:r>
+              <w:rPr>
+                <w:lang w:val="en-US"/>
+              </w:rPr>
+              <w:t>mum amount of water in millimeters that a crop needs per week.</w:t>
             </w:r>
           </w:p>
         </w:tc>
@@ -6549,7 +6517,7 @@
               <w:rPr>
                 <w:lang w:val="en-US"/>
               </w:rPr>
-              <w:t xml:space="preserve">The lower the minimum water the more water needed to keep it alive. </w:t>
+              <w:t>If a crop receives lower than this amount it will kill or diminish yield returns.</w:t>
             </w:r>
           </w:p>
         </w:tc>
@@ -6569,7 +6537,7 @@
               <w:rPr>
                 <w:lang w:val="en-US"/>
               </w:rPr>
-              <w:t>Thirst</w:t>
+              <w:t>Water Maximum</w:t>
             </w:r>
           </w:p>
         </w:tc>
@@ -6587,7 +6555,7 @@
               <w:rPr>
                 <w:lang w:val="en-US"/>
               </w:rPr>
-              <w:t>The amount of water absorbed why the plant each week.</w:t>
+              <w:t xml:space="preserve">The maximum amount of water in millimeters a crop should intake. </w:t>
             </w:r>
           </w:p>
         </w:tc>
@@ -6613,6 +6581,12 @@
                 <w:lang w:val="en-US"/>
               </w:rPr>
             </w:pPr>
+            <w:r>
+              <w:rPr>
+                <w:lang w:val="en-US"/>
+              </w:rPr>
+              <w:t>If a crop receives more than this amount it will kill or diminish yield returns.</w:t>
+            </w:r>
           </w:p>
         </w:tc>
       </w:tr>
@@ -6631,7 +6605,7 @@
               <w:rPr>
                 <w:lang w:val="en-US"/>
               </w:rPr>
-              <w:t>Water Maximum</w:t>
+              <w:t xml:space="preserve">Temperature </w:t>
             </w:r>
           </w:p>
         </w:tc>
@@ -6649,7 +6623,7 @@
               <w:rPr>
                 <w:lang w:val="en-US"/>
               </w:rPr>
-              <w:t xml:space="preserve">The maximum amount of water a crop can handle. </w:t>
+              <w:t xml:space="preserve">The recommended temperature for survival Celsius </w:t>
             </w:r>
           </w:p>
         </w:tc>
@@ -6663,6 +6637,12 @@
                 <w:lang w:val="en-US"/>
               </w:rPr>
             </w:pPr>
+            <w:r>
+              <w:rPr>
+                <w:lang w:val="en-US"/>
+              </w:rPr>
+              <w:t xml:space="preserve">If weather temp is 5 degrees below temperature for 2 week, if weather temp is below 10 degree for 1 week. If weather temp is 10 degrees above temperature. </w:t>
+            </w:r>
           </w:p>
         </w:tc>
         <w:tc>
@@ -6689,12 +6669,14 @@
                 <w:lang w:val="en-US"/>
               </w:rPr>
             </w:pPr>
-            <w:r>
-              <w:rPr>
-                <w:lang w:val="en-US"/>
-              </w:rPr>
-              <w:t>Sun Light Minimum</w:t>
-            </w:r>
+            <w:proofErr w:type="spellStart"/>
+            <w:r>
+              <w:rPr>
+                <w:lang w:val="en-US"/>
+              </w:rPr>
+              <w:t>NutritionRate</w:t>
+            </w:r>
+            <w:proofErr w:type="spellEnd"/>
           </w:p>
         </w:tc>
         <w:tc>
@@ -6711,13 +6693,7 @@
               <w:rPr>
                 <w:lang w:val="en-US"/>
               </w:rPr>
-              <w:t xml:space="preserve">The minimal </w:t>
-            </w:r>
-            <w:r>
-              <w:rPr>
-                <w:lang w:val="en-US"/>
-              </w:rPr>
-              <w:t>amount of weeks a crop can go without Needed Sunlight</w:t>
+              <w:t xml:space="preserve">The amount of nutrients absorbed each week. </w:t>
             </w:r>
           </w:p>
         </w:tc>
@@ -6731,12 +6707,6 @@
                 <w:lang w:val="en-US"/>
               </w:rPr>
             </w:pPr>
-            <w:r>
-              <w:rPr>
-                <w:lang w:val="en-US"/>
-              </w:rPr>
-              <w:t>If a crop goes over the sun light minimum amount of weeks below the needed sunlight</w:t>
-            </w:r>
           </w:p>
         </w:tc>
         <w:tc>
@@ -6767,7 +6737,7 @@
               <w:rPr>
                 <w:lang w:val="en-US"/>
               </w:rPr>
-              <w:t xml:space="preserve">Temperature </w:t>
+              <w:t>Needed Nutrition</w:t>
             </w:r>
           </w:p>
         </w:tc>
@@ -6785,7 +6755,7 @@
               <w:rPr>
                 <w:lang w:val="en-US"/>
               </w:rPr>
-              <w:t xml:space="preserve">The recommended temperature for survival Celsius </w:t>
+              <w:t>The amount of nutrition from the soil needed.</w:t>
             </w:r>
           </w:p>
         </w:tc>
@@ -6803,7 +6773,13 @@
               <w:rPr>
                 <w:lang w:val="en-US"/>
               </w:rPr>
-              <w:t xml:space="preserve">If weather temp is 5 degrees below temperature for 2 week, if weather temp is below 10 degree for 1 week. If weather temp is 10 degrees above temperature. </w:t>
+              <w:t>If the soils nutrition is below</w:t>
+            </w:r>
+            <w:r>
+              <w:rPr>
+                <w:lang w:val="en-US"/>
+              </w:rPr>
+              <w:t xml:space="preserve"> the needed nutrition for 2 weeks.</w:t>
             </w:r>
           </w:p>
         </w:tc>
@@ -6831,14 +6807,12 @@
                 <w:lang w:val="en-US"/>
               </w:rPr>
             </w:pPr>
-            <w:proofErr w:type="spellStart"/>
-            <w:r>
-              <w:rPr>
-                <w:lang w:val="en-US"/>
-              </w:rPr>
-              <w:t>NutritionRate</w:t>
-            </w:r>
-            <w:proofErr w:type="spellEnd"/>
+            <w:r>
+              <w:rPr>
+                <w:lang w:val="en-US"/>
+              </w:rPr>
+              <w:t>Maturity</w:t>
+            </w:r>
           </w:p>
         </w:tc>
         <w:tc>
@@ -6851,12 +6825,6 @@
                 <w:lang w:val="en-US"/>
               </w:rPr>
             </w:pPr>
-            <w:r>
-              <w:rPr>
-                <w:lang w:val="en-US"/>
-              </w:rPr>
-              <w:t xml:space="preserve">The amount of nutrients absorbed each week. </w:t>
-            </w:r>
           </w:p>
         </w:tc>
         <w:tc>
@@ -6869,6 +6837,12 @@
                 <w:lang w:val="en-US"/>
               </w:rPr>
             </w:pPr>
+            <w:r>
+              <w:rPr>
+                <w:lang w:val="en-US"/>
+              </w:rPr>
+              <w:t>When maturity is -1 the crop is dead</w:t>
+            </w:r>
           </w:p>
         </w:tc>
         <w:tc>
@@ -6881,6 +6855,12 @@
                 <w:lang w:val="en-US"/>
               </w:rPr>
             </w:pPr>
+            <w:r>
+              <w:rPr>
+                <w:lang w:val="en-US"/>
+              </w:rPr>
+              <w:t>Increased 1 per week</w:t>
+            </w:r>
           </w:p>
         </w:tc>
       </w:tr>
@@ -6899,7 +6879,7 @@
               <w:rPr>
                 <w:lang w:val="en-US"/>
               </w:rPr>
-              <w:t>Needed Nutrition</w:t>
+              <w:t>Image Changed</w:t>
             </w:r>
           </w:p>
         </w:tc>
@@ -6917,7 +6897,7 @@
               <w:rPr>
                 <w:lang w:val="en-US"/>
               </w:rPr>
-              <w:t>The amount of nutrition from the soil needed.</w:t>
+              <w:t>True if the crops image has changed from the previous or following week. For example reached the next stage of growth or dead.</w:t>
             </w:r>
           </w:p>
         </w:tc>
@@ -6931,18 +6911,6 @@
                 <w:lang w:val="en-US"/>
               </w:rPr>
             </w:pPr>
-            <w:r>
-              <w:rPr>
-                <w:lang w:val="en-US"/>
-              </w:rPr>
-              <w:t>If the soils nutrition is below</w:t>
-            </w:r>
-            <w:r>
-              <w:rPr>
-                <w:lang w:val="en-US"/>
-              </w:rPr>
-              <w:t xml:space="preserve"> the needed nutrition for 2 weeks.</w:t>
-            </w:r>
           </w:p>
         </w:tc>
         <w:tc>
@@ -6973,7 +6941,7 @@
               <w:rPr>
                 <w:lang w:val="en-US"/>
               </w:rPr>
-              <w:t>Needed Sunlight</w:t>
+              <w:t>Current Image</w:t>
             </w:r>
           </w:p>
         </w:tc>
@@ -6991,19 +6959,7 @@
               <w:rPr>
                 <w:lang w:val="en-US"/>
               </w:rPr>
-              <w:t>The amount of sunlight needed</w:t>
-            </w:r>
-            <w:r>
-              <w:rPr>
-                <w:lang w:val="en-US"/>
-              </w:rPr>
-              <w:t xml:space="preserve"> per week</w:t>
-            </w:r>
-            <w:r>
-              <w:rPr>
-                <w:lang w:val="en-US"/>
-              </w:rPr>
-              <w:t xml:space="preserve"> to survive</w:t>
+              <w:t>The current image number to display for the crop</w:t>
             </w:r>
           </w:p>
         </w:tc>
@@ -7017,12 +6973,6 @@
                 <w:lang w:val="en-US"/>
               </w:rPr>
             </w:pPr>
-            <w:r>
-              <w:rPr>
-                <w:lang w:val="en-US"/>
-              </w:rPr>
-              <w:t>If a crop goes over the sun light minimum amount of weeks below the needed sunlight</w:t>
-            </w:r>
           </w:p>
         </w:tc>
         <w:tc>
@@ -7053,7 +7003,7 @@
               <w:rPr>
                 <w:lang w:val="en-US"/>
               </w:rPr>
-              <w:t>Water</w:t>
+              <w:t>Crop Week</w:t>
             </w:r>
           </w:p>
         </w:tc>
@@ -7071,7 +7021,7 @@
               <w:rPr>
                 <w:lang w:val="en-US"/>
               </w:rPr>
-              <w:t>The amount of water currently held by the crop</w:t>
+              <w:t xml:space="preserve">The number of Crop Weeks are determined by the maturity length. </w:t>
             </w:r>
           </w:p>
         </w:tc>
@@ -7085,26 +7035,6 @@
                 <w:lang w:val="en-US"/>
               </w:rPr>
             </w:pPr>
-            <w:r>
-              <w:rPr>
-                <w:lang w:val="en-US"/>
-              </w:rPr>
-              <w:t xml:space="preserve">If water is above the </w:t>
-            </w:r>
-            <w:proofErr w:type="spellStart"/>
-            <w:r>
-              <w:rPr>
-                <w:lang w:val="en-US"/>
-              </w:rPr>
-              <w:t>WaterMaximum</w:t>
-            </w:r>
-            <w:proofErr w:type="spellEnd"/>
-            <w:r>
-              <w:rPr>
-                <w:lang w:val="en-US"/>
-              </w:rPr>
-              <w:t xml:space="preserve"> or below the Water Minimum for 2 weeks.</w:t>
-            </w:r>
           </w:p>
         </w:tc>
         <w:tc>
@@ -7121,45 +7051,7 @@
               <w:rPr>
                 <w:lang w:val="en-US"/>
               </w:rPr>
-              <w:t>Will be added from ra</w:t>
-            </w:r>
-            <w:r>
-              <w:rPr>
-                <w:lang w:val="en-US"/>
-              </w:rPr>
-              <w:t>in</w:t>
-            </w:r>
-            <w:r>
-              <w:rPr>
-                <w:lang w:val="en-US"/>
-              </w:rPr>
-              <w:t>.</w:t>
-            </w:r>
-            <w:r>
-              <w:rPr>
-                <w:lang w:val="en-US"/>
-              </w:rPr>
-              <w:t xml:space="preserve"> Or from selected watering rate (water given from watering rate will depend on current water and water minimum and maximum)</w:t>
-            </w:r>
-            <w:r>
-              <w:rPr>
-                <w:lang w:val="en-US"/>
-              </w:rPr>
-              <w:t xml:space="preserve"> </w:t>
-            </w:r>
-          </w:p>
-          <w:p>
-            <w:pPr>
-              <w:rPr>
-                <w:lang w:val="en-US"/>
-              </w:rPr>
-            </w:pPr>
-            <w:r>
-              <w:rPr>
-                <w:lang w:val="en-US"/>
-              </w:rPr>
-              <w:lastRenderedPageBreak/>
-              <w:t>Water decreases each week based on the Soils Water Saturation and crops thirst</w:t>
+              <w:t xml:space="preserve">If a crop dies before it reaches maturity </w:t>
             </w:r>
           </w:p>
         </w:tc>
@@ -7179,8 +7071,7 @@
               <w:rPr>
                 <w:lang w:val="en-US"/>
               </w:rPr>
-              <w:lastRenderedPageBreak/>
-              <w:t>Maturity</w:t>
+              <w:t>Yield</w:t>
             </w:r>
           </w:p>
         </w:tc>
@@ -7194,6 +7085,12 @@
                 <w:lang w:val="en-US"/>
               </w:rPr>
             </w:pPr>
+            <w:r>
+              <w:rPr>
+                <w:lang w:val="en-US"/>
+              </w:rPr>
+              <w:t xml:space="preserve">The amount of  the crop harvested in kilograms based on 1ares of land. </w:t>
+            </w:r>
           </w:p>
         </w:tc>
         <w:tc>
@@ -7206,12 +7103,6 @@
                 <w:lang w:val="en-US"/>
               </w:rPr>
             </w:pPr>
-            <w:r>
-              <w:rPr>
-                <w:lang w:val="en-US"/>
-              </w:rPr>
-              <w:t>When maturity is -1 the crop is dead</w:t>
-            </w:r>
           </w:p>
         </w:tc>
         <w:tc>
@@ -7224,204 +7115,6 @@
                 <w:lang w:val="en-US"/>
               </w:rPr>
             </w:pPr>
-            <w:r>
-              <w:rPr>
-                <w:lang w:val="en-US"/>
-              </w:rPr>
-              <w:t>Increased 1 per week</w:t>
-            </w:r>
-          </w:p>
-        </w:tc>
-      </w:tr>
-      <w:tr>
-        <w:tc>
-          <w:tcPr>
-            <w:tcW w:w="2337" w:type="dxa"/>
-          </w:tcPr>
-          <w:p>
-            <w:pPr>
-              <w:rPr>
-                <w:lang w:val="en-US"/>
-              </w:rPr>
-            </w:pPr>
-            <w:r>
-              <w:rPr>
-                <w:lang w:val="en-US"/>
-              </w:rPr>
-              <w:t>Image Changed</w:t>
-            </w:r>
-          </w:p>
-        </w:tc>
-        <w:tc>
-          <w:tcPr>
-            <w:tcW w:w="2761" w:type="dxa"/>
-          </w:tcPr>
-          <w:p>
-            <w:pPr>
-              <w:rPr>
-                <w:lang w:val="en-US"/>
-              </w:rPr>
-            </w:pPr>
-            <w:r>
-              <w:rPr>
-                <w:lang w:val="en-US"/>
-              </w:rPr>
-              <w:t>True if the crops image has changed from the previous or following week. For example reached the next stage of growth or dead.</w:t>
-            </w:r>
-          </w:p>
-        </w:tc>
-        <w:tc>
-          <w:tcPr>
-            <w:tcW w:w="1914" w:type="dxa"/>
-          </w:tcPr>
-          <w:p>
-            <w:pPr>
-              <w:rPr>
-                <w:lang w:val="en-US"/>
-              </w:rPr>
-            </w:pPr>
-          </w:p>
-        </w:tc>
-        <w:tc>
-          <w:tcPr>
-            <w:tcW w:w="2338" w:type="dxa"/>
-          </w:tcPr>
-          <w:p>
-            <w:pPr>
-              <w:rPr>
-                <w:lang w:val="en-US"/>
-              </w:rPr>
-            </w:pPr>
-          </w:p>
-        </w:tc>
-      </w:tr>
-      <w:tr>
-        <w:tc>
-          <w:tcPr>
-            <w:tcW w:w="2337" w:type="dxa"/>
-          </w:tcPr>
-          <w:p>
-            <w:pPr>
-              <w:rPr>
-                <w:lang w:val="en-US"/>
-              </w:rPr>
-            </w:pPr>
-            <w:r>
-              <w:rPr>
-                <w:lang w:val="en-US"/>
-              </w:rPr>
-              <w:t>Current Image</w:t>
-            </w:r>
-          </w:p>
-        </w:tc>
-        <w:tc>
-          <w:tcPr>
-            <w:tcW w:w="2761" w:type="dxa"/>
-          </w:tcPr>
-          <w:p>
-            <w:pPr>
-              <w:rPr>
-                <w:lang w:val="en-US"/>
-              </w:rPr>
-            </w:pPr>
-            <w:r>
-              <w:rPr>
-                <w:lang w:val="en-US"/>
-              </w:rPr>
-              <w:t>The current image number to display for the crop</w:t>
-            </w:r>
-          </w:p>
-        </w:tc>
-        <w:tc>
-          <w:tcPr>
-            <w:tcW w:w="1914" w:type="dxa"/>
-          </w:tcPr>
-          <w:p>
-            <w:pPr>
-              <w:rPr>
-                <w:lang w:val="en-US"/>
-              </w:rPr>
-            </w:pPr>
-          </w:p>
-        </w:tc>
-        <w:tc>
-          <w:tcPr>
-            <w:tcW w:w="2338" w:type="dxa"/>
-          </w:tcPr>
-          <w:p>
-            <w:pPr>
-              <w:rPr>
-                <w:lang w:val="en-US"/>
-              </w:rPr>
-            </w:pPr>
-          </w:p>
-        </w:tc>
-      </w:tr>
-      <w:tr>
-        <w:tc>
-          <w:tcPr>
-            <w:tcW w:w="2337" w:type="dxa"/>
-          </w:tcPr>
-          <w:p>
-            <w:pPr>
-              <w:rPr>
-                <w:lang w:val="en-US"/>
-              </w:rPr>
-            </w:pPr>
-            <w:r>
-              <w:rPr>
-                <w:lang w:val="en-US"/>
-              </w:rPr>
-              <w:t>Crop Week</w:t>
-            </w:r>
-          </w:p>
-        </w:tc>
-        <w:tc>
-          <w:tcPr>
-            <w:tcW w:w="2761" w:type="dxa"/>
-          </w:tcPr>
-          <w:p>
-            <w:pPr>
-              <w:rPr>
-                <w:lang w:val="en-US"/>
-              </w:rPr>
-            </w:pPr>
-            <w:r>
-              <w:rPr>
-                <w:lang w:val="en-US"/>
-              </w:rPr>
-              <w:t xml:space="preserve">The number of Crop Weeks are determined by the maturity length. </w:t>
-            </w:r>
-          </w:p>
-        </w:tc>
-        <w:tc>
-          <w:tcPr>
-            <w:tcW w:w="1914" w:type="dxa"/>
-          </w:tcPr>
-          <w:p>
-            <w:pPr>
-              <w:rPr>
-                <w:lang w:val="en-US"/>
-              </w:rPr>
-            </w:pPr>
-          </w:p>
-        </w:tc>
-        <w:tc>
-          <w:tcPr>
-            <w:tcW w:w="2338" w:type="dxa"/>
-          </w:tcPr>
-          <w:p>
-            <w:pPr>
-              <w:rPr>
-                <w:lang w:val="en-US"/>
-              </w:rPr>
-            </w:pPr>
-            <w:r>
-              <w:rPr>
-                <w:lang w:val="en-US"/>
-              </w:rPr>
-              <w:t xml:space="preserve">If a crop dies before it reaches maturity </w:t>
-            </w:r>
           </w:p>
         </w:tc>
       </w:tr>
@@ -7438,7 +7131,13 @@
         <w:pStyle w:val="Heading9"/>
       </w:pPr>
       <w:r>
-        <w:t>Plot Rules</w:t>
+        <w:t>Plot</w:t>
+      </w:r>
+      <w:r>
+        <w:t>/Soil Type</w:t>
+      </w:r>
+      <w:r>
+        <w:t xml:space="preserve"> Dictionary</w:t>
       </w:r>
     </w:p>
     <w:tbl>
@@ -7553,14 +7252,12 @@
                 <w:lang w:val="en-US"/>
               </w:rPr>
             </w:pPr>
-            <w:proofErr w:type="spellStart"/>
-            <w:r>
-              <w:rPr>
-                <w:lang w:val="en-US"/>
-              </w:rPr>
-              <w:t>SoilType</w:t>
-            </w:r>
-            <w:proofErr w:type="spellEnd"/>
+            <w:r>
+              <w:rPr>
+                <w:lang w:val="en-US"/>
+              </w:rPr>
+              <w:t>Ares</w:t>
+            </w:r>
           </w:p>
         </w:tc>
         <w:tc>
@@ -7577,8 +7274,17 @@
               <w:rPr>
                 <w:lang w:val="en-US"/>
               </w:rPr>
-              <w:t>Sets the initial values for a plot (week 0)</w:t>
-            </w:r>
+              <w:t xml:space="preserve">An Ares is an imperial unit of measure which is equal </w:t>
+            </w:r>
+            <w:r>
+              <w:rPr>
+                <w:lang w:val="en-US"/>
+              </w:rPr>
+              <w:lastRenderedPageBreak/>
+              <w:t>to 100 squared meters.</w:t>
+            </w:r>
+            <w:bookmarkStart w:id="1" w:name="_GoBack"/>
+            <w:bookmarkEnd w:id="1"/>
           </w:p>
         </w:tc>
         <w:tc>
@@ -7623,6 +7329,82 @@
               <w:rPr>
                 <w:lang w:val="en-US"/>
               </w:rPr>
+              <w:t>Soil</w:t>
+            </w:r>
+            <w:r>
+              <w:rPr>
+                <w:lang w:val="en-US"/>
+              </w:rPr>
+              <w:t xml:space="preserve"> </w:t>
+            </w:r>
+            <w:r>
+              <w:rPr>
+                <w:lang w:val="en-US"/>
+              </w:rPr>
+              <w:t>Type</w:t>
+            </w:r>
+          </w:p>
+        </w:tc>
+        <w:tc>
+          <w:tcPr>
+            <w:tcW w:w="2761" w:type="dxa"/>
+          </w:tcPr>
+          <w:p>
+            <w:pPr>
+              <w:rPr>
+                <w:lang w:val="en-US"/>
+              </w:rPr>
+            </w:pPr>
+            <w:r>
+              <w:rPr>
+                <w:lang w:val="en-US"/>
+              </w:rPr>
+              <w:t>The Type of Soil that is applied to the Plot</w:t>
+            </w:r>
+          </w:p>
+        </w:tc>
+        <w:tc>
+          <w:tcPr>
+            <w:tcW w:w="1914" w:type="dxa"/>
+          </w:tcPr>
+          <w:p>
+            <w:pPr>
+              <w:rPr>
+                <w:b/>
+                <w:lang w:val="en-US"/>
+              </w:rPr>
+            </w:pPr>
+          </w:p>
+        </w:tc>
+        <w:tc>
+          <w:tcPr>
+            <w:tcW w:w="2338" w:type="dxa"/>
+          </w:tcPr>
+          <w:p>
+            <w:pPr>
+              <w:rPr>
+                <w:b/>
+                <w:lang w:val="en-US"/>
+              </w:rPr>
+            </w:pPr>
+          </w:p>
+        </w:tc>
+      </w:tr>
+      <w:tr>
+        <w:tc>
+          <w:tcPr>
+            <w:tcW w:w="2337" w:type="dxa"/>
+          </w:tcPr>
+          <w:p>
+            <w:pPr>
+              <w:rPr>
+                <w:lang w:val="en-US"/>
+              </w:rPr>
+            </w:pPr>
+            <w:r>
+              <w:rPr>
+                <w:lang w:val="en-US"/>
+              </w:rPr>
               <w:t>Is Empty</w:t>
             </w:r>
           </w:p>
@@ -7687,7 +7469,7 @@
               <w:rPr>
                 <w:lang w:val="en-US"/>
               </w:rPr>
-              <w:t>Water saturation</w:t>
+              <w:t xml:space="preserve">Water </w:t>
             </w:r>
           </w:p>
         </w:tc>
@@ -7705,7 +7487,7 @@
               <w:rPr>
                 <w:lang w:val="en-US"/>
               </w:rPr>
-              <w:t xml:space="preserve">The amount of water in the soil. </w:t>
+              <w:t>The amount of water (in liters) in the plot</w:t>
             </w:r>
           </w:p>
         </w:tc>
@@ -7756,7 +7538,13 @@
               <w:rPr>
                 <w:lang w:val="en-US"/>
               </w:rPr>
-              <w:t>Saturation lose rate</w:t>
+              <w:t>Water Lose R</w:t>
+            </w:r>
+            <w:r>
+              <w:rPr>
+                <w:lang w:val="en-US"/>
+              </w:rPr>
+              <w:t>ate</w:t>
             </w:r>
           </w:p>
         </w:tc>
@@ -7774,7 +7562,7 @@
               <w:rPr>
                 <w:lang w:val="en-US"/>
               </w:rPr>
-              <w:t>The ability for the Soil to hold water.</w:t>
+              <w:t xml:space="preserve">The amount of Water in Millimeters lost per week based on the soil type. </w:t>
             </w:r>
           </w:p>
         </w:tc>
@@ -7785,6 +7573,216 @@
           <w:p>
             <w:pPr>
               <w:rPr>
+                <w:lang w:val="en-US"/>
+              </w:rPr>
+            </w:pPr>
+            <w:r>
+              <w:rPr>
+                <w:lang w:val="en-US"/>
+              </w:rPr>
+              <w:t xml:space="preserve">The amount of water will be subtracted based on the lose rate and plot size. </w:t>
+            </w:r>
+          </w:p>
+        </w:tc>
+        <w:tc>
+          <w:tcPr>
+            <w:tcW w:w="2338" w:type="dxa"/>
+          </w:tcPr>
+          <w:p>
+            <w:pPr>
+              <w:rPr>
+                <w:lang w:val="en-US"/>
+              </w:rPr>
+            </w:pPr>
+          </w:p>
+        </w:tc>
+      </w:tr>
+      <w:tr>
+        <w:tc>
+          <w:tcPr>
+            <w:tcW w:w="2337" w:type="dxa"/>
+          </w:tcPr>
+          <w:p>
+            <w:pPr>
+              <w:rPr>
+                <w:lang w:val="en-US"/>
+              </w:rPr>
+            </w:pPr>
+            <w:r>
+              <w:rPr>
+                <w:lang w:val="en-US"/>
+              </w:rPr>
+              <w:t>Soil nutrition</w:t>
+            </w:r>
+          </w:p>
+        </w:tc>
+        <w:tc>
+          <w:tcPr>
+            <w:tcW w:w="2761" w:type="dxa"/>
+          </w:tcPr>
+          <w:p>
+            <w:pPr>
+              <w:rPr>
+                <w:lang w:val="en-US"/>
+              </w:rPr>
+            </w:pPr>
+            <w:r>
+              <w:rPr>
+                <w:lang w:val="en-US"/>
+              </w:rPr>
+              <w:t>The amount of nutrition in the soil.</w:t>
+            </w:r>
+          </w:p>
+        </w:tc>
+        <w:tc>
+          <w:tcPr>
+            <w:tcW w:w="1914" w:type="dxa"/>
+          </w:tcPr>
+          <w:p>
+            <w:pPr>
+              <w:rPr>
+                <w:lang w:val="en-US"/>
+              </w:rPr>
+            </w:pPr>
+            <w:r>
+              <w:rPr>
+                <w:lang w:val="en-US"/>
+              </w:rPr>
+              <w:t>Absorbed each week by a crop.</w:t>
+            </w:r>
+          </w:p>
+        </w:tc>
+        <w:tc>
+          <w:tcPr>
+            <w:tcW w:w="2338" w:type="dxa"/>
+          </w:tcPr>
+          <w:p>
+            <w:pPr>
+              <w:rPr>
+                <w:lang w:val="en-US"/>
+              </w:rPr>
+            </w:pPr>
+            <w:r>
+              <w:rPr>
+                <w:lang w:val="en-US"/>
+              </w:rPr>
+              <w:t xml:space="preserve">Increased by user input fertilizer given. Amount given is based on current soil nutrition and maximum soil nutrition. </w:t>
+            </w:r>
+          </w:p>
+        </w:tc>
+      </w:tr>
+      <w:tr>
+        <w:tc>
+          <w:tcPr>
+            <w:tcW w:w="2337" w:type="dxa"/>
+          </w:tcPr>
+          <w:p>
+            <w:pPr>
+              <w:rPr>
+                <w:lang w:val="en-US"/>
+              </w:rPr>
+            </w:pPr>
+            <w:r>
+              <w:rPr>
+                <w:lang w:val="en-US"/>
+              </w:rPr>
+              <w:t>Water Maximum</w:t>
+            </w:r>
+          </w:p>
+        </w:tc>
+        <w:tc>
+          <w:tcPr>
+            <w:tcW w:w="2761" w:type="dxa"/>
+          </w:tcPr>
+          <w:p>
+            <w:pPr>
+              <w:rPr>
+                <w:lang w:val="en-US"/>
+              </w:rPr>
+            </w:pPr>
+            <w:r>
+              <w:rPr>
+                <w:lang w:val="en-US"/>
+              </w:rPr>
+              <w:t xml:space="preserve">The maximum amount of water in liters the plot can hold per 1Ares </w:t>
+            </w:r>
+          </w:p>
+        </w:tc>
+        <w:tc>
+          <w:tcPr>
+            <w:tcW w:w="1914" w:type="dxa"/>
+          </w:tcPr>
+          <w:p>
+            <w:pPr>
+              <w:rPr>
+                <w:lang w:val="en-US"/>
+              </w:rPr>
+            </w:pPr>
+          </w:p>
+        </w:tc>
+        <w:tc>
+          <w:tcPr>
+            <w:tcW w:w="2338" w:type="dxa"/>
+          </w:tcPr>
+          <w:p>
+            <w:pPr>
+              <w:rPr>
+                <w:lang w:val="en-US"/>
+              </w:rPr>
+            </w:pPr>
+            <w:r>
+              <w:rPr>
+                <w:lang w:val="en-US"/>
+              </w:rPr>
+              <w:t xml:space="preserve">This is the limited amount the plot of land can hold (based on the soil type). </w:t>
+            </w:r>
+          </w:p>
+        </w:tc>
+      </w:tr>
+      <w:tr>
+        <w:tc>
+          <w:tcPr>
+            <w:tcW w:w="2337" w:type="dxa"/>
+          </w:tcPr>
+          <w:p>
+            <w:pPr>
+              <w:rPr>
+                <w:lang w:val="en-US"/>
+              </w:rPr>
+            </w:pPr>
+            <w:r>
+              <w:rPr>
+                <w:lang w:val="en-US"/>
+              </w:rPr>
+              <w:t>Maximum Soil Nutrition</w:t>
+            </w:r>
+          </w:p>
+        </w:tc>
+        <w:tc>
+          <w:tcPr>
+            <w:tcW w:w="2761" w:type="dxa"/>
+          </w:tcPr>
+          <w:p>
+            <w:pPr>
+              <w:rPr>
+                <w:lang w:val="en-US"/>
+              </w:rPr>
+            </w:pPr>
+            <w:r>
+              <w:rPr>
+                <w:lang w:val="en-US"/>
+              </w:rPr>
+              <w:t xml:space="preserve">The maximum amount of nutrition that a crop can handle. </w:t>
+            </w:r>
+          </w:p>
+        </w:tc>
+        <w:tc>
+          <w:tcPr>
+            <w:tcW w:w="1914" w:type="dxa"/>
+          </w:tcPr>
+          <w:p>
+            <w:pPr>
+              <w:rPr>
                 <w:b/>
                 <w:lang w:val="en-US"/>
               </w:rPr>
@@ -7798,15 +7796,10 @@
           <w:p>
             <w:pPr>
               <w:rPr>
-                <w:lang w:val="en-US"/>
-              </w:rPr>
-            </w:pPr>
-            <w:r>
-              <w:rPr>
-                <w:lang w:val="en-US"/>
-              </w:rPr>
-              <w:t>A plot with a Lower saturation lose rate keeps more water in high temperatures.</w:t>
-            </w:r>
+                <w:b/>
+                <w:lang w:val="en-US"/>
+              </w:rPr>
+            </w:pPr>
           </w:p>
         </w:tc>
       </w:tr>
@@ -7825,7 +7818,7 @@
               <w:rPr>
                 <w:lang w:val="en-US"/>
               </w:rPr>
-              <w:t>Soil nutrition</w:t>
+              <w:t>Plot Week</w:t>
             </w:r>
           </w:p>
         </w:tc>
@@ -7843,7 +7836,7 @@
               <w:rPr>
                 <w:lang w:val="en-US"/>
               </w:rPr>
-              <w:t>The amount of nutrition in the soil.</w:t>
+              <w:t xml:space="preserve">The number of Plot weeks are determined by the beginning and end dates. </w:t>
             </w:r>
           </w:p>
         </w:tc>
@@ -7854,15 +7847,10 @@
           <w:p>
             <w:pPr>
               <w:rPr>
-                <w:lang w:val="en-US"/>
-              </w:rPr>
-            </w:pPr>
-            <w:r>
-              <w:rPr>
-                <w:lang w:val="en-US"/>
-              </w:rPr>
-              <w:t>Absorbed each week by a crop.</w:t>
-            </w:r>
+                <w:b/>
+                <w:lang w:val="en-US"/>
+              </w:rPr>
+            </w:pPr>
           </w:p>
         </w:tc>
         <w:tc>
@@ -7879,147 +7867,7 @@
               <w:rPr>
                 <w:lang w:val="en-US"/>
               </w:rPr>
-              <w:t xml:space="preserve">Increased by user input fertilizer given. Amount given is based on current soil nutrition and maximum soil nutrition. </w:t>
-            </w:r>
-          </w:p>
-        </w:tc>
-      </w:tr>
-      <w:tr>
-        <w:tc>
-          <w:tcPr>
-            <w:tcW w:w="2337" w:type="dxa"/>
-          </w:tcPr>
-          <w:p>
-            <w:pPr>
-              <w:rPr>
-                <w:lang w:val="en-US"/>
-              </w:rPr>
-            </w:pPr>
-            <w:r>
-              <w:rPr>
-                <w:lang w:val="en-US"/>
-              </w:rPr>
-              <w:t>Maximum Soil Nutrition</w:t>
-            </w:r>
-          </w:p>
-        </w:tc>
-        <w:tc>
-          <w:tcPr>
-            <w:tcW w:w="2761" w:type="dxa"/>
-          </w:tcPr>
-          <w:p>
-            <w:pPr>
-              <w:rPr>
-                <w:lang w:val="en-US"/>
-              </w:rPr>
-            </w:pPr>
-            <w:r>
-              <w:rPr>
-                <w:lang w:val="en-US"/>
-              </w:rPr>
-              <w:t xml:space="preserve">The maximum amount of nutrition that a crop can handle. </w:t>
-            </w:r>
-          </w:p>
-        </w:tc>
-        <w:tc>
-          <w:tcPr>
-            <w:tcW w:w="1914" w:type="dxa"/>
-          </w:tcPr>
-          <w:p>
-            <w:pPr>
-              <w:rPr>
-                <w:b/>
-                <w:lang w:val="en-US"/>
-              </w:rPr>
-            </w:pPr>
-          </w:p>
-        </w:tc>
-        <w:tc>
-          <w:tcPr>
-            <w:tcW w:w="2338" w:type="dxa"/>
-          </w:tcPr>
-          <w:p>
-            <w:pPr>
-              <w:rPr>
-                <w:b/>
-                <w:lang w:val="en-US"/>
-              </w:rPr>
-            </w:pPr>
-          </w:p>
-        </w:tc>
-      </w:tr>
-      <w:tr>
-        <w:tc>
-          <w:tcPr>
-            <w:tcW w:w="2337" w:type="dxa"/>
-          </w:tcPr>
-          <w:p>
-            <w:pPr>
-              <w:rPr>
-                <w:lang w:val="en-US"/>
-              </w:rPr>
-            </w:pPr>
-            <w:r>
-              <w:rPr>
-                <w:lang w:val="en-US"/>
-              </w:rPr>
-              <w:t>Plot Week</w:t>
-            </w:r>
-          </w:p>
-        </w:tc>
-        <w:tc>
-          <w:tcPr>
-            <w:tcW w:w="2761" w:type="dxa"/>
-          </w:tcPr>
-          <w:p>
-            <w:pPr>
-              <w:rPr>
-                <w:lang w:val="en-US"/>
-              </w:rPr>
-            </w:pPr>
-            <w:r>
-              <w:rPr>
-                <w:lang w:val="en-US"/>
-              </w:rPr>
-              <w:t xml:space="preserve">The number of Plot weeks are determined by the beginning and end dates. </w:t>
-            </w:r>
-          </w:p>
-        </w:tc>
-        <w:tc>
-          <w:tcPr>
-            <w:tcW w:w="1914" w:type="dxa"/>
-          </w:tcPr>
-          <w:p>
-            <w:pPr>
-              <w:rPr>
-                <w:b/>
-                <w:lang w:val="en-US"/>
-              </w:rPr>
-            </w:pPr>
-          </w:p>
-        </w:tc>
-        <w:tc>
-          <w:tcPr>
-            <w:tcW w:w="2338" w:type="dxa"/>
-          </w:tcPr>
-          <w:p>
-            <w:pPr>
-              <w:rPr>
-                <w:lang w:val="en-US"/>
-              </w:rPr>
-            </w:pPr>
-            <w:r>
-              <w:rPr>
-                <w:lang w:val="en-US"/>
-              </w:rPr>
-              <w:t xml:space="preserve">When beginning or end dates are changed the number of plot weeks </w:t>
-            </w:r>
-            <w:r>
-              <w:rPr>
-                <w:lang w:val="en-US"/>
-              </w:rPr>
-              <w:lastRenderedPageBreak/>
-              <w:t xml:space="preserve">and position of those plot weeks within a plot are accordingly </w:t>
+              <w:t xml:space="preserve">When beginning or end dates are changed the number of plot weeks and position of those plot weeks within a plot are accordingly </w:t>
             </w:r>
             <w:proofErr w:type="spellStart"/>
             <w:r>
@@ -8192,7 +8040,14 @@
               <w:rPr>
                 <w:lang w:val="en-US"/>
               </w:rPr>
-              <w:t xml:space="preserve">l the end of the Crops maturity. If the user clicks on a red Plot in the information panel it will give the reason for its death. </w:t>
+              <w:t xml:space="preserve">l the end of the Crops maturity. If the user clicks on a red </w:t>
+            </w:r>
+            <w:r>
+              <w:rPr>
+                <w:lang w:val="en-US"/>
+              </w:rPr>
+              <w:lastRenderedPageBreak/>
+              <w:t xml:space="preserve">Plot in the information panel it will give the reason for its death. </w:t>
             </w:r>
           </w:p>
         </w:tc>
@@ -8213,6 +8068,7 @@
               <w:rPr>
                 <w:lang w:val="en-US"/>
               </w:rPr>
+              <w:lastRenderedPageBreak/>
               <w:t>DataBase</w:t>
             </w:r>
             <w:proofErr w:type="spellEnd"/>
@@ -8292,7 +8148,6 @@
           <w:sz w:val="20"/>
           <w:szCs w:val="20"/>
         </w:rPr>
-        <w:lastRenderedPageBreak/>
         <w:t>Sequence diagram – adding a crop</w:t>
       </w:r>
     </w:p>
@@ -8321,7 +8176,7 @@
               <w:rPr>
                 <w:b/>
                 <w:noProof/>
-                <w:lang w:val="en-US"/>
+                <w:lang w:eastAsia="en-GB"/>
               </w:rPr>
               <w:drawing>
                 <wp:inline distT="0" distB="0" distL="0" distR="0">
@@ -8376,6 +8231,7 @@
           <w:sz w:val="20"/>
           <w:szCs w:val="20"/>
         </w:rPr>
+        <w:lastRenderedPageBreak/>
         <w:t>Sequence diagram – adding a crop</w:t>
       </w:r>
     </w:p>
@@ -8404,7 +8260,7 @@
               <w:rPr>
                 <w:b/>
                 <w:noProof/>
-                <w:lang w:val="en-US"/>
+                <w:lang w:eastAsia="en-GB"/>
               </w:rPr>
               <w:drawing>
                 <wp:inline distT="0" distB="0" distL="0" distR="0">
@@ -9814,7 +9670,7 @@
 </file>
 
 <file path=customXml/itemProps1.xml><?xml version="1.0" encoding="utf-8"?>
-<ds:datastoreItem xmlns:ds="http://schemas.openxmlformats.org/officeDocument/2006/customXml" ds:itemID="{FA0F5D0B-1E51-4390-B874-54699CCFE158}">
+<ds:datastoreItem xmlns:ds="http://schemas.openxmlformats.org/officeDocument/2006/customXml" ds:itemID="{DC1B02A8-9C54-48EC-B343-A8C5F1097C08}">
   <ds:schemaRefs>
     <ds:schemaRef ds:uri="http://schemas.openxmlformats.org/officeDocument/2006/bibliography"/>
   </ds:schemaRefs>

</xml_diff>

<commit_message>
changed the names and dates
</commit_message>
<xml_diff>
--- a/Documents/FINAL/DesignDocument  v2 (with sequence diagrams).docx
+++ b/Documents/FINAL/DesignDocument  v2 (with sequence diagrams).docx
@@ -322,19 +322,9 @@
             <w:tcW w:w="3510" w:type="dxa"/>
           </w:tcPr>
           <w:p>
-            <w:proofErr w:type="spellStart"/>
-            <w:r>
-              <w:t>Zisis</w:t>
-            </w:r>
-            <w:proofErr w:type="spellEnd"/>
-            <w:r>
-              <w:t xml:space="preserve"> </w:t>
-            </w:r>
-            <w:proofErr w:type="spellStart"/>
-            <w:r>
-              <w:t>Damianidis</w:t>
-            </w:r>
-            <w:proofErr w:type="spellEnd"/>
+            <w:r>
+              <w:t>Zisis Damianidis</w:t>
+            </w:r>
           </w:p>
           <w:p>
             <w:r>
@@ -347,19 +337,9 @@
             </w:r>
           </w:p>
           <w:p>
-            <w:proofErr w:type="spellStart"/>
-            <w:r>
-              <w:t>Mihail</w:t>
-            </w:r>
-            <w:proofErr w:type="spellEnd"/>
-            <w:r>
-              <w:t xml:space="preserve"> </w:t>
-            </w:r>
-            <w:proofErr w:type="spellStart"/>
-            <w:r>
-              <w:t>Hadzhinikolov</w:t>
-            </w:r>
-            <w:proofErr w:type="spellEnd"/>
+            <w:r>
+              <w:t>Mihail Hadzhinikolov</w:t>
+            </w:r>
           </w:p>
           <w:p>
             <w:r>
@@ -367,13 +347,8 @@
             </w:r>
           </w:p>
           <w:p>
-            <w:proofErr w:type="spellStart"/>
-            <w:r>
-              <w:t>Raima</w:t>
-            </w:r>
-            <w:proofErr w:type="spellEnd"/>
-            <w:r>
-              <w:t xml:space="preserve"> Khan</w:t>
+            <w:r>
+              <w:t>Raima Khan</w:t>
             </w:r>
           </w:p>
         </w:tc>
@@ -566,11 +541,10 @@
           </w:tcPr>
           <w:p>
             <w:r>
-              <w:t>22/11</w:t>
-            </w:r>
-            <w:r>
-              <w:t>/16</w:t>
-            </w:r>
+              <w:t>22/01/17</w:t>
+            </w:r>
+            <w:bookmarkStart w:id="0" w:name="_GoBack"/>
+            <w:bookmarkEnd w:id="0"/>
           </w:p>
         </w:tc>
       </w:tr>
@@ -612,7 +586,7 @@
           <w:lang w:val="en-US"/>
         </w:rPr>
       </w:pPr>
-      <w:bookmarkStart w:id="0" w:name="_Toc462721079"/>
+      <w:bookmarkStart w:id="1" w:name="_Toc462721079"/>
     </w:p>
     <w:p>
       <w:pPr>
@@ -636,7 +610,7 @@
         <w:lastRenderedPageBreak/>
         <w:t>INTRODUCTION</w:t>
       </w:r>
-      <w:bookmarkEnd w:id="0"/>
+      <w:bookmarkEnd w:id="1"/>
     </w:p>
     <w:p>
       <w:pPr>
@@ -862,19 +836,11 @@
                 <w:lang w:val="en-US"/>
               </w:rPr>
             </w:pPr>
-            <w:proofErr w:type="spellStart"/>
-            <w:r>
-              <w:rPr>
-                <w:lang w:val="en-US"/>
-              </w:rPr>
-              <w:t>FileHeader</w:t>
-            </w:r>
-            <w:proofErr w:type="spellEnd"/>
-            <w:r>
-              <w:rPr>
-                <w:lang w:val="en-US"/>
-              </w:rPr>
-              <w:t>,</w:t>
+            <w:r>
+              <w:rPr>
+                <w:lang w:val="en-US"/>
+              </w:rPr>
+              <w:t>FileHeader,</w:t>
             </w:r>
             <w:r>
               <w:rPr>
@@ -882,14 +848,12 @@
               </w:rPr>
               <w:t xml:space="preserve"> </w:t>
             </w:r>
-            <w:proofErr w:type="spellStart"/>
             <w:r>
               <w:rPr>
                 <w:lang w:val="en-US"/>
               </w:rPr>
               <w:t>DataBase</w:t>
             </w:r>
-            <w:proofErr w:type="spellEnd"/>
             <w:r>
               <w:rPr>
                 <w:lang w:val="en-US"/>
@@ -943,14 +907,12 @@
                 <w:lang w:val="en-US"/>
               </w:rPr>
             </w:pPr>
-            <w:proofErr w:type="spellStart"/>
             <w:r>
               <w:rPr>
                 <w:lang w:val="en-US"/>
               </w:rPr>
               <w:t>SimulationStorage</w:t>
             </w:r>
-            <w:proofErr w:type="spellEnd"/>
           </w:p>
         </w:tc>
         <w:tc>
@@ -967,42 +929,26 @@
               <w:rPr>
                 <w:lang w:val="en-US"/>
               </w:rPr>
-              <w:t xml:space="preserve">Uses the </w:t>
-            </w:r>
-            <w:proofErr w:type="spellStart"/>
+              <w:t xml:space="preserve">Uses the FileHeader to connect to the database and save or load a simulation. </w:t>
+            </w:r>
+          </w:p>
+        </w:tc>
+        <w:tc>
+          <w:tcPr>
+            <w:tcW w:w="1483" w:type="dxa"/>
+          </w:tcPr>
+          <w:p>
+            <w:pPr>
+              <w:rPr>
+                <w:lang w:val="en-US"/>
+              </w:rPr>
+            </w:pPr>
             <w:r>
               <w:rPr>
                 <w:lang w:val="en-US"/>
               </w:rPr>
               <w:t>FileHeader</w:t>
             </w:r>
-            <w:proofErr w:type="spellEnd"/>
-            <w:r>
-              <w:rPr>
-                <w:lang w:val="en-US"/>
-              </w:rPr>
-              <w:t xml:space="preserve"> to connect to the database and save or load a simulation. </w:t>
-            </w:r>
-          </w:p>
-        </w:tc>
-        <w:tc>
-          <w:tcPr>
-            <w:tcW w:w="1483" w:type="dxa"/>
-          </w:tcPr>
-          <w:p>
-            <w:pPr>
-              <w:rPr>
-                <w:lang w:val="en-US"/>
-              </w:rPr>
-            </w:pPr>
-            <w:proofErr w:type="spellStart"/>
-            <w:r>
-              <w:rPr>
-                <w:lang w:val="en-US"/>
-              </w:rPr>
-              <w:t>FileHeader</w:t>
-            </w:r>
-            <w:proofErr w:type="spellEnd"/>
           </w:p>
         </w:tc>
         <w:tc>
@@ -1032,14 +978,12 @@
                 <w:lang w:val="en-US"/>
               </w:rPr>
             </w:pPr>
-            <w:proofErr w:type="spellStart"/>
             <w:r>
               <w:rPr>
                 <w:lang w:val="en-US"/>
               </w:rPr>
               <w:t>DataBase</w:t>
             </w:r>
-            <w:proofErr w:type="spellEnd"/>
           </w:p>
         </w:tc>
         <w:tc>
@@ -1056,21 +1000,7 @@
               <w:rPr>
                 <w:lang w:val="en-US"/>
               </w:rPr>
-              <w:t xml:space="preserve">On creation the </w:t>
-            </w:r>
-            <w:proofErr w:type="spellStart"/>
-            <w:r>
-              <w:rPr>
-                <w:lang w:val="en-US"/>
-              </w:rPr>
-              <w:t>DataBase</w:t>
-            </w:r>
-            <w:proofErr w:type="spellEnd"/>
-            <w:r>
-              <w:rPr>
-                <w:lang w:val="en-US"/>
-              </w:rPr>
-              <w:t xml:space="preserve"> object connects</w:t>
+              <w:t>On creation the DataBase object connects</w:t>
             </w:r>
             <w:r>
               <w:rPr>
@@ -1278,130 +1208,104 @@
               <w:rPr>
                 <w:lang w:val="en-US"/>
               </w:rPr>
-              <w:t xml:space="preserve">he necessary amount of </w:t>
-            </w:r>
-            <w:proofErr w:type="spellStart"/>
+              <w:t>he necessary amount of PlotWeek</w:t>
+            </w:r>
+            <w:r>
+              <w:rPr>
+                <w:lang w:val="en-US"/>
+              </w:rPr>
+              <w:t xml:space="preserve"> objects. A plot can also calculate </w:t>
+            </w:r>
+            <w:r>
+              <w:rPr>
+                <w:lang w:val="en-US"/>
+              </w:rPr>
+              <w:t>a crops status</w:t>
+            </w:r>
+            <w:r>
+              <w:rPr>
+                <w:lang w:val="en-US"/>
+              </w:rPr>
+              <w:t xml:space="preserve"> at any given time</w:t>
+            </w:r>
+            <w:r>
+              <w:rPr>
+                <w:lang w:val="en-US"/>
+              </w:rPr>
+              <w:t xml:space="preserve"> and return t</w:t>
+            </w:r>
+            <w:r>
+              <w:rPr>
+                <w:lang w:val="en-US"/>
+              </w:rPr>
+              <w:t>he details in a CropData Object</w:t>
+            </w:r>
+            <w:r>
+              <w:rPr>
+                <w:lang w:val="en-US"/>
+              </w:rPr>
+              <w:t xml:space="preserve">. </w:t>
+            </w:r>
+            <w:r>
+              <w:rPr>
+                <w:lang w:val="en-US"/>
+              </w:rPr>
+              <w:t xml:space="preserve">A plot can add and remove a crop the necessary week(s). </w:t>
+            </w:r>
+            <w:r>
+              <w:rPr>
+                <w:lang w:val="en-US"/>
+              </w:rPr>
+              <w:t xml:space="preserve">In order to determine the status of a crop </w:t>
+            </w:r>
+            <w:r>
+              <w:rPr>
+                <w:lang w:val="en-US"/>
+              </w:rPr>
+              <w:t>The Plot utilizes the database object from its base class the Simulation to retrieve weather and crop details located in the database.</w:t>
+            </w:r>
+            <w:r>
+              <w:rPr>
+                <w:lang w:val="en-US"/>
+              </w:rPr>
+              <w:t xml:space="preserve"> A Plot will also draw itself and determine when it needs to be redrawn based on the current date then simulation is on.</w:t>
+            </w:r>
+          </w:p>
+        </w:tc>
+        <w:tc>
+          <w:tcPr>
+            <w:tcW w:w="1483" w:type="dxa"/>
+          </w:tcPr>
+          <w:p>
+            <w:pPr>
+              <w:rPr>
+                <w:lang w:val="en-US"/>
+              </w:rPr>
+            </w:pPr>
             <w:r>
               <w:rPr>
                 <w:lang w:val="en-US"/>
               </w:rPr>
               <w:t>PlotWeek</w:t>
             </w:r>
-            <w:proofErr w:type="spellEnd"/>
-            <w:r>
-              <w:rPr>
-                <w:lang w:val="en-US"/>
-              </w:rPr>
-              <w:t xml:space="preserve"> objects. A plot can also calculate </w:t>
-            </w:r>
-            <w:r>
-              <w:rPr>
-                <w:lang w:val="en-US"/>
-              </w:rPr>
-              <w:t>a crops status</w:t>
-            </w:r>
-            <w:r>
-              <w:rPr>
-                <w:lang w:val="en-US"/>
-              </w:rPr>
-              <w:t xml:space="preserve"> at any given time</w:t>
-            </w:r>
-            <w:r>
-              <w:rPr>
-                <w:lang w:val="en-US"/>
-              </w:rPr>
-              <w:t xml:space="preserve"> and return t</w:t>
-            </w:r>
-            <w:r>
-              <w:rPr>
-                <w:lang w:val="en-US"/>
-              </w:rPr>
-              <w:t xml:space="preserve">he details in a </w:t>
-            </w:r>
-            <w:proofErr w:type="spellStart"/>
+          </w:p>
+        </w:tc>
+        <w:tc>
+          <w:tcPr>
+            <w:tcW w:w="1067" w:type="dxa"/>
+          </w:tcPr>
+          <w:p>
+            <w:pPr>
+              <w:rPr>
+                <w:lang w:val="en-US"/>
+              </w:rPr>
+            </w:pPr>
             <w:r>
               <w:rPr>
                 <w:lang w:val="en-US"/>
               </w:rPr>
               <w:t>CropData</w:t>
             </w:r>
-            <w:proofErr w:type="spellEnd"/>
-            <w:r>
-              <w:rPr>
-                <w:lang w:val="en-US"/>
-              </w:rPr>
-              <w:t xml:space="preserve"> Object</w:t>
-            </w:r>
-            <w:r>
-              <w:rPr>
-                <w:lang w:val="en-US"/>
-              </w:rPr>
-              <w:t xml:space="preserve">. </w:t>
-            </w:r>
-            <w:r>
-              <w:rPr>
-                <w:lang w:val="en-US"/>
-              </w:rPr>
-              <w:t xml:space="preserve">A plot can add and remove a crop the necessary week(s). </w:t>
-            </w:r>
-            <w:r>
-              <w:rPr>
-                <w:lang w:val="en-US"/>
-              </w:rPr>
-              <w:t xml:space="preserve">In order to determine the status of a crop </w:t>
-            </w:r>
-            <w:r>
-              <w:rPr>
-                <w:lang w:val="en-US"/>
-              </w:rPr>
-              <w:t>The Plot utilizes the database object from its base class the Simulation to retrieve weather and crop details located in the database.</w:t>
-            </w:r>
-            <w:r>
-              <w:rPr>
-                <w:lang w:val="en-US"/>
-              </w:rPr>
-              <w:t xml:space="preserve"> A Plot will also draw itself and determine when it needs to be redrawn based on the current date then simulation is on.</w:t>
-            </w:r>
-          </w:p>
-        </w:tc>
-        <w:tc>
-          <w:tcPr>
-            <w:tcW w:w="1483" w:type="dxa"/>
-          </w:tcPr>
-          <w:p>
-            <w:pPr>
-              <w:rPr>
-                <w:lang w:val="en-US"/>
-              </w:rPr>
-            </w:pPr>
-            <w:proofErr w:type="spellStart"/>
-            <w:r>
-              <w:rPr>
-                <w:lang w:val="en-US"/>
-              </w:rPr>
-              <w:t>PlotWeek</w:t>
-            </w:r>
-            <w:proofErr w:type="spellEnd"/>
-          </w:p>
-        </w:tc>
-        <w:tc>
-          <w:tcPr>
-            <w:tcW w:w="1067" w:type="dxa"/>
-          </w:tcPr>
-          <w:p>
-            <w:pPr>
-              <w:rPr>
-                <w:lang w:val="en-US"/>
-              </w:rPr>
-            </w:pPr>
-            <w:proofErr w:type="spellStart"/>
-            <w:r>
-              <w:rPr>
-                <w:lang w:val="en-US"/>
-              </w:rPr>
-              <w:t>CropData</w:t>
-            </w:r>
-            <w:proofErr w:type="spellEnd"/>
           </w:p>
         </w:tc>
       </w:tr>
@@ -1419,14 +1323,12 @@
                 <w:lang w:val="en-US"/>
               </w:rPr>
             </w:pPr>
-            <w:proofErr w:type="spellStart"/>
             <w:r>
               <w:rPr>
                 <w:lang w:val="en-US"/>
               </w:rPr>
               <w:t>PlotWeek</w:t>
             </w:r>
-            <w:proofErr w:type="spellEnd"/>
           </w:p>
         </w:tc>
         <w:tc>
@@ -1457,7 +1359,6 @@
                 <w:lang w:val="en-US"/>
               </w:rPr>
             </w:pPr>
-            <w:proofErr w:type="spellStart"/>
             <w:r>
               <w:rPr>
                 <w:lang w:val="en-US"/>
@@ -1470,7 +1371,6 @@
               </w:rPr>
               <w:t>,Weather</w:t>
             </w:r>
-            <w:proofErr w:type="spellEnd"/>
           </w:p>
         </w:tc>
         <w:tc>
@@ -1552,42 +1452,26 @@
               <w:rPr>
                 <w:lang w:val="en-US"/>
               </w:rPr>
-              <w:t xml:space="preserve">to survive. It is also capable of creating and managing </w:t>
-            </w:r>
-            <w:proofErr w:type="spellStart"/>
+              <w:t xml:space="preserve">to survive. It is also capable of creating and managing CropWeeks that is stored inside. </w:t>
+            </w:r>
+          </w:p>
+        </w:tc>
+        <w:tc>
+          <w:tcPr>
+            <w:tcW w:w="1483" w:type="dxa"/>
+          </w:tcPr>
+          <w:p>
+            <w:pPr>
+              <w:rPr>
+                <w:lang w:val="en-US"/>
+              </w:rPr>
+            </w:pPr>
             <w:r>
               <w:rPr>
                 <w:lang w:val="en-US"/>
               </w:rPr>
               <w:t>CropWeeks</w:t>
             </w:r>
-            <w:proofErr w:type="spellEnd"/>
-            <w:r>
-              <w:rPr>
-                <w:lang w:val="en-US"/>
-              </w:rPr>
-              <w:t xml:space="preserve"> that is stored inside. </w:t>
-            </w:r>
-          </w:p>
-        </w:tc>
-        <w:tc>
-          <w:tcPr>
-            <w:tcW w:w="1483" w:type="dxa"/>
-          </w:tcPr>
-          <w:p>
-            <w:pPr>
-              <w:rPr>
-                <w:lang w:val="en-US"/>
-              </w:rPr>
-            </w:pPr>
-            <w:proofErr w:type="spellStart"/>
-            <w:r>
-              <w:rPr>
-                <w:lang w:val="en-US"/>
-              </w:rPr>
-              <w:t>CropWeeks</w:t>
-            </w:r>
-            <w:proofErr w:type="spellEnd"/>
           </w:p>
         </w:tc>
         <w:tc>
@@ -1617,7 +1501,6 @@
                 <w:lang w:val="en-US"/>
               </w:rPr>
             </w:pPr>
-            <w:proofErr w:type="spellStart"/>
             <w:r>
               <w:rPr>
                 <w:lang w:val="en-US"/>
@@ -1625,7 +1508,6 @@
               <w:lastRenderedPageBreak/>
               <w:t>CropWeek</w:t>
             </w:r>
-            <w:proofErr w:type="spellEnd"/>
           </w:p>
         </w:tc>
         <w:tc>
@@ -1685,14 +1567,12 @@
                 <w:lang w:val="en-US"/>
               </w:rPr>
             </w:pPr>
-            <w:proofErr w:type="spellStart"/>
             <w:r>
               <w:rPr>
                 <w:lang w:val="en-US"/>
               </w:rPr>
               <w:t>CropData</w:t>
             </w:r>
-            <w:proofErr w:type="spellEnd"/>
           </w:p>
         </w:tc>
         <w:tc>
@@ -1705,19 +1585,11 @@
                 <w:lang w:val="en-US"/>
               </w:rPr>
             </w:pPr>
-            <w:proofErr w:type="spellStart"/>
-            <w:r>
-              <w:rPr>
-                <w:lang w:val="en-US"/>
-              </w:rPr>
-              <w:t>CropData</w:t>
-            </w:r>
-            <w:proofErr w:type="spellEnd"/>
-            <w:r>
-              <w:rPr>
-                <w:lang w:val="en-US"/>
-              </w:rPr>
-              <w:t xml:space="preserve"> is created by the plot, it is a summary of information that useful to the user. It information that was created based on a particular crop, time, plot values, crop values, weather values, and user input such as watering options.</w:t>
+            <w:r>
+              <w:rPr>
+                <w:lang w:val="en-US"/>
+              </w:rPr>
+              <w:t>CropData is created by the plot, it is a summary of information that useful to the user. It information that was created based on a particular crop, time, plot values, crop values, weather values, and user input such as watering options.</w:t>
             </w:r>
           </w:p>
         </w:tc>
@@ -1967,14 +1839,12 @@
                 <w:lang w:val="en-US"/>
               </w:rPr>
             </w:pPr>
-            <w:proofErr w:type="spellStart"/>
             <w:r>
               <w:rPr>
                 <w:lang w:val="en-US"/>
               </w:rPr>
               <w:t>SoilType</w:t>
             </w:r>
-            <w:proofErr w:type="spellEnd"/>
           </w:p>
         </w:tc>
         <w:tc>
@@ -1993,14 +1863,12 @@
               </w:rPr>
               <w:t xml:space="preserve">The </w:t>
             </w:r>
-            <w:proofErr w:type="spellStart"/>
             <w:r>
               <w:rPr>
                 <w:lang w:val="en-US"/>
               </w:rPr>
               <w:t>soilType</w:t>
             </w:r>
-            <w:proofErr w:type="spellEnd"/>
             <w:r>
               <w:rPr>
                 <w:lang w:val="en-US"/>
@@ -2477,20 +2345,12 @@
               </w:rPr>
               <w:t xml:space="preserve">Run will update the </w:t>
             </w:r>
-            <w:proofErr w:type="spellStart"/>
             <w:r>
               <w:rPr>
                 <w:lang w:val="en-US"/>
               </w:rPr>
               <w:lastRenderedPageBreak/>
-              <w:t>currentDate</w:t>
-            </w:r>
-            <w:proofErr w:type="spellEnd"/>
-            <w:r>
-              <w:rPr>
-                <w:lang w:val="en-US"/>
-              </w:rPr>
-              <w:t xml:space="preserve"> variable based on the elapsed time from the start date. </w:t>
+              <w:t xml:space="preserve">currentDate variable based on the elapsed time from the start date. </w:t>
             </w:r>
             <w:r>
               <w:rPr>
@@ -2502,21 +2362,7 @@
               <w:rPr>
                 <w:lang w:val="en-US"/>
               </w:rPr>
-              <w:t xml:space="preserve">be updated based on the </w:t>
-            </w:r>
-            <w:proofErr w:type="spellStart"/>
-            <w:r>
-              <w:rPr>
-                <w:lang w:val="en-US"/>
-              </w:rPr>
-              <w:t>currentDate</w:t>
-            </w:r>
-            <w:proofErr w:type="spellEnd"/>
-            <w:r>
-              <w:rPr>
-                <w:lang w:val="en-US"/>
-              </w:rPr>
-              <w:t>.</w:t>
+              <w:t>be updated based on the currentDate.</w:t>
             </w:r>
           </w:p>
         </w:tc>
@@ -2640,35 +2486,229 @@
               <w:rPr>
                 <w:lang w:val="en-US"/>
               </w:rPr>
-              <w:t>+</w:t>
-            </w:r>
-            <w:proofErr w:type="spellStart"/>
-            <w:r>
-              <w:rPr>
-                <w:lang w:val="en-US"/>
-              </w:rPr>
-              <w:t>getNumAtSpeficDate</w:t>
-            </w:r>
-            <w:proofErr w:type="spellEnd"/>
-            <w:r>
-              <w:rPr>
-                <w:lang w:val="en-US"/>
-              </w:rPr>
-              <w:t>(</w:t>
-            </w:r>
-            <w:proofErr w:type="spellStart"/>
+              <w:t>+getNumAtSpeficDate(Datetime  date)</w:t>
+            </w:r>
+          </w:p>
+        </w:tc>
+        <w:tc>
+          <w:tcPr>
+            <w:tcW w:w="2823" w:type="dxa"/>
+          </w:tcPr>
+          <w:p>
+            <w:pPr>
+              <w:rPr>
+                <w:lang w:val="en-US"/>
+              </w:rPr>
+            </w:pPr>
+            <w:r>
+              <w:rPr>
+                <w:lang w:val="en-US"/>
+              </w:rPr>
+              <w:t xml:space="preserve">Takes the given date an returns an integer which is the number of weeks </w:t>
+            </w:r>
+          </w:p>
+        </w:tc>
+        <w:tc>
+          <w:tcPr>
+            <w:tcW w:w="1584" w:type="dxa"/>
+          </w:tcPr>
+          <w:p>
+            <w:pPr>
+              <w:rPr>
+                <w:lang w:val="en-US"/>
+              </w:rPr>
+            </w:pPr>
+            <w:r>
+              <w:rPr>
+                <w:lang w:val="en-US"/>
+              </w:rPr>
+              <w:t>int</w:t>
+            </w:r>
+          </w:p>
+        </w:tc>
+        <w:tc>
+          <w:tcPr>
+            <w:tcW w:w="1862" w:type="dxa"/>
+          </w:tcPr>
+          <w:p>
+            <w:pPr>
+              <w:rPr>
+                <w:lang w:val="en-US"/>
+              </w:rPr>
+            </w:pPr>
+            <w:r>
+              <w:rPr>
+                <w:lang w:val="en-US"/>
+              </w:rPr>
+              <w:t>Simulation</w:t>
+            </w:r>
+          </w:p>
+        </w:tc>
+      </w:tr>
+      <w:tr>
+        <w:tc>
+          <w:tcPr>
+            <w:tcW w:w="3548" w:type="dxa"/>
+          </w:tcPr>
+          <w:p>
+            <w:pPr>
+              <w:rPr>
+                <w:lang w:val="en-US"/>
+              </w:rPr>
+            </w:pPr>
+            <w:r>
+              <w:rPr>
+                <w:lang w:val="en-US"/>
+              </w:rPr>
+              <w:t>-CurrentWeekChanged()</w:t>
+            </w:r>
+          </w:p>
+        </w:tc>
+        <w:tc>
+          <w:tcPr>
+            <w:tcW w:w="2823" w:type="dxa"/>
+          </w:tcPr>
+          <w:p>
+            <w:pPr>
+              <w:rPr>
+                <w:lang w:val="en-US"/>
+              </w:rPr>
+            </w:pPr>
+            <w:r>
+              <w:rPr>
+                <w:lang w:val="en-US"/>
+              </w:rPr>
+              <w:t>Whenever the date(week) is changed this method raises SimilutionChangedEvent.</w:t>
+            </w:r>
+          </w:p>
+        </w:tc>
+        <w:tc>
+          <w:tcPr>
+            <w:tcW w:w="1584" w:type="dxa"/>
+          </w:tcPr>
+          <w:p>
+            <w:pPr>
+              <w:rPr>
+                <w:lang w:val="en-US"/>
+              </w:rPr>
+            </w:pPr>
+          </w:p>
+        </w:tc>
+        <w:tc>
+          <w:tcPr>
+            <w:tcW w:w="1862" w:type="dxa"/>
+          </w:tcPr>
+          <w:p>
+            <w:pPr>
+              <w:rPr>
+                <w:lang w:val="en-US"/>
+              </w:rPr>
+            </w:pPr>
+            <w:r>
+              <w:rPr>
+                <w:lang w:val="en-US"/>
+              </w:rPr>
+              <w:t>Simulation</w:t>
+            </w:r>
+          </w:p>
+        </w:tc>
+      </w:tr>
+      <w:tr>
+        <w:tc>
+          <w:tcPr>
+            <w:tcW w:w="3548" w:type="dxa"/>
+          </w:tcPr>
+          <w:p>
+            <w:pPr>
+              <w:rPr>
+                <w:lang w:val="en-US"/>
+              </w:rPr>
+            </w:pPr>
+            <w:r>
+              <w:rPr>
+                <w:lang w:val="en-US"/>
+              </w:rPr>
+              <w:t>+WeekToDate(int week)</w:t>
+            </w:r>
+          </w:p>
+        </w:tc>
+        <w:tc>
+          <w:tcPr>
+            <w:tcW w:w="2823" w:type="dxa"/>
+          </w:tcPr>
+          <w:p>
+            <w:pPr>
+              <w:rPr>
+                <w:lang w:val="en-US"/>
+              </w:rPr>
+            </w:pPr>
+            <w:r>
+              <w:rPr>
+                <w:lang w:val="en-US"/>
+              </w:rPr>
+              <w:t xml:space="preserve">Translates the given amount of weeks into a date object. </w:t>
+            </w:r>
+          </w:p>
+        </w:tc>
+        <w:tc>
+          <w:tcPr>
+            <w:tcW w:w="1584" w:type="dxa"/>
+          </w:tcPr>
+          <w:p>
+            <w:pPr>
+              <w:rPr>
+                <w:lang w:val="en-US"/>
+              </w:rPr>
+            </w:pPr>
             <w:r>
               <w:rPr>
                 <w:lang w:val="en-US"/>
               </w:rPr>
               <w:t>Datetime</w:t>
             </w:r>
-            <w:proofErr w:type="spellEnd"/>
-            <w:r>
-              <w:rPr>
-                <w:lang w:val="en-US"/>
-              </w:rPr>
-              <w:t xml:space="preserve">  date)</w:t>
+          </w:p>
+        </w:tc>
+        <w:tc>
+          <w:tcPr>
+            <w:tcW w:w="1862" w:type="dxa"/>
+          </w:tcPr>
+          <w:p>
+            <w:pPr>
+              <w:rPr>
+                <w:lang w:val="en-US"/>
+              </w:rPr>
+            </w:pPr>
+            <w:r>
+              <w:rPr>
+                <w:lang w:val="en-US"/>
+              </w:rPr>
+              <w:t>Simulation</w:t>
+            </w:r>
+          </w:p>
+        </w:tc>
+      </w:tr>
+      <w:tr>
+        <w:tc>
+          <w:tcPr>
+            <w:tcW w:w="3548" w:type="dxa"/>
+          </w:tcPr>
+          <w:p>
+            <w:pPr>
+              <w:rPr>
+                <w:lang w:val="en-US"/>
+              </w:rPr>
+            </w:pPr>
+            <w:r>
+              <w:rPr>
+                <w:lang w:val="en-US"/>
+              </w:rPr>
+              <w:t>+LoadSimulation</w:t>
+            </w:r>
+            <w:r>
+              <w:rPr>
+                <w:lang w:val="en-US"/>
+              </w:rPr>
+              <w:t>(string name, string province, string begindate, string enddate, string[] settings, List&lt;Plot&gt; PLOTS)</w:t>
             </w:r>
           </w:p>
         </w:tc>
@@ -2686,7 +2726,7 @@
               <w:rPr>
                 <w:lang w:val="en-US"/>
               </w:rPr>
-              <w:t xml:space="preserve">Takes the given date an returns an integer which is the number of weeks </w:t>
+              <w:t>Loads all the necessary information needed from the database and assigns it to simulation variables.</w:t>
             </w:r>
           </w:p>
         </w:tc>
@@ -2700,14 +2740,6 @@
                 <w:lang w:val="en-US"/>
               </w:rPr>
             </w:pPr>
-            <w:proofErr w:type="spellStart"/>
-            <w:r>
-              <w:rPr>
-                <w:lang w:val="en-US"/>
-              </w:rPr>
-              <w:t>int</w:t>
-            </w:r>
-            <w:proofErr w:type="spellEnd"/>
           </w:p>
         </w:tc>
         <w:tc>
@@ -2744,21 +2776,7 @@
               <w:rPr>
                 <w:lang w:val="en-US"/>
               </w:rPr>
-              <w:t>-</w:t>
-            </w:r>
-            <w:proofErr w:type="spellStart"/>
-            <w:r>
-              <w:rPr>
-                <w:lang w:val="en-US"/>
-              </w:rPr>
-              <w:t>CurrentWeekChanged</w:t>
-            </w:r>
-            <w:proofErr w:type="spellEnd"/>
-            <w:r>
-              <w:rPr>
-                <w:lang w:val="en-US"/>
-              </w:rPr>
-              <w:t>()</w:t>
+              <w:t>+AddCrop(Crop c, Plot p)</w:t>
             </w:r>
           </w:p>
         </w:tc>
@@ -2776,21 +2794,7 @@
               <w:rPr>
                 <w:lang w:val="en-US"/>
               </w:rPr>
-              <w:t xml:space="preserve">Whenever the date(week) is changed this method raises </w:t>
-            </w:r>
-            <w:proofErr w:type="spellStart"/>
-            <w:r>
-              <w:rPr>
-                <w:lang w:val="en-US"/>
-              </w:rPr>
-              <w:t>SimilutionChangedEvent</w:t>
-            </w:r>
-            <w:proofErr w:type="spellEnd"/>
-            <w:r>
-              <w:rPr>
-                <w:lang w:val="en-US"/>
-              </w:rPr>
-              <w:t>.</w:t>
+              <w:t>Adds selected crop object to the selected plot space</w:t>
             </w:r>
           </w:p>
         </w:tc>
@@ -2840,35 +2844,7 @@
               <w:rPr>
                 <w:lang w:val="en-US"/>
               </w:rPr>
-              <w:t>+</w:t>
-            </w:r>
-            <w:proofErr w:type="spellStart"/>
-            <w:r>
-              <w:rPr>
-                <w:lang w:val="en-US"/>
-              </w:rPr>
-              <w:t>WeekToDate</w:t>
-            </w:r>
-            <w:proofErr w:type="spellEnd"/>
-            <w:r>
-              <w:rPr>
-                <w:lang w:val="en-US"/>
-              </w:rPr>
-              <w:t>(</w:t>
-            </w:r>
-            <w:proofErr w:type="spellStart"/>
-            <w:r>
-              <w:rPr>
-                <w:lang w:val="en-US"/>
-              </w:rPr>
-              <w:t>int</w:t>
-            </w:r>
-            <w:proofErr w:type="spellEnd"/>
-            <w:r>
-              <w:rPr>
-                <w:lang w:val="en-US"/>
-              </w:rPr>
-              <w:t xml:space="preserve"> week)</w:t>
+              <w:t>+RemoveCrop(Crop c)</w:t>
             </w:r>
           </w:p>
         </w:tc>
@@ -2886,7 +2862,7 @@
               <w:rPr>
                 <w:lang w:val="en-US"/>
               </w:rPr>
-              <w:t xml:space="preserve">Translates the given amount of weeks into a date object. </w:t>
+              <w:t>Removes selected crop object</w:t>
             </w:r>
           </w:p>
         </w:tc>
@@ -2900,14 +2876,6 @@
                 <w:lang w:val="en-US"/>
               </w:rPr>
             </w:pPr>
-            <w:proofErr w:type="spellStart"/>
-            <w:r>
-              <w:rPr>
-                <w:lang w:val="en-US"/>
-              </w:rPr>
-              <w:t>Datetime</w:t>
-            </w:r>
-            <w:proofErr w:type="spellEnd"/>
           </w:p>
         </w:tc>
         <w:tc>
@@ -2944,295 +2912,7 @@
               <w:rPr>
                 <w:lang w:val="en-US"/>
               </w:rPr>
-              <w:t>+</w:t>
-            </w:r>
-            <w:proofErr w:type="spellStart"/>
-            <w:r>
-              <w:rPr>
-                <w:lang w:val="en-US"/>
-              </w:rPr>
-              <w:t>LoadSimulation</w:t>
-            </w:r>
-            <w:proofErr w:type="spellEnd"/>
-            <w:r>
-              <w:rPr>
-                <w:lang w:val="en-US"/>
-              </w:rPr>
-              <w:t xml:space="preserve">(string name, string province, string </w:t>
-            </w:r>
-            <w:proofErr w:type="spellStart"/>
-            <w:r>
-              <w:rPr>
-                <w:lang w:val="en-US"/>
-              </w:rPr>
-              <w:t>begindate</w:t>
-            </w:r>
-            <w:proofErr w:type="spellEnd"/>
-            <w:r>
-              <w:rPr>
-                <w:lang w:val="en-US"/>
-              </w:rPr>
-              <w:t xml:space="preserve">, string </w:t>
-            </w:r>
-            <w:proofErr w:type="spellStart"/>
-            <w:r>
-              <w:rPr>
-                <w:lang w:val="en-US"/>
-              </w:rPr>
-              <w:t>enddate</w:t>
-            </w:r>
-            <w:proofErr w:type="spellEnd"/>
-            <w:r>
-              <w:rPr>
-                <w:lang w:val="en-US"/>
-              </w:rPr>
-              <w:t>, string[] settings, List&lt;Plot&gt; PLOTS)</w:t>
-            </w:r>
-          </w:p>
-        </w:tc>
-        <w:tc>
-          <w:tcPr>
-            <w:tcW w:w="2823" w:type="dxa"/>
-          </w:tcPr>
-          <w:p>
-            <w:pPr>
-              <w:rPr>
-                <w:lang w:val="en-US"/>
-              </w:rPr>
-            </w:pPr>
-            <w:r>
-              <w:rPr>
-                <w:lang w:val="en-US"/>
-              </w:rPr>
-              <w:t>Loads all the necessary information needed from the database and assigns it to simulation variables.</w:t>
-            </w:r>
-          </w:p>
-        </w:tc>
-        <w:tc>
-          <w:tcPr>
-            <w:tcW w:w="1584" w:type="dxa"/>
-          </w:tcPr>
-          <w:p>
-            <w:pPr>
-              <w:rPr>
-                <w:lang w:val="en-US"/>
-              </w:rPr>
-            </w:pPr>
-          </w:p>
-        </w:tc>
-        <w:tc>
-          <w:tcPr>
-            <w:tcW w:w="1862" w:type="dxa"/>
-          </w:tcPr>
-          <w:p>
-            <w:pPr>
-              <w:rPr>
-                <w:lang w:val="en-US"/>
-              </w:rPr>
-            </w:pPr>
-            <w:r>
-              <w:rPr>
-                <w:lang w:val="en-US"/>
-              </w:rPr>
-              <w:t>Simulation</w:t>
-            </w:r>
-          </w:p>
-        </w:tc>
-      </w:tr>
-      <w:tr>
-        <w:tc>
-          <w:tcPr>
-            <w:tcW w:w="3548" w:type="dxa"/>
-          </w:tcPr>
-          <w:p>
-            <w:pPr>
-              <w:rPr>
-                <w:lang w:val="en-US"/>
-              </w:rPr>
-            </w:pPr>
-            <w:r>
-              <w:rPr>
-                <w:lang w:val="en-US"/>
-              </w:rPr>
-              <w:t>+</w:t>
-            </w:r>
-            <w:proofErr w:type="spellStart"/>
-            <w:r>
-              <w:rPr>
-                <w:lang w:val="en-US"/>
-              </w:rPr>
-              <w:t>AddCrop</w:t>
-            </w:r>
-            <w:proofErr w:type="spellEnd"/>
-            <w:r>
-              <w:rPr>
-                <w:lang w:val="en-US"/>
-              </w:rPr>
-              <w:t>(Crop c, Plot p)</w:t>
-            </w:r>
-          </w:p>
-        </w:tc>
-        <w:tc>
-          <w:tcPr>
-            <w:tcW w:w="2823" w:type="dxa"/>
-          </w:tcPr>
-          <w:p>
-            <w:pPr>
-              <w:rPr>
-                <w:lang w:val="en-US"/>
-              </w:rPr>
-            </w:pPr>
-            <w:r>
-              <w:rPr>
-                <w:lang w:val="en-US"/>
-              </w:rPr>
-              <w:t>Adds selected crop object to the selected plot space</w:t>
-            </w:r>
-          </w:p>
-        </w:tc>
-        <w:tc>
-          <w:tcPr>
-            <w:tcW w:w="1584" w:type="dxa"/>
-          </w:tcPr>
-          <w:p>
-            <w:pPr>
-              <w:rPr>
-                <w:lang w:val="en-US"/>
-              </w:rPr>
-            </w:pPr>
-          </w:p>
-        </w:tc>
-        <w:tc>
-          <w:tcPr>
-            <w:tcW w:w="1862" w:type="dxa"/>
-          </w:tcPr>
-          <w:p>
-            <w:pPr>
-              <w:rPr>
-                <w:lang w:val="en-US"/>
-              </w:rPr>
-            </w:pPr>
-            <w:r>
-              <w:rPr>
-                <w:lang w:val="en-US"/>
-              </w:rPr>
-              <w:t>Simulation</w:t>
-            </w:r>
-          </w:p>
-        </w:tc>
-      </w:tr>
-      <w:tr>
-        <w:tc>
-          <w:tcPr>
-            <w:tcW w:w="3548" w:type="dxa"/>
-          </w:tcPr>
-          <w:p>
-            <w:pPr>
-              <w:rPr>
-                <w:lang w:val="en-US"/>
-              </w:rPr>
-            </w:pPr>
-            <w:r>
-              <w:rPr>
-                <w:lang w:val="en-US"/>
-              </w:rPr>
-              <w:t>+</w:t>
-            </w:r>
-            <w:proofErr w:type="spellStart"/>
-            <w:r>
-              <w:rPr>
-                <w:lang w:val="en-US"/>
-              </w:rPr>
-              <w:t>RemoveCrop</w:t>
-            </w:r>
-            <w:proofErr w:type="spellEnd"/>
-            <w:r>
-              <w:rPr>
-                <w:lang w:val="en-US"/>
-              </w:rPr>
-              <w:t>(Crop c)</w:t>
-            </w:r>
-          </w:p>
-        </w:tc>
-        <w:tc>
-          <w:tcPr>
-            <w:tcW w:w="2823" w:type="dxa"/>
-          </w:tcPr>
-          <w:p>
-            <w:pPr>
-              <w:rPr>
-                <w:lang w:val="en-US"/>
-              </w:rPr>
-            </w:pPr>
-            <w:r>
-              <w:rPr>
-                <w:lang w:val="en-US"/>
-              </w:rPr>
-              <w:t>Removes selected crop object</w:t>
-            </w:r>
-          </w:p>
-        </w:tc>
-        <w:tc>
-          <w:tcPr>
-            <w:tcW w:w="1584" w:type="dxa"/>
-          </w:tcPr>
-          <w:p>
-            <w:pPr>
-              <w:rPr>
-                <w:lang w:val="en-US"/>
-              </w:rPr>
-            </w:pPr>
-          </w:p>
-        </w:tc>
-        <w:tc>
-          <w:tcPr>
-            <w:tcW w:w="1862" w:type="dxa"/>
-          </w:tcPr>
-          <w:p>
-            <w:pPr>
-              <w:rPr>
-                <w:lang w:val="en-US"/>
-              </w:rPr>
-            </w:pPr>
-            <w:r>
-              <w:rPr>
-                <w:lang w:val="en-US"/>
-              </w:rPr>
-              <w:t>Simulation</w:t>
-            </w:r>
-          </w:p>
-        </w:tc>
-      </w:tr>
-      <w:tr>
-        <w:tc>
-          <w:tcPr>
-            <w:tcW w:w="3548" w:type="dxa"/>
-          </w:tcPr>
-          <w:p>
-            <w:pPr>
-              <w:rPr>
-                <w:lang w:val="en-US"/>
-              </w:rPr>
-            </w:pPr>
-            <w:r>
-              <w:rPr>
-                <w:lang w:val="en-US"/>
-              </w:rPr>
-              <w:t>-</w:t>
-            </w:r>
-            <w:proofErr w:type="spellStart"/>
-            <w:r>
-              <w:rPr>
-                <w:lang w:val="en-US"/>
-              </w:rPr>
-              <w:t>DrawPlot</w:t>
-            </w:r>
-            <w:proofErr w:type="spellEnd"/>
-            <w:r>
-              <w:rPr>
-                <w:lang w:val="en-US"/>
-              </w:rPr>
-              <w:t>(Plot p)</w:t>
+              <w:t>-DrawPlot(Plot p)</w:t>
             </w:r>
           </w:p>
         </w:tc>
@@ -3319,35 +2999,7 @@
               <w:rPr>
                 <w:lang w:val="en-US"/>
               </w:rPr>
-              <w:t>+</w:t>
-            </w:r>
-            <w:proofErr w:type="spellStart"/>
-            <w:r>
-              <w:rPr>
-                <w:lang w:val="en-US"/>
-              </w:rPr>
-              <w:t>saveSimulation</w:t>
-            </w:r>
-            <w:proofErr w:type="spellEnd"/>
-            <w:r>
-              <w:rPr>
-                <w:lang w:val="en-US"/>
-              </w:rPr>
-              <w:t xml:space="preserve">(string </w:t>
-            </w:r>
-            <w:proofErr w:type="spellStart"/>
-            <w:r>
-              <w:rPr>
-                <w:lang w:val="en-US"/>
-              </w:rPr>
-              <w:t>fileName</w:t>
-            </w:r>
-            <w:proofErr w:type="spellEnd"/>
-            <w:r>
-              <w:rPr>
-                <w:lang w:val="en-US"/>
-              </w:rPr>
-              <w:t>)</w:t>
+              <w:t>+saveSimulation(string fileName)</w:t>
             </w:r>
           </w:p>
           <w:p>
@@ -3372,35 +3024,7 @@
               <w:rPr>
                 <w:lang w:val="en-US"/>
               </w:rPr>
-              <w:t xml:space="preserve">Save Simulation checks to see if the simulation has made chances since its last save and then turns the simulation into a binary </w:t>
-            </w:r>
-            <w:proofErr w:type="spellStart"/>
-            <w:r>
-              <w:rPr>
-                <w:lang w:val="en-US"/>
-              </w:rPr>
-              <w:t>file,uses</w:t>
-            </w:r>
-            <w:proofErr w:type="spellEnd"/>
-            <w:r>
-              <w:rPr>
-                <w:lang w:val="en-US"/>
-              </w:rPr>
-              <w:t xml:space="preserve"> the </w:t>
-            </w:r>
-            <w:proofErr w:type="spellStart"/>
-            <w:r>
-              <w:rPr>
-                <w:lang w:val="en-US"/>
-              </w:rPr>
-              <w:t>FileHandler</w:t>
-            </w:r>
-            <w:proofErr w:type="spellEnd"/>
-            <w:r>
-              <w:rPr>
-                <w:lang w:val="en-US"/>
-              </w:rPr>
-              <w:t xml:space="preserve"> class to go into the database and save the current simulations name and object. </w:t>
+              <w:t xml:space="preserve">Save Simulation checks to see if the simulation has made chances since its last save and then turns the simulation into a binary file,uses the FileHandler class to go into the database and save the current simulations name and object. </w:t>
             </w:r>
           </w:p>
         </w:tc>
@@ -3426,14 +3050,12 @@
                 <w:lang w:val="en-US"/>
               </w:rPr>
             </w:pPr>
-            <w:proofErr w:type="spellStart"/>
             <w:r>
               <w:rPr>
                 <w:lang w:val="en-US"/>
               </w:rPr>
               <w:t>SimulationStorage</w:t>
             </w:r>
-            <w:proofErr w:type="spellEnd"/>
           </w:p>
         </w:tc>
       </w:tr>
@@ -3452,35 +3074,7 @@
               <w:rPr>
                 <w:lang w:val="en-US"/>
               </w:rPr>
-              <w:t>+</w:t>
-            </w:r>
-            <w:proofErr w:type="spellStart"/>
-            <w:r>
-              <w:rPr>
-                <w:lang w:val="en-US"/>
-              </w:rPr>
-              <w:t>LoadSimulation</w:t>
-            </w:r>
-            <w:proofErr w:type="spellEnd"/>
-            <w:r>
-              <w:rPr>
-                <w:lang w:val="en-US"/>
-              </w:rPr>
-              <w:t xml:space="preserve">( string </w:t>
-            </w:r>
-            <w:proofErr w:type="spellStart"/>
-            <w:r>
-              <w:rPr>
-                <w:lang w:val="en-US"/>
-              </w:rPr>
-              <w:t>fileName</w:t>
-            </w:r>
-            <w:proofErr w:type="spellEnd"/>
-            <w:r>
-              <w:rPr>
-                <w:lang w:val="en-US"/>
-              </w:rPr>
-              <w:t>)</w:t>
+              <w:t>+LoadSimulation( string fileName)</w:t>
             </w:r>
           </w:p>
         </w:tc>
@@ -3498,55 +3092,13 @@
               <w:rPr>
                 <w:lang w:val="en-US"/>
               </w:rPr>
-              <w:t xml:space="preserve">Enters into the database using the </w:t>
-            </w:r>
-            <w:proofErr w:type="spellStart"/>
-            <w:r>
-              <w:rPr>
-                <w:lang w:val="en-US"/>
-              </w:rPr>
-              <w:t>FileHandler</w:t>
-            </w:r>
-            <w:proofErr w:type="spellEnd"/>
-            <w:r>
-              <w:rPr>
-                <w:lang w:val="en-US"/>
-              </w:rPr>
-              <w:t xml:space="preserve"> class and</w:t>
-            </w:r>
-            <w:r>
-              <w:rPr>
-                <w:lang w:val="en-US"/>
-              </w:rPr>
-              <w:t xml:space="preserve"> </w:t>
-            </w:r>
-            <w:proofErr w:type="spellStart"/>
-            <w:r>
-              <w:rPr>
-                <w:lang w:val="en-US"/>
-              </w:rPr>
-              <w:t>searchs</w:t>
-            </w:r>
-            <w:proofErr w:type="spellEnd"/>
-            <w:r>
-              <w:rPr>
-                <w:lang w:val="en-US"/>
-              </w:rPr>
-              <w:t xml:space="preserve"> for the given the </w:t>
-            </w:r>
-            <w:proofErr w:type="spellStart"/>
-            <w:r>
-              <w:rPr>
-                <w:lang w:val="en-US"/>
-              </w:rPr>
-              <w:t>FileName</w:t>
-            </w:r>
-            <w:proofErr w:type="spellEnd"/>
-            <w:r>
-              <w:rPr>
-                <w:lang w:val="en-US"/>
-              </w:rPr>
-              <w:t xml:space="preserve"> and turns the binary file into a simulation object and subsequently returns that object.</w:t>
+              <w:t>Enters into the database using the FileHandler class and</w:t>
+            </w:r>
+            <w:r>
+              <w:rPr>
+                <w:lang w:val="en-US"/>
+              </w:rPr>
+              <w:t xml:space="preserve"> searchs for the given the FileName and turns the binary file into a simulation object and subsequently returns that object.</w:t>
             </w:r>
           </w:p>
         </w:tc>
@@ -3578,14 +3130,12 @@
                 <w:lang w:val="en-US"/>
               </w:rPr>
             </w:pPr>
-            <w:proofErr w:type="spellStart"/>
             <w:r>
               <w:rPr>
                 <w:lang w:val="en-US"/>
               </w:rPr>
               <w:t>SimulationStorage</w:t>
             </w:r>
-            <w:proofErr w:type="spellEnd"/>
           </w:p>
         </w:tc>
       </w:tr>
@@ -3629,21 +3179,7 @@
               <w:rPr>
                 <w:lang w:val="en-US"/>
               </w:rPr>
-              <w:t>+</w:t>
-            </w:r>
-            <w:proofErr w:type="spellStart"/>
-            <w:r>
-              <w:rPr>
-                <w:lang w:val="en-US"/>
-              </w:rPr>
-              <w:t>AddCrop</w:t>
-            </w:r>
-            <w:proofErr w:type="spellEnd"/>
-            <w:r>
-              <w:rPr>
-                <w:lang w:val="en-US"/>
-              </w:rPr>
-              <w:t>(Crop crop)</w:t>
+              <w:t>+AddCrop(Crop crop)</w:t>
             </w:r>
           </w:p>
         </w:tc>
@@ -3725,49 +3261,7 @@
               <w:rPr>
                 <w:lang w:val="en-US"/>
               </w:rPr>
-              <w:t>+</w:t>
-            </w:r>
-            <w:proofErr w:type="spellStart"/>
-            <w:r>
-              <w:rPr>
-                <w:lang w:val="en-US"/>
-              </w:rPr>
-              <w:t>RemoveCrop</w:t>
-            </w:r>
-            <w:proofErr w:type="spellEnd"/>
-            <w:r>
-              <w:rPr>
-                <w:lang w:val="en-US"/>
-              </w:rPr>
-              <w:t>(</w:t>
-            </w:r>
-            <w:proofErr w:type="spellStart"/>
-            <w:r>
-              <w:rPr>
-                <w:lang w:val="en-US"/>
-              </w:rPr>
-              <w:t>int</w:t>
-            </w:r>
-            <w:proofErr w:type="spellEnd"/>
-            <w:r>
-              <w:rPr>
-                <w:lang w:val="en-US"/>
-              </w:rPr>
-              <w:t xml:space="preserve"> </w:t>
-            </w:r>
-            <w:proofErr w:type="spellStart"/>
-            <w:r>
-              <w:rPr>
-                <w:lang w:val="en-US"/>
-              </w:rPr>
-              <w:t>atweek</w:t>
-            </w:r>
-            <w:proofErr w:type="spellEnd"/>
-            <w:r>
-              <w:rPr>
-                <w:lang w:val="en-US"/>
-              </w:rPr>
-              <w:t>)</w:t>
+              <w:t>+RemoveCrop(int atweek)</w:t>
             </w:r>
           </w:p>
         </w:tc>
@@ -3835,21 +3329,7 @@
               <w:rPr>
                 <w:lang w:val="en-US"/>
               </w:rPr>
-              <w:t>+</w:t>
-            </w:r>
-            <w:proofErr w:type="spellStart"/>
-            <w:r>
-              <w:rPr>
-                <w:lang w:val="en-US"/>
-              </w:rPr>
-              <w:t>getCurrentCropData</w:t>
-            </w:r>
-            <w:proofErr w:type="spellEnd"/>
-            <w:r>
-              <w:rPr>
-                <w:lang w:val="en-US"/>
-              </w:rPr>
-              <w:t>()</w:t>
+              <w:t>+getCurrentCropData()</w:t>
             </w:r>
           </w:p>
         </w:tc>
@@ -3867,35 +3347,81 @@
               <w:rPr>
                 <w:lang w:val="en-US"/>
               </w:rPr>
-              <w:t xml:space="preserve">Calculates the crop details and returns the information as a </w:t>
-            </w:r>
-            <w:proofErr w:type="spellStart"/>
+              <w:t>Calculates the crop details and returns the information as a CropData object. This method however will take into account the currentDate from the Simulation base class.</w:t>
+            </w:r>
+          </w:p>
+        </w:tc>
+        <w:tc>
+          <w:tcPr>
+            <w:tcW w:w="1584" w:type="dxa"/>
+          </w:tcPr>
+          <w:p>
+            <w:pPr>
+              <w:rPr>
+                <w:lang w:val="en-US"/>
+              </w:rPr>
+            </w:pPr>
             <w:r>
               <w:rPr>
                 <w:lang w:val="en-US"/>
               </w:rPr>
               <w:t>CropData</w:t>
             </w:r>
-            <w:proofErr w:type="spellEnd"/>
-            <w:r>
-              <w:rPr>
-                <w:lang w:val="en-US"/>
-              </w:rPr>
-              <w:t xml:space="preserve"> object. This method however will take into account the </w:t>
-            </w:r>
-            <w:proofErr w:type="spellStart"/>
-            <w:r>
-              <w:rPr>
-                <w:lang w:val="en-US"/>
-              </w:rPr>
-              <w:t>currentDate</w:t>
-            </w:r>
-            <w:proofErr w:type="spellEnd"/>
-            <w:r>
-              <w:rPr>
-                <w:lang w:val="en-US"/>
-              </w:rPr>
-              <w:t xml:space="preserve"> from the Simulation base class.</w:t>
+          </w:p>
+        </w:tc>
+        <w:tc>
+          <w:tcPr>
+            <w:tcW w:w="1862" w:type="dxa"/>
+          </w:tcPr>
+          <w:p>
+            <w:pPr>
+              <w:rPr>
+                <w:lang w:val="en-US"/>
+              </w:rPr>
+            </w:pPr>
+            <w:r>
+              <w:rPr>
+                <w:lang w:val="en-US"/>
+              </w:rPr>
+              <w:t>Plot</w:t>
+            </w:r>
+          </w:p>
+        </w:tc>
+      </w:tr>
+      <w:tr>
+        <w:tc>
+          <w:tcPr>
+            <w:tcW w:w="3548" w:type="dxa"/>
+          </w:tcPr>
+          <w:p>
+            <w:pPr>
+              <w:rPr>
+                <w:lang w:val="en-US"/>
+              </w:rPr>
+            </w:pPr>
+            <w:r>
+              <w:rPr>
+                <w:lang w:val="en-US"/>
+              </w:rPr>
+              <w:t>+GetCropSummary()</w:t>
+            </w:r>
+          </w:p>
+        </w:tc>
+        <w:tc>
+          <w:tcPr>
+            <w:tcW w:w="2823" w:type="dxa"/>
+          </w:tcPr>
+          <w:p>
+            <w:pPr>
+              <w:rPr>
+                <w:lang w:val="en-US"/>
+              </w:rPr>
+            </w:pPr>
+            <w:r>
+              <w:rPr>
+                <w:lang w:val="en-US"/>
+              </w:rPr>
+              <w:t>Goes through the plotweek objects and for every week returns a list of cropdata objects</w:t>
             </w:r>
           </w:p>
         </w:tc>
@@ -3909,14 +3435,92 @@
                 <w:lang w:val="en-US"/>
               </w:rPr>
             </w:pPr>
-            <w:proofErr w:type="spellStart"/>
+            <w:r>
+              <w:rPr>
+                <w:lang w:val="en-US"/>
+              </w:rPr>
+              <w:t>List&lt;CropData&gt;</w:t>
+            </w:r>
+          </w:p>
+        </w:tc>
+        <w:tc>
+          <w:tcPr>
+            <w:tcW w:w="1862" w:type="dxa"/>
+          </w:tcPr>
+          <w:p>
+            <w:pPr>
+              <w:rPr>
+                <w:lang w:val="en-US"/>
+              </w:rPr>
+            </w:pPr>
+            <w:r>
+              <w:rPr>
+                <w:lang w:val="en-US"/>
+              </w:rPr>
+              <w:t>Plot</w:t>
+            </w:r>
+          </w:p>
+        </w:tc>
+      </w:tr>
+      <w:tr>
+        <w:tc>
+          <w:tcPr>
+            <w:tcW w:w="3548" w:type="dxa"/>
+          </w:tcPr>
+          <w:p>
+            <w:pPr>
+              <w:rPr>
+                <w:lang w:val="en-US"/>
+              </w:rPr>
+            </w:pPr>
+            <w:r>
+              <w:rPr>
+                <w:lang w:val="en-US"/>
+              </w:rPr>
+              <w:t>+GetCropDataByDate(Date d)</w:t>
+            </w:r>
+          </w:p>
+        </w:tc>
+        <w:tc>
+          <w:tcPr>
+            <w:tcW w:w="2823" w:type="dxa"/>
+          </w:tcPr>
+          <w:p>
+            <w:pPr>
+              <w:rPr>
+                <w:lang w:val="en-US"/>
+              </w:rPr>
+            </w:pPr>
+            <w:r>
+              <w:rPr>
+                <w:lang w:val="en-US"/>
+              </w:rPr>
+              <w:t xml:space="preserve">Similar to the GetCurrentCropData </w:t>
+            </w:r>
+            <w:r>
+              <w:rPr>
+                <w:lang w:val="en-US"/>
+              </w:rPr>
+              <w:t>method, this method returns information about CropData object for a given data.</w:t>
+            </w:r>
+          </w:p>
+        </w:tc>
+        <w:tc>
+          <w:tcPr>
+            <w:tcW w:w="1584" w:type="dxa"/>
+          </w:tcPr>
+          <w:p>
+            <w:pPr>
+              <w:rPr>
+                <w:lang w:val="en-US"/>
+              </w:rPr>
+            </w:pPr>
             <w:r>
               <w:rPr>
                 <w:lang w:val="en-US"/>
               </w:rPr>
               <w:t>CropData</w:t>
             </w:r>
-            <w:proofErr w:type="spellEnd"/>
           </w:p>
         </w:tc>
         <w:tc>
@@ -3953,21 +3557,7 @@
               <w:rPr>
                 <w:lang w:val="en-US"/>
               </w:rPr>
-              <w:t>+</w:t>
-            </w:r>
-            <w:proofErr w:type="spellStart"/>
-            <w:r>
-              <w:rPr>
-                <w:lang w:val="en-US"/>
-              </w:rPr>
-              <w:t>GetCropSummary</w:t>
-            </w:r>
-            <w:proofErr w:type="spellEnd"/>
-            <w:r>
-              <w:rPr>
-                <w:lang w:val="en-US"/>
-              </w:rPr>
-              <w:t>()</w:t>
+              <w:t>-NurishLand(int week, Crop crop)</w:t>
             </w:r>
           </w:p>
         </w:tc>
@@ -3985,35 +3575,7 @@
               <w:rPr>
                 <w:lang w:val="en-US"/>
               </w:rPr>
-              <w:t xml:space="preserve">Goes through the </w:t>
-            </w:r>
-            <w:proofErr w:type="spellStart"/>
-            <w:r>
-              <w:rPr>
-                <w:lang w:val="en-US"/>
-              </w:rPr>
-              <w:t>plotweek</w:t>
-            </w:r>
-            <w:proofErr w:type="spellEnd"/>
-            <w:r>
-              <w:rPr>
-                <w:lang w:val="en-US"/>
-              </w:rPr>
-              <w:t xml:space="preserve"> objects and for every week returns a list of </w:t>
-            </w:r>
-            <w:proofErr w:type="spellStart"/>
-            <w:r>
-              <w:rPr>
-                <w:lang w:val="en-US"/>
-              </w:rPr>
-              <w:t>cropdata</w:t>
-            </w:r>
-            <w:proofErr w:type="spellEnd"/>
-            <w:r>
-              <w:rPr>
-                <w:lang w:val="en-US"/>
-              </w:rPr>
-              <w:t xml:space="preserve"> objects</w:t>
+              <w:t>Depending on the selected amount of water to be added and the Weather Factors, this method calculates and assigns the amount of water.</w:t>
             </w:r>
           </w:p>
         </w:tc>
@@ -4027,26 +3589,6 @@
                 <w:lang w:val="en-US"/>
               </w:rPr>
             </w:pPr>
-            <w:r>
-              <w:rPr>
-                <w:lang w:val="en-US"/>
-              </w:rPr>
-              <w:t>List&lt;</w:t>
-            </w:r>
-            <w:proofErr w:type="spellStart"/>
-            <w:r>
-              <w:rPr>
-                <w:lang w:val="en-US"/>
-              </w:rPr>
-              <w:t>CropData</w:t>
-            </w:r>
-            <w:proofErr w:type="spellEnd"/>
-            <w:r>
-              <w:rPr>
-                <w:lang w:val="en-US"/>
-              </w:rPr>
-              <w:t>&gt;</w:t>
-            </w:r>
           </w:p>
         </w:tc>
         <w:tc>
@@ -4083,21 +3625,7 @@
               <w:rPr>
                 <w:lang w:val="en-US"/>
               </w:rPr>
-              <w:t>+</w:t>
-            </w:r>
-            <w:proofErr w:type="spellStart"/>
-            <w:r>
-              <w:rPr>
-                <w:lang w:val="en-US"/>
-              </w:rPr>
-              <w:t>GetCropDataByDate</w:t>
-            </w:r>
-            <w:proofErr w:type="spellEnd"/>
-            <w:r>
-              <w:rPr>
-                <w:lang w:val="en-US"/>
-              </w:rPr>
-              <w:t>(Date d)</w:t>
+              <w:t>-CalculateWeatherFactors(int week)</w:t>
             </w:r>
           </w:p>
         </w:tc>
@@ -4115,41 +3643,7 @@
               <w:rPr>
                 <w:lang w:val="en-US"/>
               </w:rPr>
-              <w:t xml:space="preserve">Similar to the </w:t>
-            </w:r>
-            <w:proofErr w:type="spellStart"/>
-            <w:r>
-              <w:rPr>
-                <w:lang w:val="en-US"/>
-              </w:rPr>
-              <w:t>GetCurrentCropData</w:t>
-            </w:r>
-            <w:proofErr w:type="spellEnd"/>
-            <w:r>
-              <w:rPr>
-                <w:lang w:val="en-US"/>
-              </w:rPr>
-              <w:t xml:space="preserve"> </w:t>
-            </w:r>
-            <w:r>
-              <w:rPr>
-                <w:lang w:val="en-US"/>
-              </w:rPr>
-              <w:t xml:space="preserve">method, this method returns information about </w:t>
-            </w:r>
-            <w:proofErr w:type="spellStart"/>
-            <w:r>
-              <w:rPr>
-                <w:lang w:val="en-US"/>
-              </w:rPr>
-              <w:t>CropData</w:t>
-            </w:r>
-            <w:proofErr w:type="spellEnd"/>
-            <w:r>
-              <w:rPr>
-                <w:lang w:val="en-US"/>
-              </w:rPr>
-              <w:t xml:space="preserve"> object for a given data.</w:t>
+              <w:t>Changes the soil conditions for the given week.</w:t>
             </w:r>
           </w:p>
         </w:tc>
@@ -4163,14 +3657,6 @@
                 <w:lang w:val="en-US"/>
               </w:rPr>
             </w:pPr>
-            <w:proofErr w:type="spellStart"/>
-            <w:r>
-              <w:rPr>
-                <w:lang w:val="en-US"/>
-              </w:rPr>
-              <w:t>CropData</w:t>
-            </w:r>
-            <w:proofErr w:type="spellEnd"/>
           </w:p>
         </w:tc>
         <w:tc>
@@ -4207,35 +3693,7 @@
               <w:rPr>
                 <w:lang w:val="en-US"/>
               </w:rPr>
-              <w:t>-</w:t>
-            </w:r>
-            <w:proofErr w:type="spellStart"/>
-            <w:r>
-              <w:rPr>
-                <w:lang w:val="en-US"/>
-              </w:rPr>
-              <w:t>NurishLand</w:t>
-            </w:r>
-            <w:proofErr w:type="spellEnd"/>
-            <w:r>
-              <w:rPr>
-                <w:lang w:val="en-US"/>
-              </w:rPr>
-              <w:t>(</w:t>
-            </w:r>
-            <w:proofErr w:type="spellStart"/>
-            <w:r>
-              <w:rPr>
-                <w:lang w:val="en-US"/>
-              </w:rPr>
-              <w:t>int</w:t>
-            </w:r>
-            <w:proofErr w:type="spellEnd"/>
-            <w:r>
-              <w:rPr>
-                <w:lang w:val="en-US"/>
-              </w:rPr>
-              <w:t xml:space="preserve"> week, Crop crop)</w:t>
+              <w:t xml:space="preserve">-drawSelf( ) </w:t>
             </w:r>
           </w:p>
         </w:tc>
@@ -4253,7 +3711,13 @@
               <w:rPr>
                 <w:lang w:val="en-US"/>
               </w:rPr>
-              <w:t>Depending on the selected amount of water to be added and the Weather Factors, this method calculates and assigns the amount of water.</w:t>
+              <w:t>Each plot will be in charge of drawing itself. As the simulation moves back and forth between weeks drawSelf will be called ONLY when the current image displayed n</w:t>
+            </w:r>
+            <w:r>
+              <w:rPr>
+                <w:lang w:val="en-US"/>
+              </w:rPr>
+              <w:t>eeds to be changed based.</w:t>
             </w:r>
           </w:p>
         </w:tc>
@@ -4303,35 +3767,7 @@
               <w:rPr>
                 <w:lang w:val="en-US"/>
               </w:rPr>
-              <w:t>-</w:t>
-            </w:r>
-            <w:proofErr w:type="spellStart"/>
-            <w:r>
-              <w:rPr>
-                <w:lang w:val="en-US"/>
-              </w:rPr>
-              <w:t>CalculateWeatherFactors</w:t>
-            </w:r>
-            <w:proofErr w:type="spellEnd"/>
-            <w:r>
-              <w:rPr>
-                <w:lang w:val="en-US"/>
-              </w:rPr>
-              <w:t>(</w:t>
-            </w:r>
-            <w:proofErr w:type="spellStart"/>
-            <w:r>
-              <w:rPr>
-                <w:lang w:val="en-US"/>
-              </w:rPr>
-              <w:t>int</w:t>
-            </w:r>
-            <w:proofErr w:type="spellEnd"/>
-            <w:r>
-              <w:rPr>
-                <w:lang w:val="en-US"/>
-              </w:rPr>
-              <w:t xml:space="preserve"> week)</w:t>
+              <w:t xml:space="preserve">+deleteAllCrops() </w:t>
             </w:r>
           </w:p>
         </w:tc>
@@ -4349,205 +3785,7 @@
               <w:rPr>
                 <w:lang w:val="en-US"/>
               </w:rPr>
-              <w:t>Changes the soil conditions for the given week.</w:t>
-            </w:r>
-          </w:p>
-        </w:tc>
-        <w:tc>
-          <w:tcPr>
-            <w:tcW w:w="1584" w:type="dxa"/>
-          </w:tcPr>
-          <w:p>
-            <w:pPr>
-              <w:rPr>
-                <w:lang w:val="en-US"/>
-              </w:rPr>
-            </w:pPr>
-          </w:p>
-        </w:tc>
-        <w:tc>
-          <w:tcPr>
-            <w:tcW w:w="1862" w:type="dxa"/>
-          </w:tcPr>
-          <w:p>
-            <w:pPr>
-              <w:rPr>
-                <w:lang w:val="en-US"/>
-              </w:rPr>
-            </w:pPr>
-            <w:r>
-              <w:rPr>
-                <w:lang w:val="en-US"/>
-              </w:rPr>
-              <w:t>Plot</w:t>
-            </w:r>
-          </w:p>
-        </w:tc>
-      </w:tr>
-      <w:tr>
-        <w:tc>
-          <w:tcPr>
-            <w:tcW w:w="3548" w:type="dxa"/>
-          </w:tcPr>
-          <w:p>
-            <w:pPr>
-              <w:rPr>
-                <w:lang w:val="en-US"/>
-              </w:rPr>
-            </w:pPr>
-            <w:r>
-              <w:rPr>
-                <w:lang w:val="en-US"/>
-              </w:rPr>
-              <w:t>-</w:t>
-            </w:r>
-            <w:proofErr w:type="spellStart"/>
-            <w:r>
-              <w:rPr>
-                <w:lang w:val="en-US"/>
-              </w:rPr>
-              <w:t>drawSelf</w:t>
-            </w:r>
-            <w:proofErr w:type="spellEnd"/>
-            <w:r>
-              <w:rPr>
-                <w:lang w:val="en-US"/>
-              </w:rPr>
-              <w:t xml:space="preserve">( ) </w:t>
-            </w:r>
-          </w:p>
-        </w:tc>
-        <w:tc>
-          <w:tcPr>
-            <w:tcW w:w="2823" w:type="dxa"/>
-          </w:tcPr>
-          <w:p>
-            <w:pPr>
-              <w:rPr>
-                <w:lang w:val="en-US"/>
-              </w:rPr>
-            </w:pPr>
-            <w:r>
-              <w:rPr>
-                <w:lang w:val="en-US"/>
-              </w:rPr>
-              <w:t xml:space="preserve">Each plot will be in charge of drawing itself. As the simulation moves back and forth between weeks </w:t>
-            </w:r>
-            <w:proofErr w:type="spellStart"/>
-            <w:r>
-              <w:rPr>
-                <w:lang w:val="en-US"/>
-              </w:rPr>
-              <w:t>drawSelf</w:t>
-            </w:r>
-            <w:proofErr w:type="spellEnd"/>
-            <w:r>
-              <w:rPr>
-                <w:lang w:val="en-US"/>
-              </w:rPr>
-              <w:t xml:space="preserve"> will be called ONLY when the current image displayed n</w:t>
-            </w:r>
-            <w:r>
-              <w:rPr>
-                <w:lang w:val="en-US"/>
-              </w:rPr>
-              <w:t>eeds to be changed based.</w:t>
-            </w:r>
-          </w:p>
-        </w:tc>
-        <w:tc>
-          <w:tcPr>
-            <w:tcW w:w="1584" w:type="dxa"/>
-          </w:tcPr>
-          <w:p>
-            <w:pPr>
-              <w:rPr>
-                <w:lang w:val="en-US"/>
-              </w:rPr>
-            </w:pPr>
-          </w:p>
-        </w:tc>
-        <w:tc>
-          <w:tcPr>
-            <w:tcW w:w="1862" w:type="dxa"/>
-          </w:tcPr>
-          <w:p>
-            <w:pPr>
-              <w:rPr>
-                <w:lang w:val="en-US"/>
-              </w:rPr>
-            </w:pPr>
-            <w:r>
-              <w:rPr>
-                <w:lang w:val="en-US"/>
-              </w:rPr>
-              <w:t>Plot</w:t>
-            </w:r>
-          </w:p>
-        </w:tc>
-      </w:tr>
-      <w:tr>
-        <w:tc>
-          <w:tcPr>
-            <w:tcW w:w="3548" w:type="dxa"/>
-          </w:tcPr>
-          <w:p>
-            <w:pPr>
-              <w:rPr>
-                <w:lang w:val="en-US"/>
-              </w:rPr>
-            </w:pPr>
-            <w:r>
-              <w:rPr>
-                <w:lang w:val="en-US"/>
-              </w:rPr>
-              <w:t>+</w:t>
-            </w:r>
-            <w:proofErr w:type="spellStart"/>
-            <w:r>
-              <w:rPr>
-                <w:lang w:val="en-US"/>
-              </w:rPr>
-              <w:t>deleteAllCrops</w:t>
-            </w:r>
-            <w:proofErr w:type="spellEnd"/>
-            <w:r>
-              <w:rPr>
-                <w:lang w:val="en-US"/>
-              </w:rPr>
-              <w:t xml:space="preserve">() </w:t>
-            </w:r>
-          </w:p>
-        </w:tc>
-        <w:tc>
-          <w:tcPr>
-            <w:tcW w:w="2823" w:type="dxa"/>
-          </w:tcPr>
-          <w:p>
-            <w:pPr>
-              <w:rPr>
-                <w:lang w:val="en-US"/>
-              </w:rPr>
-            </w:pPr>
-            <w:r>
-              <w:rPr>
-                <w:lang w:val="en-US"/>
-              </w:rPr>
-              <w:t xml:space="preserve">Will firstly look at the surrounding Plots and if the surrounds plots hold the same type of crops then </w:t>
-            </w:r>
-            <w:proofErr w:type="spellStart"/>
-            <w:r>
-              <w:rPr>
-                <w:lang w:val="en-US"/>
-              </w:rPr>
-              <w:t>deleteAllCrops</w:t>
-            </w:r>
-            <w:proofErr w:type="spellEnd"/>
-            <w:r>
-              <w:rPr>
-                <w:lang w:val="en-US"/>
-              </w:rPr>
-              <w:t xml:space="preserve"> will also be called in the other plot. Until no crop is found. Then it will </w:t>
+              <w:t xml:space="preserve">Will firstly look at the surrounding Plots and if the surrounds plots hold the same type of crops then deleteAllCrops will also be called in the other plot. Until no crop is found. Then it will </w:t>
             </w:r>
             <w:r>
               <w:rPr>
@@ -4604,21 +3842,7 @@
               <w:rPr>
                 <w:lang w:val="en-US"/>
               </w:rPr>
-              <w:t>-</w:t>
-            </w:r>
-            <w:proofErr w:type="spellStart"/>
-            <w:r>
-              <w:rPr>
-                <w:lang w:val="en-US"/>
-              </w:rPr>
-              <w:t>manageWeeks</w:t>
-            </w:r>
-            <w:proofErr w:type="spellEnd"/>
-            <w:r>
-              <w:rPr>
-                <w:lang w:val="en-US"/>
-              </w:rPr>
-              <w:t xml:space="preserve">( ) </w:t>
+              <w:t xml:space="preserve">-manageWeeks( ) </w:t>
             </w:r>
           </w:p>
         </w:tc>
@@ -4642,21 +3866,7 @@
               <w:rPr>
                 <w:lang w:val="en-US"/>
               </w:rPr>
-              <w:t xml:space="preserve"> based on the start and end date how many </w:t>
-            </w:r>
-            <w:proofErr w:type="spellStart"/>
-            <w:r>
-              <w:rPr>
-                <w:lang w:val="en-US"/>
-              </w:rPr>
-              <w:t>PlotWeek</w:t>
-            </w:r>
-            <w:proofErr w:type="spellEnd"/>
-            <w:r>
-              <w:rPr>
-                <w:lang w:val="en-US"/>
-              </w:rPr>
-              <w:t xml:space="preserve"> objects are needed and creates/delete them as necessary.</w:t>
+              <w:t xml:space="preserve"> based on the start and end date how many PlotWeek objects are needed and creates/delete them as necessary.</w:t>
             </w:r>
           </w:p>
         </w:tc>
@@ -4706,21 +3916,7 @@
               <w:rPr>
                 <w:lang w:val="en-US"/>
               </w:rPr>
-              <w:t>-</w:t>
-            </w:r>
-            <w:proofErr w:type="spellStart"/>
-            <w:r>
-              <w:rPr>
-                <w:lang w:val="en-US"/>
-              </w:rPr>
-              <w:t>calBegintoEnd</w:t>
-            </w:r>
-            <w:proofErr w:type="spellEnd"/>
-            <w:r>
-              <w:rPr>
-                <w:lang w:val="en-US"/>
-              </w:rPr>
-              <w:t>( )</w:t>
+              <w:t>-calBegintoEnd( )</w:t>
             </w:r>
           </w:p>
         </w:tc>
@@ -4788,21 +3984,7 @@
               <w:rPr>
                 <w:lang w:val="en-US"/>
               </w:rPr>
-              <w:t>-</w:t>
-            </w:r>
-            <w:proofErr w:type="spellStart"/>
-            <w:r>
-              <w:rPr>
-                <w:lang w:val="en-US"/>
-              </w:rPr>
-              <w:t>calCurrentDate</w:t>
-            </w:r>
-            <w:proofErr w:type="spellEnd"/>
-            <w:r>
-              <w:rPr>
-                <w:lang w:val="en-US"/>
-              </w:rPr>
-              <w:t>( )</w:t>
+              <w:t>-calCurrentDate( )</w:t>
             </w:r>
           </w:p>
         </w:tc>
@@ -4820,35 +4002,7 @@
               <w:rPr>
                 <w:lang w:val="en-US"/>
               </w:rPr>
-              <w:t xml:space="preserve">This methods considers the current date the simulation is at will call </w:t>
-            </w:r>
-            <w:proofErr w:type="spellStart"/>
-            <w:r>
-              <w:rPr>
-                <w:lang w:val="en-US"/>
-              </w:rPr>
-              <w:t>drawself</w:t>
-            </w:r>
-            <w:proofErr w:type="spellEnd"/>
-            <w:r>
-              <w:rPr>
-                <w:lang w:val="en-US"/>
-              </w:rPr>
-              <w:t xml:space="preserve"> if needed. This method is called when </w:t>
-            </w:r>
-            <w:proofErr w:type="spellStart"/>
-            <w:r>
-              <w:rPr>
-                <w:lang w:val="en-US"/>
-              </w:rPr>
-              <w:t>CurrentDate</w:t>
-            </w:r>
-            <w:proofErr w:type="spellEnd"/>
-            <w:r>
-              <w:rPr>
-                <w:lang w:val="en-US"/>
-              </w:rPr>
-              <w:t xml:space="preserve"> has changed. </w:t>
+              <w:t xml:space="preserve">This methods considers the current date the simulation is at will call drawself if needed. This method is called when CurrentDate has changed. </w:t>
             </w:r>
           </w:p>
         </w:tc>
@@ -4898,77 +4052,7 @@
               <w:rPr>
                 <w:lang w:val="en-US"/>
               </w:rPr>
-              <w:t>-</w:t>
-            </w:r>
-            <w:proofErr w:type="spellStart"/>
-            <w:r>
-              <w:rPr>
-                <w:lang w:val="en-US"/>
-              </w:rPr>
-              <w:t>CalculateCropGrowth</w:t>
-            </w:r>
-            <w:proofErr w:type="spellEnd"/>
-            <w:r>
-              <w:rPr>
-                <w:lang w:val="en-US"/>
-              </w:rPr>
-              <w:t xml:space="preserve">( </w:t>
-            </w:r>
-            <w:proofErr w:type="spellStart"/>
-            <w:r>
-              <w:rPr>
-                <w:lang w:val="en-US"/>
-              </w:rPr>
-              <w:t>int</w:t>
-            </w:r>
-            <w:proofErr w:type="spellEnd"/>
-            <w:r>
-              <w:rPr>
-                <w:lang w:val="en-US"/>
-              </w:rPr>
-              <w:t xml:space="preserve"> </w:t>
-            </w:r>
-            <w:proofErr w:type="spellStart"/>
-            <w:r>
-              <w:rPr>
-                <w:lang w:val="en-US"/>
-              </w:rPr>
-              <w:t>PlotWeek</w:t>
-            </w:r>
-            <w:proofErr w:type="spellEnd"/>
-            <w:r>
-              <w:rPr>
-                <w:lang w:val="en-US"/>
-              </w:rPr>
-              <w:t xml:space="preserve">, </w:t>
-            </w:r>
-            <w:proofErr w:type="spellStart"/>
-            <w:r>
-              <w:rPr>
-                <w:lang w:val="en-US"/>
-              </w:rPr>
-              <w:t>int</w:t>
-            </w:r>
-            <w:proofErr w:type="spellEnd"/>
-            <w:r>
-              <w:rPr>
-                <w:lang w:val="en-US"/>
-              </w:rPr>
-              <w:t xml:space="preserve"> </w:t>
-            </w:r>
-            <w:proofErr w:type="spellStart"/>
-            <w:r>
-              <w:rPr>
-                <w:lang w:val="en-US"/>
-              </w:rPr>
-              <w:t>CropWeek</w:t>
-            </w:r>
-            <w:proofErr w:type="spellEnd"/>
-            <w:r>
-              <w:rPr>
-                <w:lang w:val="en-US"/>
-              </w:rPr>
-              <w:t>, Crop crop)</w:t>
+              <w:t>-CalculateCropGrowth( int PlotWeek, int CropWeek, Crop crop)</w:t>
             </w:r>
           </w:p>
         </w:tc>
@@ -5036,21 +4120,7 @@
               <w:rPr>
                 <w:lang w:val="en-US"/>
               </w:rPr>
-              <w:t>-</w:t>
-            </w:r>
-            <w:proofErr w:type="spellStart"/>
-            <w:r>
-              <w:rPr>
-                <w:lang w:val="en-US"/>
-              </w:rPr>
-              <w:t>reasonOfDeath</w:t>
-            </w:r>
-            <w:proofErr w:type="spellEnd"/>
-            <w:r>
-              <w:rPr>
-                <w:lang w:val="en-US"/>
-              </w:rPr>
-              <w:t>(Crop crop)</w:t>
+              <w:t>-reasonOfDeath(Crop crop)</w:t>
             </w:r>
           </w:p>
         </w:tc>
@@ -5149,21 +4219,7 @@
               <w:rPr>
                 <w:lang w:val="en-US"/>
               </w:rPr>
-              <w:t>-</w:t>
-            </w:r>
-            <w:proofErr w:type="spellStart"/>
-            <w:r>
-              <w:rPr>
-                <w:lang w:val="en-US"/>
-              </w:rPr>
-              <w:t>loadImage</w:t>
-            </w:r>
-            <w:proofErr w:type="spellEnd"/>
-            <w:r>
-              <w:rPr>
-                <w:lang w:val="en-US"/>
-              </w:rPr>
-              <w:t>( )</w:t>
+              <w:t>-loadImage( )</w:t>
             </w:r>
           </w:p>
         </w:tc>
@@ -5213,14 +4269,12 @@
                 <w:lang w:val="en-US"/>
               </w:rPr>
             </w:pPr>
-            <w:proofErr w:type="spellStart"/>
             <w:r>
               <w:rPr>
                 <w:lang w:val="en-US"/>
               </w:rPr>
               <w:t>DataBase</w:t>
             </w:r>
-            <w:proofErr w:type="spellEnd"/>
           </w:p>
         </w:tc>
       </w:tr>
@@ -5239,21 +4293,7 @@
               <w:rPr>
                 <w:lang w:val="en-US"/>
               </w:rPr>
-              <w:t>-</w:t>
-            </w:r>
-            <w:proofErr w:type="spellStart"/>
-            <w:r>
-              <w:rPr>
-                <w:lang w:val="en-US"/>
-              </w:rPr>
-              <w:t>LoadAllCrops</w:t>
-            </w:r>
-            <w:proofErr w:type="spellEnd"/>
-            <w:r>
-              <w:rPr>
-                <w:lang w:val="en-US"/>
-              </w:rPr>
-              <w:t>()</w:t>
+              <w:t>-LoadAllCrops()</w:t>
             </w:r>
           </w:p>
         </w:tc>
@@ -5303,14 +4343,12 @@
                 <w:lang w:val="en-US"/>
               </w:rPr>
             </w:pPr>
-            <w:proofErr w:type="spellStart"/>
             <w:r>
               <w:rPr>
                 <w:lang w:val="en-US"/>
               </w:rPr>
               <w:t>DataBase</w:t>
             </w:r>
-            <w:proofErr w:type="spellEnd"/>
           </w:p>
         </w:tc>
       </w:tr>
@@ -5329,49 +4367,7 @@
               <w:rPr>
                 <w:lang w:val="en-US"/>
               </w:rPr>
-              <w:t>-</w:t>
-            </w:r>
-            <w:proofErr w:type="spellStart"/>
-            <w:r>
-              <w:rPr>
-                <w:lang w:val="en-US"/>
-              </w:rPr>
-              <w:t>getImage</w:t>
-            </w:r>
-            <w:proofErr w:type="spellEnd"/>
-            <w:r>
-              <w:rPr>
-                <w:lang w:val="en-US"/>
-              </w:rPr>
-              <w:t xml:space="preserve">(String </w:t>
-            </w:r>
-            <w:proofErr w:type="spellStart"/>
-            <w:r>
-              <w:rPr>
-                <w:lang w:val="en-US"/>
-              </w:rPr>
-              <w:t>CropName</w:t>
-            </w:r>
-            <w:proofErr w:type="spellEnd"/>
-            <w:r>
-              <w:rPr>
-                <w:lang w:val="en-US"/>
-              </w:rPr>
-              <w:t xml:space="preserve">, </w:t>
-            </w:r>
-            <w:proofErr w:type="spellStart"/>
-            <w:r>
-              <w:rPr>
-                <w:lang w:val="en-US"/>
-              </w:rPr>
-              <w:t>int</w:t>
-            </w:r>
-            <w:proofErr w:type="spellEnd"/>
-            <w:r>
-              <w:rPr>
-                <w:lang w:val="en-US"/>
-              </w:rPr>
-              <w:t xml:space="preserve"> images number)</w:t>
+              <w:t>-getImage(String CropName, int images number)</w:t>
             </w:r>
           </w:p>
         </w:tc>
@@ -5421,14 +4417,12 @@
                 <w:lang w:val="en-US"/>
               </w:rPr>
             </w:pPr>
-            <w:proofErr w:type="spellStart"/>
             <w:r>
               <w:rPr>
                 <w:lang w:val="en-US"/>
               </w:rPr>
               <w:t>DataBase</w:t>
             </w:r>
-            <w:proofErr w:type="spellEnd"/>
           </w:p>
         </w:tc>
       </w:tr>
@@ -5448,21 +4442,7 @@
                 <w:lang w:val="en-US"/>
               </w:rPr>
               <w:lastRenderedPageBreak/>
-              <w:t>+</w:t>
-            </w:r>
-            <w:proofErr w:type="spellStart"/>
-            <w:r>
-              <w:rPr>
-                <w:lang w:val="en-US"/>
-              </w:rPr>
-              <w:t>getDefaultSoilType</w:t>
-            </w:r>
-            <w:proofErr w:type="spellEnd"/>
-            <w:r>
-              <w:rPr>
-                <w:lang w:val="en-US"/>
-              </w:rPr>
-              <w:t>()</w:t>
+              <w:t>+getDefaultSoilType()</w:t>
             </w:r>
           </w:p>
         </w:tc>
@@ -5486,42 +4466,26 @@
               <w:rPr>
                 <w:lang w:val="en-US"/>
               </w:rPr>
-              <w:t xml:space="preserve">they require a some values set by the </w:t>
-            </w:r>
-            <w:proofErr w:type="spellStart"/>
+              <w:t xml:space="preserve">they require a some values set by the SoilType, this method returns the non-user specified or default soil type, set in the database. </w:t>
+            </w:r>
+          </w:p>
+        </w:tc>
+        <w:tc>
+          <w:tcPr>
+            <w:tcW w:w="1584" w:type="dxa"/>
+          </w:tcPr>
+          <w:p>
+            <w:pPr>
+              <w:rPr>
+                <w:lang w:val="en-US"/>
+              </w:rPr>
+            </w:pPr>
             <w:r>
               <w:rPr>
                 <w:lang w:val="en-US"/>
               </w:rPr>
               <w:t>SoilType</w:t>
             </w:r>
-            <w:proofErr w:type="spellEnd"/>
-            <w:r>
-              <w:rPr>
-                <w:lang w:val="en-US"/>
-              </w:rPr>
-              <w:t xml:space="preserve">, this method returns the non-user specified or default soil type, set in the database. </w:t>
-            </w:r>
-          </w:p>
-        </w:tc>
-        <w:tc>
-          <w:tcPr>
-            <w:tcW w:w="1584" w:type="dxa"/>
-          </w:tcPr>
-          <w:p>
-            <w:pPr>
-              <w:rPr>
-                <w:lang w:val="en-US"/>
-              </w:rPr>
-            </w:pPr>
-            <w:proofErr w:type="spellStart"/>
-            <w:r>
-              <w:rPr>
-                <w:lang w:val="en-US"/>
-              </w:rPr>
-              <w:t>SoilType</w:t>
-            </w:r>
-            <w:proofErr w:type="spellEnd"/>
           </w:p>
         </w:tc>
         <w:tc>
@@ -5588,7 +4552,6 @@
             <w:r>
               <w:t xml:space="preserve"> </w:t>
             </w:r>
-            <w:proofErr w:type="spellStart"/>
             <w:r>
               <w:rPr>
                 <w:lang w:val="en-US"/>
@@ -5599,28 +4562,7 @@
               <w:rPr>
                 <w:lang w:val="en-US"/>
               </w:rPr>
-              <w:t>etImage</w:t>
-            </w:r>
-            <w:proofErr w:type="spellEnd"/>
-            <w:r>
-              <w:rPr>
-                <w:lang w:val="en-US"/>
-              </w:rPr>
-              <w:t>(</w:t>
-            </w:r>
-            <w:proofErr w:type="spellStart"/>
-            <w:r>
-              <w:rPr>
-                <w:lang w:val="en-US"/>
-              </w:rPr>
-              <w:t>int</w:t>
-            </w:r>
-            <w:proofErr w:type="spellEnd"/>
-            <w:r>
-              <w:rPr>
-                <w:lang w:val="en-US"/>
-              </w:rPr>
-              <w:t xml:space="preserve"> image)</w:t>
+              <w:t>etImage(int image)</w:t>
             </w:r>
           </w:p>
         </w:tc>
@@ -5730,37 +4672,8 @@
             <w:r>
               <w:t xml:space="preserve"> </w:t>
             </w:r>
-            <w:proofErr w:type="spellStart"/>
-            <w:r>
-              <w:t>setCropHealth</w:t>
-            </w:r>
-            <w:proofErr w:type="spellEnd"/>
-            <w:r>
-              <w:t>(</w:t>
-            </w:r>
-            <w:proofErr w:type="spellStart"/>
-            <w:r>
-              <w:t>int</w:t>
-            </w:r>
-            <w:proofErr w:type="spellEnd"/>
-            <w:r>
-              <w:t xml:space="preserve"> </w:t>
-            </w:r>
-            <w:proofErr w:type="spellStart"/>
-            <w:r>
-              <w:t>addOrSubtractHealthPoints,int</w:t>
-            </w:r>
-            <w:proofErr w:type="spellEnd"/>
-            <w:r>
-              <w:t xml:space="preserve"> </w:t>
-            </w:r>
-            <w:proofErr w:type="spellStart"/>
-            <w:r>
-              <w:t>atWeek</w:t>
-            </w:r>
-            <w:proofErr w:type="spellEnd"/>
-            <w:r>
-              <w:t>)</w:t>
+            <w:r>
+              <w:t>setCropHealth(int addOrSubtractHealthPoints,int atWeek)</w:t>
             </w:r>
           </w:p>
         </w:tc>
@@ -5835,21 +4748,7 @@
               <w:rPr>
                 <w:lang w:val="en-US"/>
               </w:rPr>
-              <w:t>+</w:t>
-            </w:r>
-            <w:proofErr w:type="spellStart"/>
-            <w:r>
-              <w:rPr>
-                <w:lang w:val="en-US"/>
-              </w:rPr>
-              <w:t>SetInitialValues</w:t>
-            </w:r>
-            <w:proofErr w:type="spellEnd"/>
-            <w:r>
-              <w:rPr>
-                <w:lang w:val="en-US"/>
-              </w:rPr>
-              <w:t>()</w:t>
+              <w:t>+SetInitialValues()</w:t>
             </w:r>
           </w:p>
         </w:tc>
@@ -5944,19 +4843,11 @@
               </w:rPr>
               <w:t>+</w:t>
             </w:r>
-            <w:proofErr w:type="spellStart"/>
-            <w:r>
-              <w:rPr>
-                <w:lang w:val="en-US"/>
-              </w:rPr>
-              <w:t>getTotalCostsByCrop</w:t>
-            </w:r>
-            <w:proofErr w:type="spellEnd"/>
-            <w:r>
-              <w:rPr>
-                <w:lang w:val="en-US"/>
-              </w:rPr>
-              <w:t>(string crop)</w:t>
+            <w:r>
+              <w:rPr>
+                <w:lang w:val="en-US"/>
+              </w:rPr>
+              <w:t>getTotalCostsByCrop(string crop)</w:t>
             </w:r>
           </w:p>
         </w:tc>
@@ -6032,19 +4923,11 @@
               </w:rPr>
               <w:t>+</w:t>
             </w:r>
-            <w:proofErr w:type="spellStart"/>
-            <w:r>
-              <w:rPr>
-                <w:lang w:val="en-US"/>
-              </w:rPr>
-              <w:t>getTotalWaterCostsByCrop</w:t>
-            </w:r>
-            <w:proofErr w:type="spellEnd"/>
-            <w:r>
-              <w:rPr>
-                <w:lang w:val="en-US"/>
-              </w:rPr>
-              <w:t>(string crop)</w:t>
+            <w:r>
+              <w:rPr>
+                <w:lang w:val="en-US"/>
+              </w:rPr>
+              <w:t>getTotalWaterCostsByCrop(string crop)</w:t>
             </w:r>
           </w:p>
         </w:tc>
@@ -6120,19 +5003,11 @@
               </w:rPr>
               <w:t>+</w:t>
             </w:r>
-            <w:proofErr w:type="spellStart"/>
-            <w:r>
-              <w:rPr>
-                <w:lang w:val="en-US"/>
-              </w:rPr>
-              <w:t>getTotalFertilizerCostsByCrop</w:t>
-            </w:r>
-            <w:proofErr w:type="spellEnd"/>
-            <w:r>
-              <w:rPr>
-                <w:lang w:val="en-US"/>
-              </w:rPr>
-              <w:t>(string crop)</w:t>
+            <w:r>
+              <w:rPr>
+                <w:lang w:val="en-US"/>
+              </w:rPr>
+              <w:t>getTotalFertilizerCostsByCrop(string crop)</w:t>
             </w:r>
           </w:p>
         </w:tc>
@@ -6239,27 +5114,84 @@
               <w:rPr>
                 <w:lang w:val="en-US"/>
               </w:rPr>
+              <w:t>+G</w:t>
+            </w:r>
+            <w:r>
+              <w:rPr>
+                <w:lang w:val="en-US"/>
+              </w:rPr>
+              <w:t>enerateReport(Simulation sim)</w:t>
+            </w:r>
+          </w:p>
+        </w:tc>
+        <w:tc>
+          <w:tcPr>
+            <w:tcW w:w="2823" w:type="dxa"/>
+          </w:tcPr>
+          <w:p>
+            <w:pPr>
+              <w:rPr>
+                <w:lang w:val="en-US"/>
+              </w:rPr>
+            </w:pPr>
+            <w:r>
+              <w:rPr>
+                <w:lang w:val="en-US"/>
+              </w:rPr>
+              <w:t>This method provides the simulation object needed for creating the statistical report.</w:t>
+            </w:r>
+          </w:p>
+        </w:tc>
+        <w:tc>
+          <w:tcPr>
+            <w:tcW w:w="1584" w:type="dxa"/>
+          </w:tcPr>
+          <w:p>
+            <w:pPr>
+              <w:rPr>
+                <w:lang w:val="en-US"/>
+              </w:rPr>
+            </w:pPr>
+          </w:p>
+        </w:tc>
+        <w:tc>
+          <w:tcPr>
+            <w:tcW w:w="1862" w:type="dxa"/>
+          </w:tcPr>
+          <w:p>
+            <w:pPr>
+              <w:rPr>
+                <w:lang w:val="en-US"/>
+              </w:rPr>
+            </w:pPr>
+          </w:p>
+        </w:tc>
+      </w:tr>
+      <w:tr>
+        <w:tc>
+          <w:tcPr>
+            <w:tcW w:w="3548" w:type="dxa"/>
+          </w:tcPr>
+          <w:p>
+            <w:pPr>
+              <w:rPr>
+                <w:lang w:val="en-US"/>
+              </w:rPr>
+            </w:pPr>
+            <w:r>
+              <w:rPr>
+                <w:lang w:val="en-US"/>
+              </w:rPr>
               <w:t>+</w:t>
             </w:r>
-            <w:proofErr w:type="spellStart"/>
-            <w:r>
-              <w:rPr>
-                <w:lang w:val="en-US"/>
-              </w:rPr>
-              <w:t>G</w:t>
-            </w:r>
-            <w:r>
-              <w:rPr>
-                <w:lang w:val="en-US"/>
-              </w:rPr>
-              <w:t>enerateReport</w:t>
-            </w:r>
-            <w:proofErr w:type="spellEnd"/>
-            <w:r>
-              <w:rPr>
-                <w:lang w:val="en-US"/>
-              </w:rPr>
-              <w:t>(Simulation sim)</w:t>
+            <w:r>
+              <w:t xml:space="preserve"> </w:t>
+            </w:r>
+            <w:r>
+              <w:rPr>
+                <w:lang w:val="en-US"/>
+              </w:rPr>
+              <w:t>loadSimulation(string simulationName)</w:t>
             </w:r>
           </w:p>
         </w:tc>
@@ -6277,7 +5209,7 @@
               <w:rPr>
                 <w:lang w:val="en-US"/>
               </w:rPr>
-              <w:t>This method provides the simulation object needed for creating the statistical report.</w:t>
+              <w:t>Uses simulationstorage object to load a simulation with a given name</w:t>
             </w:r>
           </w:p>
         </w:tc>
@@ -6291,6 +5223,12 @@
                 <w:lang w:val="en-US"/>
               </w:rPr>
             </w:pPr>
+            <w:r>
+              <w:rPr>
+                <w:lang w:val="en-US"/>
+              </w:rPr>
+              <w:t>bool</w:t>
+            </w:r>
           </w:p>
         </w:tc>
         <w:tc>
@@ -6326,132 +5264,11 @@
             <w:r>
               <w:t xml:space="preserve"> </w:t>
             </w:r>
-            <w:proofErr w:type="spellStart"/>
-            <w:r>
-              <w:rPr>
-                <w:lang w:val="en-US"/>
-              </w:rPr>
-              <w:t>loadSimulation</w:t>
-            </w:r>
-            <w:proofErr w:type="spellEnd"/>
-            <w:r>
-              <w:rPr>
-                <w:lang w:val="en-US"/>
-              </w:rPr>
-              <w:t xml:space="preserve">(string </w:t>
-            </w:r>
-            <w:proofErr w:type="spellStart"/>
-            <w:r>
-              <w:rPr>
-                <w:lang w:val="en-US"/>
-              </w:rPr>
-              <w:t>simulationName</w:t>
-            </w:r>
-            <w:proofErr w:type="spellEnd"/>
-            <w:r>
-              <w:rPr>
-                <w:lang w:val="en-US"/>
-              </w:rPr>
-              <w:t>)</w:t>
-            </w:r>
-          </w:p>
-        </w:tc>
-        <w:tc>
-          <w:tcPr>
-            <w:tcW w:w="2823" w:type="dxa"/>
-          </w:tcPr>
-          <w:p>
-            <w:pPr>
-              <w:rPr>
-                <w:lang w:val="en-US"/>
-              </w:rPr>
-            </w:pPr>
-            <w:r>
-              <w:rPr>
-                <w:lang w:val="en-US"/>
-              </w:rPr>
-              <w:t xml:space="preserve">Uses </w:t>
-            </w:r>
-            <w:proofErr w:type="spellStart"/>
-            <w:r>
-              <w:rPr>
-                <w:lang w:val="en-US"/>
-              </w:rPr>
-              <w:t>simulationstorage</w:t>
-            </w:r>
-            <w:proofErr w:type="spellEnd"/>
-            <w:r>
-              <w:rPr>
-                <w:lang w:val="en-US"/>
-              </w:rPr>
-              <w:t xml:space="preserve"> object to load a simulation with a given name</w:t>
-            </w:r>
-          </w:p>
-        </w:tc>
-        <w:tc>
-          <w:tcPr>
-            <w:tcW w:w="1584" w:type="dxa"/>
-          </w:tcPr>
-          <w:p>
-            <w:pPr>
-              <w:rPr>
-                <w:lang w:val="en-US"/>
-              </w:rPr>
-            </w:pPr>
-            <w:r>
-              <w:rPr>
-                <w:lang w:val="en-US"/>
-              </w:rPr>
-              <w:t>bool</w:t>
-            </w:r>
-          </w:p>
-        </w:tc>
-        <w:tc>
-          <w:tcPr>
-            <w:tcW w:w="1862" w:type="dxa"/>
-          </w:tcPr>
-          <w:p>
-            <w:pPr>
-              <w:rPr>
-                <w:lang w:val="en-US"/>
-              </w:rPr>
-            </w:pPr>
-          </w:p>
-        </w:tc>
-      </w:tr>
-      <w:tr>
-        <w:tc>
-          <w:tcPr>
-            <w:tcW w:w="3548" w:type="dxa"/>
-          </w:tcPr>
-          <w:p>
-            <w:pPr>
-              <w:rPr>
-                <w:lang w:val="en-US"/>
-              </w:rPr>
-            </w:pPr>
-            <w:r>
-              <w:rPr>
-                <w:lang w:val="en-US"/>
-              </w:rPr>
-              <w:t>+</w:t>
-            </w:r>
-            <w:r>
-              <w:t xml:space="preserve"> </w:t>
-            </w:r>
-            <w:proofErr w:type="spellStart"/>
-            <w:r>
-              <w:rPr>
-                <w:lang w:val="en-US"/>
-              </w:rPr>
-              <w:t>SaveSimulation</w:t>
-            </w:r>
-            <w:proofErr w:type="spellEnd"/>
-            <w:r>
-              <w:rPr>
-                <w:lang w:val="en-US"/>
-              </w:rPr>
-              <w:t>()</w:t>
+            <w:r>
+              <w:rPr>
+                <w:lang w:val="en-US"/>
+              </w:rPr>
+              <w:t>SaveSimulation()</w:t>
             </w:r>
           </w:p>
         </w:tc>
@@ -7078,14 +5895,12 @@
                 <w:lang w:val="en-US"/>
               </w:rPr>
             </w:pPr>
-            <w:proofErr w:type="spellStart"/>
             <w:r>
               <w:rPr>
                 <w:lang w:val="en-US"/>
               </w:rPr>
               <w:t>NutritionRate</w:t>
             </w:r>
-            <w:proofErr w:type="spellEnd"/>
           </w:p>
         </w:tc>
         <w:tc>
@@ -7351,21 +6166,7 @@
                 <w:lang w:val="en-US"/>
               </w:rPr>
               <w:lastRenderedPageBreak/>
-              <w:t xml:space="preserve">the </w:t>
-            </w:r>
-            <w:proofErr w:type="spellStart"/>
-            <w:r>
-              <w:rPr>
-                <w:lang w:val="en-US"/>
-              </w:rPr>
-              <w:t>WaterMaximum</w:t>
-            </w:r>
-            <w:proofErr w:type="spellEnd"/>
-            <w:r>
-              <w:rPr>
-                <w:lang w:val="en-US"/>
-              </w:rPr>
-              <w:t xml:space="preserve"> or below the Water Minimum for 2 weeks.</w:t>
+              <w:t>the WaterMaximum or below the Water Minimum for 2 weeks.</w:t>
             </w:r>
           </w:p>
         </w:tc>
@@ -7822,14 +6623,12 @@
                 <w:lang w:val="en-US"/>
               </w:rPr>
             </w:pPr>
-            <w:proofErr w:type="spellStart"/>
             <w:r>
               <w:rPr>
                 <w:lang w:val="en-US"/>
               </w:rPr>
               <w:t>SoilType</w:t>
             </w:r>
-            <w:proofErr w:type="spellEnd"/>
           </w:p>
         </w:tc>
         <w:tc>
@@ -8282,21 +7081,7 @@
               <w:rPr>
                 <w:lang w:val="en-US"/>
               </w:rPr>
-              <w:t xml:space="preserve">When beginning or end dates are changed the number of plot weeks and position of those plot weeks within a plot are accordingly </w:t>
-            </w:r>
-            <w:proofErr w:type="spellStart"/>
-            <w:r>
-              <w:rPr>
-                <w:lang w:val="en-US"/>
-              </w:rPr>
-              <w:t>adjusted.added</w:t>
-            </w:r>
-            <w:proofErr w:type="spellEnd"/>
-            <w:r>
-              <w:rPr>
-                <w:lang w:val="en-US"/>
-              </w:rPr>
-              <w:t xml:space="preserve">/deleted. </w:t>
+              <w:t xml:space="preserve">When beginning or end dates are changed the number of plot weeks and position of those plot weeks within a plot are accordingly adjusted.added/deleted. </w:t>
             </w:r>
           </w:p>
         </w:tc>
@@ -8471,19 +7256,11 @@
                 <w:lang w:val="en-US"/>
               </w:rPr>
             </w:pPr>
-            <w:proofErr w:type="spellStart"/>
-            <w:r>
-              <w:rPr>
-                <w:lang w:val="en-US"/>
-              </w:rPr>
-              <w:t>DataBase</w:t>
-            </w:r>
-            <w:proofErr w:type="spellEnd"/>
-            <w:r>
-              <w:rPr>
-                <w:lang w:val="en-US"/>
-              </w:rPr>
-              <w:t xml:space="preserve"> Object cannot connect to the database.</w:t>
+            <w:r>
+              <w:rPr>
+                <w:lang w:val="en-US"/>
+              </w:rPr>
+              <w:t>DataBase Object cannot connect to the database.</w:t>
             </w:r>
           </w:p>
         </w:tc>
@@ -8525,8 +7302,6 @@
           <w:lang w:val="en-US"/>
         </w:rPr>
       </w:pPr>
-      <w:bookmarkStart w:id="1" w:name="_GoBack"/>
-      <w:bookmarkEnd w:id="1"/>
     </w:p>
     <w:p>
       <w:pPr>
@@ -10079,7 +8854,7 @@
 </file>
 
 <file path=customXml/itemProps1.xml><?xml version="1.0" encoding="utf-8"?>
-<ds:datastoreItem xmlns:ds="http://schemas.openxmlformats.org/officeDocument/2006/customXml" ds:itemID="{CF3E5BBD-D94E-4ED3-9977-110D168F879F}">
+<ds:datastoreItem xmlns:ds="http://schemas.openxmlformats.org/officeDocument/2006/customXml" ds:itemID="{166EB868-D963-420E-A32F-115788A58758}">
   <ds:schemaRefs>
     <ds:schemaRef ds:uri="http://schemas.openxmlformats.org/officeDocument/2006/bibliography"/>
   </ds:schemaRefs>

</xml_diff>